<commit_message>
init tp3, added graphs
</commit_message>
<xml_diff>
--- a/tp2/rapport_tp2.docx
+++ b/tp2/rapport_tp2.docx
@@ -1,6 +1,6 @@
 
 <file path=word/document.xml><?xml version="1.0" encoding="utf-8"?>
-<w:document xmlns:wpc="http://schemas.microsoft.com/office/word/2010/wordprocessingCanvas" xmlns:cx="http://schemas.microsoft.com/office/drawing/2014/chartex" xmlns:cx1="http://schemas.microsoft.com/office/drawing/2015/9/8/chartex" xmlns:mc="http://schemas.openxmlformats.org/markup-compatibility/2006" xmlns:o="urn:schemas-microsoft-com:office:office" xmlns:r="http://schemas.openxmlformats.org/officeDocument/2006/relationships" xmlns:m="http://schemas.openxmlformats.org/officeDocument/2006/math" xmlns:v="urn:schemas-microsoft-com:vml" xmlns:wp14="http://schemas.microsoft.com/office/word/2010/wordprocessingDrawing" xmlns:wp="http://schemas.openxmlformats.org/drawingml/2006/wordprocessingDrawing" xmlns:w10="urn:schemas-microsoft-com:office:word" xmlns:w="http://schemas.openxmlformats.org/wordprocessingml/2006/main" xmlns:w14="http://schemas.microsoft.com/office/word/2010/wordml" xmlns:w15="http://schemas.microsoft.com/office/word/2012/wordml" xmlns:w16se="http://schemas.microsoft.com/office/word/2015/wordml/symex" xmlns:wpg="http://schemas.microsoft.com/office/word/2010/wordprocessingGroup" xmlns:wpi="http://schemas.microsoft.com/office/word/2010/wordprocessingInk" xmlns:wne="http://schemas.microsoft.com/office/word/2006/wordml" xmlns:wps="http://schemas.microsoft.com/office/word/2010/wordprocessingShape" mc:Ignorable="w14 w15 w16se wp14">
+<w:document xmlns:wpc="http://schemas.microsoft.com/office/word/2010/wordprocessingCanvas" xmlns:mo="http://schemas.microsoft.com/office/mac/office/2008/main" xmlns:mc="http://schemas.openxmlformats.org/markup-compatibility/2006" xmlns:mv="urn:schemas-microsoft-com:mac:vml" xmlns:o="urn:schemas-microsoft-com:office:office" xmlns:r="http://schemas.openxmlformats.org/officeDocument/2006/relationships" xmlns:m="http://schemas.openxmlformats.org/officeDocument/2006/math" xmlns:v="urn:schemas-microsoft-com:vml" xmlns:wp14="http://schemas.microsoft.com/office/word/2010/wordprocessingDrawing" xmlns:wp="http://schemas.openxmlformats.org/drawingml/2006/wordprocessingDrawing" xmlns:w10="urn:schemas-microsoft-com:office:word" xmlns:w="http://schemas.openxmlformats.org/wordprocessingml/2006/main" xmlns:w14="http://schemas.microsoft.com/office/word/2010/wordml" xmlns:wpg="http://schemas.microsoft.com/office/word/2010/wordprocessingGroup" xmlns:wpi="http://schemas.microsoft.com/office/word/2010/wordprocessingInk" xmlns:wne="http://schemas.microsoft.com/office/word/2006/wordml" xmlns:wps="http://schemas.microsoft.com/office/word/2010/wordprocessingShape" mc:Ignorable="w14 wp14">
   <w:body>
     <w:p>
       <w:pPr>
@@ -209,29 +209,29 @@
           <w:lang w:val="fr-CA"/>
         </w:rPr>
       </w:pPr>
+      <w:proofErr w:type="spellStart"/>
       <w:r>
         <w:rPr>
           <w:sz w:val="36"/>
           <w:szCs w:val="36"/>
           <w:lang w:val="fr-CA"/>
         </w:rPr>
-        <w:t>Ounissa Nait Amer</w:t>
-      </w:r>
-    </w:p>
-    <w:p>
-      <w:pPr>
-        <w:pStyle w:val="Standard"/>
-        <w:jc w:val="center"/>
+        <w:t>Ounissa</w:t>
+      </w:r>
+      <w:proofErr w:type="spellEnd"/>
+      <w:r>
         <w:rPr>
           <w:sz w:val="36"/>
           <w:szCs w:val="36"/>
           <w:lang w:val="fr-CA"/>
         </w:rPr>
-      </w:pPr>
-    </w:p>
-    <w:p>
-      <w:pPr>
-        <w:pStyle w:val="Standard"/>
+        <w:t xml:space="preserve"> Nait Amer</w:t>
+      </w:r>
+    </w:p>
+    <w:p>
+      <w:pPr>
+        <w:pStyle w:val="Standard"/>
+        <w:jc w:val="center"/>
         <w:rPr>
           <w:sz w:val="36"/>
           <w:szCs w:val="36"/>
@@ -252,7 +252,6 @@
     <w:p>
       <w:pPr>
         <w:pStyle w:val="Standard"/>
-        <w:jc w:val="center"/>
         <w:rPr>
           <w:sz w:val="36"/>
           <w:szCs w:val="36"/>
@@ -270,36 +269,35 @@
           <w:lang w:val="fr-CA"/>
         </w:rPr>
       </w:pPr>
-      <w:r>
+    </w:p>
+    <w:p>
+      <w:pPr>
+        <w:pStyle w:val="Standard"/>
+        <w:jc w:val="center"/>
         <w:rPr>
           <w:sz w:val="36"/>
           <w:szCs w:val="36"/>
           <w:lang w:val="fr-CA"/>
         </w:rPr>
-        <w:t>Bacc. en Informatique</w:t>
-      </w:r>
-    </w:p>
-    <w:p>
-      <w:pPr>
-        <w:pStyle w:val="Standard"/>
-        <w:jc w:val="center"/>
+      </w:pPr>
+      <w:proofErr w:type="spellStart"/>
+      <w:r>
         <w:rPr>
           <w:sz w:val="36"/>
           <w:szCs w:val="36"/>
           <w:lang w:val="fr-CA"/>
         </w:rPr>
-      </w:pPr>
-    </w:p>
-    <w:p>
-      <w:pPr>
-        <w:pStyle w:val="Standard"/>
-        <w:jc w:val="center"/>
+        <w:t>Bacc</w:t>
+      </w:r>
+      <w:proofErr w:type="spellEnd"/>
+      <w:r>
         <w:rPr>
           <w:sz w:val="36"/>
           <w:szCs w:val="36"/>
           <w:lang w:val="fr-CA"/>
         </w:rPr>
-      </w:pPr>
+        <w:t>. en Informatique</w:t>
+      </w:r>
     </w:p>
     <w:p>
       <w:pPr>
@@ -311,14 +309,64 @@
           <w:lang w:val="fr-CA"/>
         </w:rPr>
       </w:pPr>
-      <w:r>
+    </w:p>
+    <w:p>
+      <w:pPr>
+        <w:pStyle w:val="Standard"/>
+        <w:jc w:val="center"/>
         <w:rPr>
           <w:sz w:val="36"/>
           <w:szCs w:val="36"/>
           <w:lang w:val="fr-CA"/>
         </w:rPr>
-        <w:t>Travail présenté à Edouard Batot</w:t>
-      </w:r>
+      </w:pPr>
+    </w:p>
+    <w:p>
+      <w:pPr>
+        <w:pStyle w:val="Standard"/>
+        <w:jc w:val="center"/>
+        <w:rPr>
+          <w:sz w:val="36"/>
+          <w:szCs w:val="36"/>
+          <w:lang w:val="fr-CA"/>
+        </w:rPr>
+      </w:pPr>
+      <w:r>
+        <w:rPr>
+          <w:sz w:val="36"/>
+          <w:szCs w:val="36"/>
+          <w:lang w:val="fr-CA"/>
+        </w:rPr>
+        <w:t xml:space="preserve">Travail présenté à </w:t>
+      </w:r>
+      <w:proofErr w:type="spellStart"/>
+      <w:r>
+        <w:rPr>
+          <w:sz w:val="36"/>
+          <w:szCs w:val="36"/>
+          <w:lang w:val="fr-CA"/>
+        </w:rPr>
+        <w:t>Edouard</w:t>
+      </w:r>
+      <w:proofErr w:type="spellEnd"/>
+      <w:r>
+        <w:rPr>
+          <w:sz w:val="36"/>
+          <w:szCs w:val="36"/>
+          <w:lang w:val="fr-CA"/>
+        </w:rPr>
+        <w:t xml:space="preserve"> </w:t>
+      </w:r>
+      <w:proofErr w:type="spellStart"/>
+      <w:r>
+        <w:rPr>
+          <w:sz w:val="36"/>
+          <w:szCs w:val="36"/>
+          <w:lang w:val="fr-CA"/>
+        </w:rPr>
+        <w:t>Batot</w:t>
+      </w:r>
+      <w:proofErr w:type="spellEnd"/>
     </w:p>
     <w:p>
       <w:pPr>
@@ -659,6 +707,7 @@
         </w:rPr>
         <w:t xml:space="preserve"> la </w:t>
       </w:r>
+      <w:proofErr w:type="spellStart"/>
       <w:r>
         <w:rPr>
           <w:i/>
@@ -667,11 +716,19 @@
         </w:rPr>
         <w:t>Class_dec</w:t>
       </w:r>
-      <w:r>
-        <w:rPr>
-          <w:lang w:val="fr-CA"/>
-        </w:rPr>
-        <w:t xml:space="preserve"> qui est la classe qui instancie les classes du diagramme de classe par</w:t>
+      <w:proofErr w:type="spellEnd"/>
+      <w:r>
+        <w:rPr>
+          <w:lang w:val="fr-CA"/>
+        </w:rPr>
+        <w:t xml:space="preserve"> qui est la classe qui instancie les classes du diagramme de classe </w:t>
+      </w:r>
+      <w:proofErr w:type="spellStart"/>
+      <w:r>
+        <w:rPr>
+          <w:lang w:val="fr-CA"/>
+        </w:rPr>
+        <w:t>par</w:t>
       </w:r>
       <w:r>
         <w:rPr>
@@ -683,7 +740,14 @@
         <w:rPr>
           <w:lang w:val="fr-CA"/>
         </w:rPr>
-        <w:t xml:space="preserve">és. Nous avons aussi </w:t>
+        <w:t>és</w:t>
+      </w:r>
+      <w:proofErr w:type="spellEnd"/>
+      <w:r>
+        <w:rPr>
+          <w:lang w:val="fr-CA"/>
+        </w:rPr>
+        <w:t xml:space="preserve">. Nous avons aussi </w:t>
       </w:r>
       <w:r>
         <w:rPr>
@@ -696,6 +760,34 @@
           <w:lang w:val="fr-CA"/>
         </w:rPr>
         <w:t xml:space="preserve"> la classe de l’interface graphique pour ajouter un bouton qui permet de générer le fichier CSV, et une section qui affiche les résultats des différentes métriques.</w:t>
+      </w:r>
+    </w:p>
+    <w:p>
+      <w:pPr>
+        <w:pStyle w:val="Standard"/>
+        <w:rPr>
+          <w:lang w:val="fr-CA"/>
+        </w:rPr>
+      </w:pPr>
+      <w:r>
+        <w:rPr>
+          <w:lang w:val="fr-CA"/>
+        </w:rPr>
+        <w:t xml:space="preserve">Notez que les méthodes, attributs, commentaires et </w:t>
+      </w:r>
+      <w:proofErr w:type="spellStart"/>
+      <w:r>
+        <w:rPr>
+          <w:lang w:val="fr-CA"/>
+        </w:rPr>
+        <w:t>javadoc</w:t>
+      </w:r>
+      <w:proofErr w:type="spellEnd"/>
+      <w:r>
+        <w:rPr>
+          <w:lang w:val="fr-CA"/>
+        </w:rPr>
+        <w:t xml:space="preserve"> sont tous en anglais. </w:t>
       </w:r>
     </w:p>
     <w:p>
@@ -713,15 +805,6 @@
           <w:sz w:val="36"/>
           <w:szCs w:val="36"/>
           <w:lang w:val="fr-CA"/>
-        </w:rPr>
-      </w:pPr>
-    </w:p>
-    <w:p>
-      <w:pPr>
-        <w:pStyle w:val="Standard"/>
-        <w:rPr>
-          <w:noProof/>
-          <w:lang w:val="fr-CA" w:eastAsia="fr-CA"/>
         </w:rPr>
       </w:pPr>
     </w:p>
@@ -1057,6 +1140,7 @@
         </w:rPr>
         <w:t xml:space="preserve"> </w:t>
       </w:r>
+      <w:proofErr w:type="spellStart"/>
       <w:r>
         <w:rPr>
           <w:rFonts w:ascii="Georgia" w:hAnsi="Georgia" w:cs="Arial"/>
@@ -1068,6 +1152,7 @@
         </w:rPr>
         <w:t>ErrorModelable</w:t>
       </w:r>
+      <w:proofErr w:type="spellEnd"/>
       <w:r>
         <w:rPr>
           <w:rFonts w:ascii="Georgia" w:hAnsi="Georgia" w:cs="Arial"/>
@@ -1095,6 +1180,7 @@
         </w:rPr>
         <w:t xml:space="preserve">our mettre une abstraction pour la classe  </w:t>
       </w:r>
+      <w:proofErr w:type="spellStart"/>
       <w:r>
         <w:rPr>
           <w:rFonts w:ascii="Georgia" w:hAnsi="Georgia" w:cs="Arial"/>
@@ -1106,6 +1192,7 @@
         </w:rPr>
         <w:t>ParsingError</w:t>
       </w:r>
+      <w:proofErr w:type="spellEnd"/>
       <w:r>
         <w:rPr>
           <w:rFonts w:ascii="Georgia" w:hAnsi="Georgia" w:cs="Arial"/>
@@ -1133,6 +1220,36 @@
           <w:szCs w:val="21"/>
           <w:lang w:val="fr-CA"/>
         </w:rPr>
+        <w:t xml:space="preserve"> étant donné que la majorité des méthodes de </w:t>
+      </w:r>
+      <w:proofErr w:type="spellStart"/>
+      <w:r>
+        <w:rPr>
+          <w:rFonts w:ascii="Georgia" w:hAnsi="Georgia" w:cs="Arial"/>
+          <w:i/>
+          <w:sz w:val="21"/>
+          <w:szCs w:val="21"/>
+          <w:lang w:val="fr-CA"/>
+        </w:rPr>
+        <w:t>ErrorModelable</w:t>
+      </w:r>
+      <w:proofErr w:type="spellEnd"/>
+      <w:r>
+        <w:rPr>
+          <w:rFonts w:ascii="Georgia" w:hAnsi="Georgia" w:cs="Arial"/>
+          <w:sz w:val="21"/>
+          <w:szCs w:val="21"/>
+          <w:lang w:val="fr-CA"/>
+        </w:rPr>
+        <w:t xml:space="preserve"> ne font rien du tout</w:t>
+      </w:r>
+      <w:r>
+        <w:rPr>
+          <w:rFonts w:ascii="Georgia" w:hAnsi="Georgia" w:cs="Arial"/>
+          <w:sz w:val="21"/>
+          <w:szCs w:val="21"/>
+          <w:lang w:val="fr-CA"/>
+        </w:rPr>
         <w:t>.</w:t>
       </w:r>
     </w:p>
@@ -1589,11 +1706,10 @@
           <w:noProof/>
           <w:sz w:val="36"/>
           <w:szCs w:val="36"/>
-          <w:lang w:val="fr-CA" w:eastAsia="fr-CA" w:bidi="ar-SA"/>
-        </w:rPr>
-        <w:lastRenderedPageBreak/>
+          <w:lang w:val="en-US" w:bidi="ar-SA"/>
+        </w:rPr>
         <w:drawing>
-          <wp:anchor distT="0" distB="0" distL="114300" distR="114300" simplePos="0" relativeHeight="251680768" behindDoc="0" locked="0" layoutInCell="1" allowOverlap="1">
+          <wp:anchor distT="0" distB="0" distL="114300" distR="114300" simplePos="0" relativeHeight="251680768" behindDoc="0" locked="0" layoutInCell="1" allowOverlap="1" wp14:anchorId="59C3CACA" wp14:editId="474783C0">
             <wp:simplePos x="0" y="0"/>
             <wp:positionH relativeFrom="column">
               <wp:posOffset>-1637665</wp:posOffset>
@@ -1618,7 +1734,7 @@
                     </pic:cNvPicPr>
                   </pic:nvPicPr>
                   <pic:blipFill rotWithShape="1">
-                    <a:blip r:embed="rId5" cstate="print">
+                    <a:blip r:embed="rId6" cstate="print">
                       <a:extLst>
                         <a:ext uri="{28A0092B-C50C-407E-A947-70E740481C1C}">
                           <a14:useLocalDpi xmlns:a14="http://schemas.microsoft.com/office/drawing/2010/main" val="0"/>
@@ -1641,7 +1757,7 @@
                       <a:noFill/>
                     </a:ln>
                     <a:extLst>
-                      <a:ext uri="{53640926-AAD7-44D8-BBD7-CCE9431645EC}">
+                      <a:ext uri="{53640926-AAD7-44d8-BBD7-CCE9431645EC}">
                         <a14:shadowObscured xmlns:a14="http://schemas.microsoft.com/office/drawing/2010/main"/>
                       </a:ext>
                     </a:extLst>
@@ -1678,11 +1794,11 @@
           <w:noProof/>
           <w:sz w:val="36"/>
           <w:szCs w:val="36"/>
-          <w:lang w:val="fr-CA" w:eastAsia="fr-CA" w:bidi="ar-SA"/>
+          <w:lang w:val="en-US" w:bidi="ar-SA"/>
         </w:rPr>
         <w:lastRenderedPageBreak/>
         <w:drawing>
-          <wp:anchor distT="0" distB="0" distL="114300" distR="114300" simplePos="0" relativeHeight="251681792" behindDoc="0" locked="0" layoutInCell="1" allowOverlap="1">
+          <wp:anchor distT="0" distB="0" distL="114300" distR="114300" simplePos="0" relativeHeight="251681792" behindDoc="0" locked="0" layoutInCell="1" allowOverlap="1" wp14:anchorId="1D963D09" wp14:editId="27B04568">
             <wp:simplePos x="0" y="0"/>
             <wp:positionH relativeFrom="margin">
               <wp:align>right</wp:align>
@@ -1707,7 +1823,7 @@
                     </pic:cNvPicPr>
                   </pic:nvPicPr>
                   <pic:blipFill rotWithShape="1">
-                    <a:blip r:embed="rId5" cstate="print">
+                    <a:blip r:embed="rId6" cstate="print">
                       <a:extLst>
                         <a:ext uri="{28A0092B-C50C-407E-A947-70E740481C1C}">
                           <a14:useLocalDpi xmlns:a14="http://schemas.microsoft.com/office/drawing/2010/main" val="0"/>
@@ -1730,7 +1846,7 @@
                       <a:noFill/>
                     </a:ln>
                     <a:extLst>
-                      <a:ext uri="{53640926-AAD7-44D8-BBD7-CCE9431645EC}">
+                      <a:ext uri="{53640926-AAD7-44d8-BBD7-CCE9431645EC}">
                         <a14:shadowObscured xmlns:a14="http://schemas.microsoft.com/office/drawing/2010/main"/>
                       </a:ext>
                     </a:extLst>
@@ -1771,6 +1887,20 @@
       <w:pPr>
         <w:pStyle w:val="Standard"/>
         <w:rPr>
+          <w:lang w:val="fr-CA"/>
+        </w:rPr>
+      </w:pPr>
+      <w:r>
+        <w:rPr>
+          <w:lang w:val="fr-CA"/>
+        </w:rPr>
+        <w:t xml:space="preserve">La commande Linux pour lancer le programme est la suivante : </w:t>
+      </w:r>
+    </w:p>
+    <w:p>
+      <w:pPr>
+        <w:pStyle w:val="Standard"/>
+        <w:rPr>
           <w:sz w:val="44"/>
           <w:szCs w:val="36"/>
           <w:lang w:val="fr-CA"/>
@@ -1780,7 +1910,7 @@
         <w:rPr>
           <w:lang w:val="fr-CA"/>
         </w:rPr>
-        <w:t xml:space="preserve">La commande Linux pour lancer le programme est la suivante : </w:t>
+        <w:t>Naviguez dans le dossier remise/code source et lancer la commande :</w:t>
       </w:r>
     </w:p>
     <w:p>
@@ -1795,7 +1925,109 @@
         <w:rPr>
           <w:lang w:val="fr-CA"/>
         </w:rPr>
-        <w:t>Java -cp . parsingUI/LaunchUI</w:t>
+        <w:t>Java -</w:t>
+      </w:r>
+      <w:proofErr w:type="spellStart"/>
+      <w:proofErr w:type="gramStart"/>
+      <w:r>
+        <w:rPr>
+          <w:lang w:val="fr-CA"/>
+        </w:rPr>
+        <w:t>cp</w:t>
+      </w:r>
+      <w:proofErr w:type="spellEnd"/>
+      <w:r>
+        <w:rPr>
+          <w:lang w:val="fr-CA"/>
+        </w:rPr>
+        <w:t xml:space="preserve"> .</w:t>
+      </w:r>
+      <w:proofErr w:type="gramEnd"/>
+      <w:r>
+        <w:rPr>
+          <w:lang w:val="fr-CA"/>
+        </w:rPr>
+        <w:t xml:space="preserve"> </w:t>
+      </w:r>
+      <w:proofErr w:type="spellStart"/>
+      <w:proofErr w:type="gramStart"/>
+      <w:r>
+        <w:rPr>
+          <w:lang w:val="fr-CA"/>
+        </w:rPr>
+        <w:t>parsingUI</w:t>
+      </w:r>
+      <w:proofErr w:type="spellEnd"/>
+      <w:r>
+        <w:rPr>
+          <w:lang w:val="fr-CA"/>
+        </w:rPr>
+        <w:t>/</w:t>
+      </w:r>
+      <w:proofErr w:type="spellStart"/>
+      <w:r>
+        <w:rPr>
+          <w:lang w:val="fr-CA"/>
+        </w:rPr>
+        <w:t>LaunchUI</w:t>
+      </w:r>
+      <w:proofErr w:type="spellEnd"/>
+      <w:proofErr w:type="gramEnd"/>
+    </w:p>
+    <w:p>
+      <w:pPr>
+        <w:pStyle w:val="Standard"/>
+        <w:rPr>
+          <w:lang w:val="fr-FR"/>
+        </w:rPr>
+      </w:pPr>
+      <w:r>
+        <w:rPr>
+          <w:lang w:val="fr-CA"/>
+        </w:rPr>
+        <w:t xml:space="preserve">De plus, un fichier </w:t>
+      </w:r>
+      <w:proofErr w:type="spellStart"/>
+      <w:r>
+        <w:rPr>
+          <w:i/>
+          <w:lang w:val="fr-CA"/>
+        </w:rPr>
+        <w:t>shell</w:t>
+      </w:r>
+      <w:proofErr w:type="spellEnd"/>
+      <w:r>
+        <w:rPr>
+          <w:i/>
+          <w:lang w:val="fr-CA"/>
+        </w:rPr>
+        <w:t xml:space="preserve"> script</w:t>
+      </w:r>
+      <w:r>
+        <w:rPr>
+          <w:lang w:val="fr-CA"/>
+        </w:rPr>
+        <w:t xml:space="preserve"> est fourni dans le dossier remise/code source/classes pour un lancement plus facile des classes pré</w:t>
+      </w:r>
+      <w:r>
+        <w:rPr>
+          <w:lang w:val="fr-FR"/>
+        </w:rPr>
+        <w:t xml:space="preserve">compilées. </w:t>
+      </w:r>
+    </w:p>
+    <w:p>
+      <w:pPr>
+        <w:pStyle w:val="Standard"/>
+        <w:rPr>
+          <w:lang w:val="fr-FR"/>
+        </w:rPr>
+      </w:pPr>
+      <w:r>
+        <w:rPr>
+          <w:lang w:val="fr-FR"/>
+        </w:rPr>
+        <w:t>Un ficher .jar exécutable est aussi fourni dans le dossier racine remise.</w:t>
       </w:r>
     </w:p>
     <w:p>
@@ -1903,12 +2135,12 @@
       <w:r>
         <w:rPr>
           <w:noProof/>
-          <w:lang w:val="fr-CA" w:eastAsia="fr-CA" w:bidi="ar-SA"/>
+          <w:lang w:val="en-US" w:bidi="ar-SA"/>
         </w:rPr>
         <mc:AlternateContent>
           <mc:Choice Requires="wps">
             <w:drawing>
-              <wp:anchor distT="0" distB="0" distL="114300" distR="114300" simplePos="0" relativeHeight="251663360" behindDoc="0" locked="0" layoutInCell="1" allowOverlap="1" wp14:anchorId="163F76AB" wp14:editId="1BB84DB3">
+              <wp:anchor distT="0" distB="0" distL="114300" distR="114300" simplePos="0" relativeHeight="251663360" behindDoc="0" locked="0" layoutInCell="1" allowOverlap="1" wp14:anchorId="30637708" wp14:editId="72DA35FC">
                 <wp:simplePos x="0" y="0"/>
                 <wp:positionH relativeFrom="column">
                   <wp:posOffset>3851767</wp:posOffset>
@@ -1984,7 +2216,7 @@
               </wp:anchor>
             </w:drawing>
           </mc:Choice>
-          <mc:Fallback>
+          <mc:Fallback xmlns:w16se="http://schemas.microsoft.com/office/word/2015/wordml/symex" xmlns:w15="http://schemas.microsoft.com/office/word/2012/wordml" xmlns:cx1="http://schemas.microsoft.com/office/drawing/2015/9/8/chartex" xmlns:cx="http://schemas.microsoft.com/office/drawing/2014/chartex">
             <w:pict>
               <v:oval w14:anchorId="163F76AB" id="Ellipse 3" o:spid="_x0000_s1026" style="position:absolute;margin-left:303.3pt;margin-top:1.65pt;width:30pt;height:30pt;z-index:251663360;visibility:visible;mso-wrap-style:square;mso-width-percent:0;mso-height-percent:0;mso-wrap-distance-left:9pt;mso-wrap-distance-top:0;mso-wrap-distance-right:9pt;mso-wrap-distance-bottom:0;mso-position-horizontal:absolute;mso-position-horizontal-relative:text;mso-position-vertical:absolute;mso-position-vertical-relative:text;mso-width-percent:0;mso-height-percent:0;mso-width-relative:margin;mso-height-relative:margin;v-text-anchor:middle" o:gfxdata="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" fillcolor="#4f7ac7 [3028]" strokecolor="#4472c4 [3204]" strokeweight=".5pt">
                 <v:fill color2="#416fc3 [3172]" rotate="t" colors="0 #6083cb;.5 #3e70ca;1 #2e61ba" focus="100%" type="gradient">
@@ -2034,12 +2266,12 @@
       <w:r>
         <w:rPr>
           <w:noProof/>
-          <w:lang w:val="fr-CA" w:eastAsia="fr-CA" w:bidi="ar-SA"/>
+          <w:lang w:val="en-US" w:bidi="ar-SA"/>
         </w:rPr>
         <mc:AlternateContent>
           <mc:Choice Requires="wps">
             <w:drawing>
-              <wp:anchor distT="0" distB="0" distL="114300" distR="114300" simplePos="0" relativeHeight="251675648" behindDoc="0" locked="0" layoutInCell="1" allowOverlap="1" wp14:anchorId="1249A5D4" wp14:editId="2E6B68D2">
+              <wp:anchor distT="0" distB="0" distL="114300" distR="114300" simplePos="0" relativeHeight="251675648" behindDoc="0" locked="0" layoutInCell="1" allowOverlap="1" wp14:anchorId="3855FAB6" wp14:editId="557FDCD3">
                 <wp:simplePos x="0" y="0"/>
                 <wp:positionH relativeFrom="margin">
                   <wp:posOffset>5002637</wp:posOffset>
@@ -2115,7 +2347,7 @@
               </wp:anchor>
             </w:drawing>
           </mc:Choice>
-          <mc:Fallback>
+          <mc:Fallback xmlns:w16se="http://schemas.microsoft.com/office/word/2015/wordml/symex" xmlns:w15="http://schemas.microsoft.com/office/word/2012/wordml" xmlns:cx1="http://schemas.microsoft.com/office/drawing/2015/9/8/chartex" xmlns:cx="http://schemas.microsoft.com/office/drawing/2014/chartex">
             <w:pict>
               <v:oval w14:anchorId="1249A5D4" id="Ellipse 16" o:spid="_x0000_s1027" style="position:absolute;margin-left:393.9pt;margin-top:1.95pt;width:30pt;height:30pt;z-index:251675648;visibility:visible;mso-wrap-style:square;mso-width-percent:0;mso-height-percent:0;mso-wrap-distance-left:9pt;mso-wrap-distance-top:0;mso-wrap-distance-right:9pt;mso-wrap-distance-bottom:0;mso-position-horizontal:absolute;mso-position-horizontal-relative:margin;mso-position-vertical:absolute;mso-position-vertical-relative:text;mso-width-percent:0;mso-height-percent:0;mso-width-relative:margin;mso-height-relative:margin;v-text-anchor:middle" o:gfxdata="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" fillcolor="#4f7ac7 [3028]" strokecolor="#4472c4 [3204]" strokeweight=".5pt">
                 <v:fill color2="#416fc3 [3172]" rotate="t" colors="0 #6083cb;.5 #3e70ca;1 #2e61ba" focus="100%" type="gradient">
@@ -2149,12 +2381,12 @@
       <w:r>
         <w:rPr>
           <w:noProof/>
-          <w:lang w:val="fr-CA" w:eastAsia="fr-CA" w:bidi="ar-SA"/>
+          <w:lang w:val="en-US" w:bidi="ar-SA"/>
         </w:rPr>
         <mc:AlternateContent>
           <mc:Choice Requires="wps">
             <w:drawing>
-              <wp:anchor distT="0" distB="0" distL="114300" distR="114300" simplePos="0" relativeHeight="251667456" behindDoc="0" locked="0" layoutInCell="1" allowOverlap="1" wp14:anchorId="296A37A1" wp14:editId="6AE4D6FB">
+              <wp:anchor distT="0" distB="0" distL="114300" distR="114300" simplePos="0" relativeHeight="251667456" behindDoc="0" locked="0" layoutInCell="1" allowOverlap="1" wp14:anchorId="25477A26" wp14:editId="4225C212">
                 <wp:simplePos x="0" y="0"/>
                 <wp:positionH relativeFrom="column">
                   <wp:posOffset>2849451</wp:posOffset>
@@ -2210,7 +2442,7 @@
               </wp:anchor>
             </w:drawing>
           </mc:Choice>
-          <mc:Fallback>
+          <mc:Fallback xmlns:w16se="http://schemas.microsoft.com/office/word/2015/wordml/symex" xmlns:w15="http://schemas.microsoft.com/office/word/2012/wordml" xmlns:cx1="http://schemas.microsoft.com/office/drawing/2015/9/8/chartex" xmlns:cx="http://schemas.microsoft.com/office/drawing/2014/chartex">
             <w:pict>
               <v:shapetype w14:anchorId="7DD63F76" id="_x0000_t32" coordsize="21600,21600" o:spt="32" o:oned="t" path="m,l21600,21600e" filled="f">
                 <v:path arrowok="t" fillok="f" o:connecttype="none"/>
@@ -2226,10 +2458,10 @@
       <w:r>
         <w:rPr>
           <w:noProof/>
-          <w:lang w:val="fr-CA" w:eastAsia="fr-CA" w:bidi="ar-SA"/>
+          <w:lang w:val="en-US" w:bidi="ar-SA"/>
         </w:rPr>
         <w:drawing>
-          <wp:anchor distT="0" distB="0" distL="114300" distR="114300" simplePos="0" relativeHeight="251661311" behindDoc="0" locked="0" layoutInCell="1" allowOverlap="1">
+          <wp:anchor distT="0" distB="0" distL="114300" distR="114300" simplePos="0" relativeHeight="251661311" behindDoc="0" locked="0" layoutInCell="1" allowOverlap="1" wp14:anchorId="3D930435" wp14:editId="4C152CA9">
             <wp:simplePos x="0" y="0"/>
             <wp:positionH relativeFrom="column">
               <wp:posOffset>1187834</wp:posOffset>
@@ -2252,7 +2484,7 @@
                     <pic:cNvPicPr/>
                   </pic:nvPicPr>
                   <pic:blipFill rotWithShape="1">
-                    <a:blip r:embed="rId6" cstate="print">
+                    <a:blip r:embed="rId7" cstate="print">
                       <a:extLst>
                         <a:ext uri="{28A0092B-C50C-407E-A947-70E740481C1C}">
                           <a14:useLocalDpi xmlns:a14="http://schemas.microsoft.com/office/drawing/2010/main" val="0"/>
@@ -2274,7 +2506,7 @@
                       <a:noFill/>
                     </a:ln>
                     <a:extLst>
-                      <a:ext uri="{53640926-AAD7-44D8-BBD7-CCE9431645EC}">
+                      <a:ext uri="{53640926-AAD7-44d8-BBD7-CCE9431645EC}">
                         <a14:shadowObscured xmlns:a14="http://schemas.microsoft.com/office/drawing/2010/main"/>
                       </a:ext>
                     </a:extLst>
@@ -2294,12 +2526,12 @@
       <w:r>
         <w:rPr>
           <w:noProof/>
-          <w:lang w:val="fr-CA" w:eastAsia="fr-CA" w:bidi="ar-SA"/>
+          <w:lang w:val="en-US" w:bidi="ar-SA"/>
         </w:rPr>
         <mc:AlternateContent>
           <mc:Choice Requires="wps">
             <w:drawing>
-              <wp:anchor distT="0" distB="0" distL="114300" distR="114300" simplePos="0" relativeHeight="251662336" behindDoc="0" locked="0" layoutInCell="1" allowOverlap="1" wp14:anchorId="08897BC3" wp14:editId="1D5D9001">
+              <wp:anchor distT="0" distB="0" distL="114300" distR="114300" simplePos="0" relativeHeight="251662336" behindDoc="0" locked="0" layoutInCell="1" allowOverlap="1" wp14:anchorId="635F2D34" wp14:editId="55560D9D">
                 <wp:simplePos x="0" y="0"/>
                 <wp:positionH relativeFrom="column">
                   <wp:posOffset>-83820</wp:posOffset>
@@ -2375,7 +2607,7 @@
               </wp:anchor>
             </w:drawing>
           </mc:Choice>
-          <mc:Fallback>
+          <mc:Fallback xmlns:w16se="http://schemas.microsoft.com/office/word/2015/wordml/symex" xmlns:w15="http://schemas.microsoft.com/office/word/2012/wordml" xmlns:cx1="http://schemas.microsoft.com/office/drawing/2015/9/8/chartex" xmlns:cx="http://schemas.microsoft.com/office/drawing/2014/chartex">
             <w:pict>
               <v:oval w14:anchorId="08897BC3" id="Ellipse 2" o:spid="_x0000_s1028" style="position:absolute;margin-left:-6.6pt;margin-top:15.3pt;width:30pt;height:30pt;z-index:251662336;visibility:visible;mso-wrap-style:square;mso-width-percent:0;mso-height-percent:0;mso-wrap-distance-left:9pt;mso-wrap-distance-top:0;mso-wrap-distance-right:9pt;mso-wrap-distance-bottom:0;mso-position-horizontal:absolute;mso-position-horizontal-relative:text;mso-position-vertical:absolute;mso-position-vertical-relative:text;mso-width-percent:0;mso-height-percent:0;mso-width-relative:margin;mso-height-relative:margin;v-text-anchor:middle" o:gfxdata="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" fillcolor="#4f7ac7 [3028]" strokecolor="#4472c4 [3204]" strokeweight=".5pt">
                 <v:fill color2="#416fc3 [3172]" rotate="t" colors="0 #6083cb;.5 #3e70ca;1 #2e61ba" focus="100%" type="gradient">
@@ -2416,12 +2648,12 @@
       <w:r>
         <w:rPr>
           <w:noProof/>
-          <w:lang w:val="fr-CA" w:eastAsia="fr-CA" w:bidi="ar-SA"/>
+          <w:lang w:val="en-US" w:bidi="ar-SA"/>
         </w:rPr>
         <mc:AlternateContent>
           <mc:Choice Requires="wps">
             <w:drawing>
-              <wp:anchor distT="0" distB="0" distL="114300" distR="114300" simplePos="0" relativeHeight="251677696" behindDoc="0" locked="0" layoutInCell="1" allowOverlap="1" wp14:anchorId="7F723891" wp14:editId="5BF119EC">
+              <wp:anchor distT="0" distB="0" distL="114300" distR="114300" simplePos="0" relativeHeight="251677696" behindDoc="0" locked="0" layoutInCell="1" allowOverlap="1" wp14:anchorId="61552530" wp14:editId="1A808485">
                 <wp:simplePos x="0" y="0"/>
                 <wp:positionH relativeFrom="column">
                   <wp:posOffset>4118020</wp:posOffset>
@@ -2477,7 +2709,7 @@
               </wp:anchor>
             </w:drawing>
           </mc:Choice>
-          <mc:Fallback>
+          <mc:Fallback xmlns:w16se="http://schemas.microsoft.com/office/word/2015/wordml/symex" xmlns:w15="http://schemas.microsoft.com/office/word/2012/wordml" xmlns:cx1="http://schemas.microsoft.com/office/drawing/2015/9/8/chartex" xmlns:cx="http://schemas.microsoft.com/office/drawing/2014/chartex">
             <w:pict>
               <v:shape w14:anchorId="5D698870" id="Connecteur droit avec flèche 17" o:spid="_x0000_s1026" type="#_x0000_t32" style="position:absolute;margin-left:324.25pt;margin-top:.5pt;width:76.55pt;height:17pt;flip:x;z-index:251677696;visibility:visible;mso-wrap-style:square;mso-width-percent:0;mso-height-percent:0;mso-wrap-distance-left:9pt;mso-wrap-distance-top:0;mso-wrap-distance-right:9pt;mso-wrap-distance-bottom:0;mso-position-horizontal:absolute;mso-position-horizontal-relative:text;mso-position-vertical:absolute;mso-position-vertical-relative:text;mso-width-percent:0;mso-height-percent:0;mso-width-relative:margin;mso-height-relative:margin" o:gfxdata="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" strokecolor="#4472c4 [3204]" strokeweight="1pt">
                 <v:stroke endarrow="block" joinstyle="miter"/>
@@ -2503,12 +2735,12 @@
       <w:r>
         <w:rPr>
           <w:noProof/>
-          <w:lang w:val="fr-CA" w:eastAsia="fr-CA" w:bidi="ar-SA"/>
+          <w:lang w:val="en-US" w:bidi="ar-SA"/>
         </w:rPr>
         <mc:AlternateContent>
           <mc:Choice Requires="wps">
             <w:drawing>
-              <wp:anchor distT="0" distB="0" distL="114300" distR="114300" simplePos="0" relativeHeight="251665408" behindDoc="0" locked="0" layoutInCell="1" allowOverlap="1" wp14:anchorId="38D3A3FE" wp14:editId="2A4715BA">
+              <wp:anchor distT="0" distB="0" distL="114300" distR="114300" simplePos="0" relativeHeight="251665408" behindDoc="0" locked="0" layoutInCell="1" allowOverlap="1" wp14:anchorId="4F68B33D" wp14:editId="7EB10B97">
                 <wp:simplePos x="0" y="0"/>
                 <wp:positionH relativeFrom="column">
                   <wp:posOffset>350520</wp:posOffset>
@@ -2558,7 +2790,7 @@
               </wp:anchor>
             </w:drawing>
           </mc:Choice>
-          <mc:Fallback>
+          <mc:Fallback xmlns:w16se="http://schemas.microsoft.com/office/word/2015/wordml/symex" xmlns:w15="http://schemas.microsoft.com/office/word/2012/wordml" xmlns:cx1="http://schemas.microsoft.com/office/drawing/2015/9/8/chartex" xmlns:cx="http://schemas.microsoft.com/office/drawing/2014/chartex">
             <w:pict>
               <v:shape w14:anchorId="07990E24" id="Connecteur droit avec flèche 5" o:spid="_x0000_s1026" type="#_x0000_t32" style="position:absolute;margin-left:27.6pt;margin-top:4.55pt;width:83.4pt;height:1.8pt;z-index:251665408;visibility:visible;mso-wrap-style:square;mso-wrap-distance-left:9pt;mso-wrap-distance-top:0;mso-wrap-distance-right:9pt;mso-wrap-distance-bottom:0;mso-position-horizontal:absolute;mso-position-horizontal-relative:text;mso-position-vertical:absolute;mso-position-vertical-relative:text" o:gfxdata="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" strokecolor="#4472c4 [3204]" strokeweight="1pt">
                 <v:stroke endarrow="block" joinstyle="miter"/>
@@ -2602,12 +2834,12 @@
       <w:r>
         <w:rPr>
           <w:noProof/>
-          <w:lang w:val="fr-CA" w:eastAsia="fr-CA" w:bidi="ar-SA"/>
+          <w:lang w:val="en-US" w:bidi="ar-SA"/>
         </w:rPr>
         <mc:AlternateContent>
           <mc:Choice Requires="wps">
             <w:drawing>
-              <wp:anchor distT="0" distB="0" distL="114300" distR="114300" simplePos="0" relativeHeight="251673600" behindDoc="0" locked="0" layoutInCell="1" allowOverlap="1" wp14:anchorId="02DB83FC" wp14:editId="3A631105">
+              <wp:anchor distT="0" distB="0" distL="114300" distR="114300" simplePos="0" relativeHeight="251673600" behindDoc="0" locked="0" layoutInCell="1" allowOverlap="1" wp14:anchorId="6916974A" wp14:editId="22B6E067">
                 <wp:simplePos x="0" y="0"/>
                 <wp:positionH relativeFrom="margin">
                   <wp:posOffset>4938243</wp:posOffset>
@@ -2683,7 +2915,7 @@
               </wp:anchor>
             </w:drawing>
           </mc:Choice>
-          <mc:Fallback>
+          <mc:Fallback xmlns:w16se="http://schemas.microsoft.com/office/word/2015/wordml/symex" xmlns:w15="http://schemas.microsoft.com/office/word/2012/wordml" xmlns:cx1="http://schemas.microsoft.com/office/drawing/2015/9/8/chartex" xmlns:cx="http://schemas.microsoft.com/office/drawing/2014/chartex">
             <w:pict>
               <v:oval w14:anchorId="02DB83FC" id="Ellipse 15" o:spid="_x0000_s1029" style="position:absolute;margin-left:388.85pt;margin-top:7.35pt;width:30pt;height:30pt;z-index:251673600;visibility:visible;mso-wrap-style:square;mso-width-percent:0;mso-height-percent:0;mso-wrap-distance-left:9pt;mso-wrap-distance-top:0;mso-wrap-distance-right:9pt;mso-wrap-distance-bottom:0;mso-position-horizontal:absolute;mso-position-horizontal-relative:margin;mso-position-vertical:absolute;mso-position-vertical-relative:text;mso-width-percent:0;mso-height-percent:0;mso-width-relative:margin;mso-height-relative:margin;v-text-anchor:middle" o:gfxdata="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" fillcolor="#4f7ac7 [3028]" strokecolor="#4472c4 [3204]" strokeweight=".5pt">
                 <v:fill color2="#416fc3 [3172]" rotate="t" colors="0 #6083cb;.5 #3e70ca;1 #2e61ba" focus="100%" type="gradient">
@@ -2725,12 +2957,12 @@
       <w:r>
         <w:rPr>
           <w:noProof/>
-          <w:lang w:val="fr-CA" w:eastAsia="fr-CA" w:bidi="ar-SA"/>
+          <w:lang w:val="en-US" w:bidi="ar-SA"/>
         </w:rPr>
         <mc:AlternateContent>
           <mc:Choice Requires="wps">
             <w:drawing>
-              <wp:anchor distT="0" distB="0" distL="114300" distR="114300" simplePos="0" relativeHeight="251679744" behindDoc="0" locked="0" layoutInCell="1" allowOverlap="1" wp14:anchorId="7F723891" wp14:editId="5BF119EC">
+              <wp:anchor distT="0" distB="0" distL="114300" distR="114300" simplePos="0" relativeHeight="251679744" behindDoc="0" locked="0" layoutInCell="1" allowOverlap="1" wp14:anchorId="5CCBA62F" wp14:editId="0BB33FF4">
                 <wp:simplePos x="0" y="0"/>
                 <wp:positionH relativeFrom="column">
                   <wp:posOffset>4124458</wp:posOffset>
@@ -2786,7 +3018,7 @@
               </wp:anchor>
             </w:drawing>
           </mc:Choice>
-          <mc:Fallback>
+          <mc:Fallback xmlns:w16se="http://schemas.microsoft.com/office/word/2015/wordml/symex" xmlns:w15="http://schemas.microsoft.com/office/word/2012/wordml" xmlns:cx1="http://schemas.microsoft.com/office/drawing/2015/9/8/chartex" xmlns:cx="http://schemas.microsoft.com/office/drawing/2014/chartex">
             <w:pict>
               <v:shape w14:anchorId="295D8F09" id="Connecteur droit avec flèche 18" o:spid="_x0000_s1026" type="#_x0000_t32" style="position:absolute;margin-left:324.75pt;margin-top:11.55pt;width:66.9pt;height:25.35pt;flip:x;z-index:251679744;visibility:visible;mso-wrap-style:square;mso-width-percent:0;mso-height-percent:0;mso-wrap-distance-left:9pt;mso-wrap-distance-top:0;mso-wrap-distance-right:9pt;mso-wrap-distance-bottom:0;mso-position-horizontal:absolute;mso-position-horizontal-relative:text;mso-position-vertical:absolute;mso-position-vertical-relative:text;mso-width-percent:0;mso-height-percent:0;mso-width-relative:margin;mso-height-relative:margin" o:gfxdata="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" strokecolor="#4472c4 [3204]" strokeweight="1pt">
                 <v:stroke endarrow="block" joinstyle="miter"/>
@@ -2798,12 +3030,12 @@
       <w:r>
         <w:rPr>
           <w:noProof/>
-          <w:lang w:val="fr-CA" w:eastAsia="fr-CA" w:bidi="ar-SA"/>
+          <w:lang w:val="en-US" w:bidi="ar-SA"/>
         </w:rPr>
         <mc:AlternateContent>
           <mc:Choice Requires="wps">
             <w:drawing>
-              <wp:anchor distT="0" distB="0" distL="114300" distR="114300" simplePos="0" relativeHeight="251669504" behindDoc="0" locked="0" layoutInCell="1" allowOverlap="1" wp14:anchorId="04193ADE" wp14:editId="56F41643">
+              <wp:anchor distT="0" distB="0" distL="114300" distR="114300" simplePos="0" relativeHeight="251669504" behindDoc="0" locked="0" layoutInCell="1" allowOverlap="1" wp14:anchorId="76A9362D" wp14:editId="54904193">
                 <wp:simplePos x="0" y="0"/>
                 <wp:positionH relativeFrom="column">
                   <wp:posOffset>472440</wp:posOffset>
@@ -2859,7 +3091,7 @@
               </wp:anchor>
             </w:drawing>
           </mc:Choice>
-          <mc:Fallback>
+          <mc:Fallback xmlns:w16se="http://schemas.microsoft.com/office/word/2015/wordml/symex" xmlns:w15="http://schemas.microsoft.com/office/word/2012/wordml" xmlns:cx1="http://schemas.microsoft.com/office/drawing/2015/9/8/chartex" xmlns:cx="http://schemas.microsoft.com/office/drawing/2014/chartex">
             <w:pict>
               <v:shape w14:anchorId="40921C99" id="Connecteur droit avec flèche 9" o:spid="_x0000_s1026" type="#_x0000_t32" style="position:absolute;margin-left:37.2pt;margin-top:1.55pt;width:79.8pt;height:42pt;flip:y;z-index:251669504;visibility:visible;mso-wrap-style:square;mso-width-percent:0;mso-height-percent:0;mso-wrap-distance-left:9pt;mso-wrap-distance-top:0;mso-wrap-distance-right:9pt;mso-wrap-distance-bottom:0;mso-position-horizontal:absolute;mso-position-horizontal-relative:text;mso-position-vertical:absolute;mso-position-vertical-relative:text;mso-width-percent:0;mso-height-percent:0;mso-width-relative:margin;mso-height-relative:margin" o:gfxdata="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" strokecolor="#4472c4 [3204]" strokeweight="1pt">
                 <v:stroke endarrow="block" joinstyle="miter"/>
@@ -2887,12 +3119,12 @@
       <w:r>
         <w:rPr>
           <w:noProof/>
-          <w:lang w:val="fr-CA" w:eastAsia="fr-CA" w:bidi="ar-SA"/>
+          <w:lang w:val="en-US" w:bidi="ar-SA"/>
         </w:rPr>
         <mc:AlternateContent>
           <mc:Choice Requires="wps">
             <w:drawing>
-              <wp:anchor distT="0" distB="0" distL="114300" distR="114300" simplePos="0" relativeHeight="251668480" behindDoc="0" locked="0" layoutInCell="1" allowOverlap="1" wp14:anchorId="6D06EA58" wp14:editId="3D592249">
+              <wp:anchor distT="0" distB="0" distL="114300" distR="114300" simplePos="0" relativeHeight="251668480" behindDoc="0" locked="0" layoutInCell="1" allowOverlap="1" wp14:anchorId="3D308D87" wp14:editId="0AB247D1">
                 <wp:simplePos x="0" y="0"/>
                 <wp:positionH relativeFrom="column">
                   <wp:posOffset>464820</wp:posOffset>
@@ -2948,7 +3180,7 @@
               </wp:anchor>
             </w:drawing>
           </mc:Choice>
-          <mc:Fallback>
+          <mc:Fallback xmlns:w16se="http://schemas.microsoft.com/office/word/2015/wordml/symex" xmlns:w15="http://schemas.microsoft.com/office/word/2012/wordml" xmlns:cx1="http://schemas.microsoft.com/office/drawing/2015/9/8/chartex" xmlns:cx="http://schemas.microsoft.com/office/drawing/2014/chartex">
             <w:pict>
               <v:shape w14:anchorId="4F9A6E3A" id="Connecteur droit avec flèche 8" o:spid="_x0000_s1026" type="#_x0000_t32" style="position:absolute;margin-left:36.6pt;margin-top:11.15pt;width:147.6pt;height:7.8pt;flip:y;z-index:251668480;visibility:visible;mso-wrap-style:square;mso-width-percent:0;mso-height-percent:0;mso-wrap-distance-left:9pt;mso-wrap-distance-top:0;mso-wrap-distance-right:9pt;mso-wrap-distance-bottom:0;mso-position-horizontal:absolute;mso-position-horizontal-relative:text;mso-position-vertical:absolute;mso-position-vertical-relative:text;mso-width-percent:0;mso-height-percent:0;mso-width-relative:margin;mso-height-relative:margin" o:gfxdata="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" strokecolor="#4472c4 [3204]" strokeweight="1pt">
                 <v:stroke endarrow="block" joinstyle="miter"/>
@@ -2960,12 +3192,12 @@
       <w:r>
         <w:rPr>
           <w:noProof/>
-          <w:lang w:val="fr-CA" w:eastAsia="fr-CA" w:bidi="ar-SA"/>
+          <w:lang w:val="en-US" w:bidi="ar-SA"/>
         </w:rPr>
         <mc:AlternateContent>
           <mc:Choice Requires="wps">
             <w:drawing>
-              <wp:anchor distT="0" distB="0" distL="114300" distR="114300" simplePos="0" relativeHeight="251664384" behindDoc="0" locked="0" layoutInCell="1" allowOverlap="1" wp14:anchorId="1F852F27" wp14:editId="536E9C78">
+              <wp:anchor distT="0" distB="0" distL="114300" distR="114300" simplePos="0" relativeHeight="251664384" behindDoc="0" locked="0" layoutInCell="1" allowOverlap="1" wp14:anchorId="7479D33F" wp14:editId="00AA0C2E">
                 <wp:simplePos x="0" y="0"/>
                 <wp:positionH relativeFrom="column">
                   <wp:posOffset>68580</wp:posOffset>
@@ -3041,7 +3273,7 @@
               </wp:anchor>
             </w:drawing>
           </mc:Choice>
-          <mc:Fallback>
+          <mc:Fallback xmlns:w16se="http://schemas.microsoft.com/office/word/2015/wordml/symex" xmlns:w15="http://schemas.microsoft.com/office/word/2012/wordml" xmlns:cx1="http://schemas.microsoft.com/office/drawing/2015/9/8/chartex" xmlns:cx="http://schemas.microsoft.com/office/drawing/2014/chartex">
             <w:pict>
               <v:oval w14:anchorId="1F852F27" id="Ellipse 4" o:spid="_x0000_s1030" style="position:absolute;margin-left:5.4pt;margin-top:2.1pt;width:30pt;height:30pt;z-index:251664384;visibility:visible;mso-wrap-style:square;mso-width-percent:0;mso-height-percent:0;mso-wrap-distance-left:9pt;mso-wrap-distance-top:0;mso-wrap-distance-right:9pt;mso-wrap-distance-bottom:0;mso-position-horizontal:absolute;mso-position-horizontal-relative:text;mso-position-vertical:absolute;mso-position-vertical-relative:text;mso-width-percent:0;mso-height-percent:0;mso-width-relative:margin;mso-height-relative:margin;v-text-anchor:middle" o:gfxdata="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" fillcolor="#4f7ac7 [3028]" strokecolor="#4472c4 [3204]" strokeweight=".5pt">
                 <v:fill color2="#416fc3 [3172]" rotate="t" colors="0 #6083cb;.5 #3e70ca;1 #2e61ba" focus="100%" type="gradient">
@@ -3106,12 +3338,12 @@
       <w:r>
         <w:rPr>
           <w:noProof/>
-          <w:lang w:val="fr-CA" w:eastAsia="fr-CA" w:bidi="ar-SA"/>
+          <w:lang w:val="en-US" w:bidi="ar-SA"/>
         </w:rPr>
         <mc:AlternateContent>
           <mc:Choice Requires="wps">
             <w:drawing>
-              <wp:anchor distT="0" distB="0" distL="114300" distR="114300" simplePos="0" relativeHeight="251670528" behindDoc="0" locked="0" layoutInCell="1" allowOverlap="1" wp14:anchorId="01A126F2" wp14:editId="1E5FD0B5">
+              <wp:anchor distT="0" distB="0" distL="114300" distR="114300" simplePos="0" relativeHeight="251670528" behindDoc="0" locked="0" layoutInCell="1" allowOverlap="1" wp14:anchorId="16A1F098" wp14:editId="5D97AD51">
                 <wp:simplePos x="0" y="0"/>
                 <wp:positionH relativeFrom="column">
                   <wp:posOffset>3390363</wp:posOffset>
@@ -3167,7 +3399,7 @@
               </wp:anchor>
             </w:drawing>
           </mc:Choice>
-          <mc:Fallback>
+          <mc:Fallback xmlns:w16se="http://schemas.microsoft.com/office/word/2015/wordml/symex" xmlns:w15="http://schemas.microsoft.com/office/word/2012/wordml" xmlns:cx1="http://schemas.microsoft.com/office/drawing/2015/9/8/chartex" xmlns:cx="http://schemas.microsoft.com/office/drawing/2014/chartex">
             <w:pict>
               <v:shape w14:anchorId="2438F89C" id="Connecteur droit avec flèche 10" o:spid="_x0000_s1026" type="#_x0000_t32" style="position:absolute;margin-left:266.95pt;margin-top:5.3pt;width:117.15pt;height:20.8pt;flip:x y;z-index:251670528;visibility:visible;mso-wrap-style:square;mso-width-percent:0;mso-height-percent:0;mso-wrap-distance-left:9pt;mso-wrap-distance-top:0;mso-wrap-distance-right:9pt;mso-wrap-distance-bottom:0;mso-position-horizontal:absolute;mso-position-horizontal-relative:text;mso-position-vertical:absolute;mso-position-vertical-relative:text;mso-width-percent:0;mso-height-percent:0;mso-width-relative:margin;mso-height-relative:margin" o:gfxdata="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" strokecolor="#4472c4 [3204]" strokeweight="1pt">
                 <v:stroke endarrow="block" joinstyle="miter"/>
@@ -3179,12 +3411,12 @@
       <w:r>
         <w:rPr>
           <w:noProof/>
-          <w:lang w:val="fr-CA" w:eastAsia="fr-CA" w:bidi="ar-SA"/>
+          <w:lang w:val="en-US" w:bidi="ar-SA"/>
         </w:rPr>
         <mc:AlternateContent>
           <mc:Choice Requires="wps">
             <w:drawing>
-              <wp:anchor distT="0" distB="0" distL="114300" distR="114300" simplePos="0" relativeHeight="251666432" behindDoc="0" locked="0" layoutInCell="1" allowOverlap="1" wp14:anchorId="5575955D" wp14:editId="1AEFEE99">
+              <wp:anchor distT="0" distB="0" distL="114300" distR="114300" simplePos="0" relativeHeight="251666432" behindDoc="0" locked="0" layoutInCell="1" allowOverlap="1" wp14:anchorId="1EE0E750" wp14:editId="3516B2FE">
                 <wp:simplePos x="0" y="0"/>
                 <wp:positionH relativeFrom="column">
                   <wp:posOffset>4899660</wp:posOffset>
@@ -3260,7 +3492,7 @@
               </wp:anchor>
             </w:drawing>
           </mc:Choice>
-          <mc:Fallback>
+          <mc:Fallback xmlns:w16se="http://schemas.microsoft.com/office/word/2015/wordml/symex" xmlns:w15="http://schemas.microsoft.com/office/word/2012/wordml" xmlns:cx1="http://schemas.microsoft.com/office/drawing/2015/9/8/chartex" xmlns:cx="http://schemas.microsoft.com/office/drawing/2014/chartex">
             <w:pict>
               <v:oval w14:anchorId="5575955D" id="Ellipse 6" o:spid="_x0000_s1031" style="position:absolute;margin-left:385.8pt;margin-top:10.5pt;width:30pt;height:30pt;z-index:251666432;visibility:visible;mso-wrap-style:square;mso-width-percent:0;mso-height-percent:0;mso-wrap-distance-left:9pt;mso-wrap-distance-top:0;mso-wrap-distance-right:9pt;mso-wrap-distance-bottom:0;mso-position-horizontal:absolute;mso-position-horizontal-relative:text;mso-position-vertical:absolute;mso-position-vertical-relative:text;mso-width-percent:0;mso-height-percent:0;mso-width-relative:margin;mso-height-relative:margin;v-text-anchor:middle" o:gfxdata="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" fillcolor="#4f7ac7 [3028]" strokecolor="#4472c4 [3204]" strokeweight=".5pt">
                 <v:fill color2="#416fc3 [3172]" rotate="t" colors="0 #6083cb;.5 #3e70ca;1 #2e61ba" focus="100%" type="gradient">
@@ -3336,10 +3568,10 @@
       <w:r>
         <w:rPr>
           <w:noProof/>
-          <w:lang w:val="fr-CA" w:eastAsia="fr-CA" w:bidi="ar-SA"/>
+          <w:lang w:val="en-US" w:bidi="ar-SA"/>
         </w:rPr>
         <w:drawing>
-          <wp:anchor distT="0" distB="0" distL="114300" distR="114300" simplePos="0" relativeHeight="251671552" behindDoc="1" locked="0" layoutInCell="1" allowOverlap="1" wp14:anchorId="5CD66B79" wp14:editId="28E5DD62">
+          <wp:anchor distT="0" distB="0" distL="114300" distR="114300" simplePos="0" relativeHeight="251671552" behindDoc="1" locked="0" layoutInCell="1" allowOverlap="1" wp14:anchorId="42DD8653" wp14:editId="47770601">
             <wp:simplePos x="0" y="0"/>
             <wp:positionH relativeFrom="column">
               <wp:posOffset>4015760</wp:posOffset>
@@ -3370,7 +3602,7 @@
                     <pic:cNvPicPr/>
                   </pic:nvPicPr>
                   <pic:blipFill rotWithShape="1">
-                    <a:blip r:embed="rId7" cstate="print">
+                    <a:blip r:embed="rId8" cstate="print">
                       <a:extLst>
                         <a:ext uri="{28A0092B-C50C-407E-A947-70E740481C1C}">
                           <a14:useLocalDpi xmlns:a14="http://schemas.microsoft.com/office/drawing/2010/main" val="0"/>
@@ -3392,7 +3624,7 @@
                       <a:noFill/>
                     </a:ln>
                     <a:extLst>
-                      <a:ext uri="{53640926-AAD7-44D8-BBD7-CCE9431645EC}">
+                      <a:ext uri="{53640926-AAD7-44d8-BBD7-CCE9431645EC}">
                         <a14:shadowObscured xmlns:a14="http://schemas.microsoft.com/office/drawing/2010/main"/>
                       </a:ext>
                     </a:extLst>
@@ -3423,33 +3655,57 @@
         </w:rPr>
         <w:t xml:space="preserve"> en cliquant sur le bouton </w:t>
       </w:r>
+      <w:proofErr w:type="spellStart"/>
       <w:r>
         <w:rPr>
           <w:i/>
           <w:iCs/>
           <w:lang w:val="fr-CA"/>
         </w:rPr>
-        <w:t>load file</w:t>
-      </w:r>
-      <w:r>
-        <w:rPr>
-          <w:lang w:val="fr-CA"/>
-        </w:rPr>
-        <w:t xml:space="preserve"> une fenêtre de dialogue s’ouvre sur le répertoire </w:t>
-      </w:r>
+        <w:t>load</w:t>
+      </w:r>
+      <w:proofErr w:type="spellEnd"/>
       <w:r>
         <w:rPr>
           <w:i/>
           <w:iCs/>
           <w:lang w:val="fr-CA"/>
         </w:rPr>
+        <w:t xml:space="preserve"> file</w:t>
+      </w:r>
+      <w:r>
+        <w:rPr>
+          <w:lang w:val="fr-CA"/>
+        </w:rPr>
+        <w:t xml:space="preserve"> une fenêtre de dialogue s’ouvre sur le répertoire </w:t>
+      </w:r>
+      <w:r>
+        <w:rPr>
+          <w:i/>
+          <w:iCs/>
+          <w:lang w:val="fr-CA"/>
+        </w:rPr>
         <w:t>mes documents</w:t>
       </w:r>
       <w:r>
         <w:rPr>
           <w:lang w:val="fr-CA"/>
         </w:rPr>
-        <w:t>, pour nous permettre de choisir un fichier a parser.</w:t>
+        <w:t xml:space="preserve">, pour nous permettre de choisir un fichier a </w:t>
+      </w:r>
+      <w:proofErr w:type="spellStart"/>
+      <w:r>
+        <w:rPr>
+          <w:lang w:val="fr-CA"/>
+        </w:rPr>
+        <w:t>parser</w:t>
+      </w:r>
+      <w:proofErr w:type="spellEnd"/>
+      <w:r>
+        <w:rPr>
+          <w:lang w:val="fr-CA"/>
+        </w:rPr>
+        <w:t>.</w:t>
       </w:r>
     </w:p>
     <w:p>
@@ -3471,7 +3727,35 @@
         <w:rPr>
           <w:lang w:val="fr-CA"/>
         </w:rPr>
-        <w:t xml:space="preserve"> que le choix de fichier et filtré de sorte qu’on ne puisse charger que des fichiers qui sont sous format ucd ou txt.</w:t>
+        <w:t xml:space="preserve"> que le choix de fichier et filtré de sorte qu’on ne puisse charger que des fichiers qui sont sous format </w:t>
+      </w:r>
+      <w:proofErr w:type="spellStart"/>
+      <w:r>
+        <w:rPr>
+          <w:lang w:val="fr-CA"/>
+        </w:rPr>
+        <w:t>ucd</w:t>
+      </w:r>
+      <w:proofErr w:type="spellEnd"/>
+      <w:r>
+        <w:rPr>
+          <w:lang w:val="fr-CA"/>
+        </w:rPr>
+        <w:t xml:space="preserve"> ou </w:t>
+      </w:r>
+      <w:proofErr w:type="spellStart"/>
+      <w:r>
+        <w:rPr>
+          <w:lang w:val="fr-CA"/>
+        </w:rPr>
+        <w:t>txt</w:t>
+      </w:r>
+      <w:proofErr w:type="spellEnd"/>
+      <w:r>
+        <w:rPr>
+          <w:lang w:val="fr-CA"/>
+        </w:rPr>
+        <w:t>.</w:t>
       </w:r>
     </w:p>
     <w:p>
@@ -3501,7 +3785,21 @@
         <w:rPr>
           <w:lang w:val="fr-CA"/>
         </w:rPr>
-        <w:t xml:space="preserve"> après chargement du fichier, la barre de texte nous permet de voir le chemin entier (path) du fichier sélectionné.</w:t>
+        <w:t xml:space="preserve"> après chargement du fichier, la barre de texte nous permet de voir le chemin entier (</w:t>
+      </w:r>
+      <w:proofErr w:type="spellStart"/>
+      <w:r>
+        <w:rPr>
+          <w:lang w:val="fr-CA"/>
+        </w:rPr>
+        <w:t>path</w:t>
+      </w:r>
+      <w:proofErr w:type="spellEnd"/>
+      <w:r>
+        <w:rPr>
+          <w:lang w:val="fr-CA"/>
+        </w:rPr>
+        <w:t>) du fichier sélectionné.</w:t>
       </w:r>
     </w:p>
     <w:p>
@@ -3525,6 +3823,7 @@
           <w:bCs/>
           <w:lang w:val="fr-CA"/>
         </w:rPr>
+        <w:lastRenderedPageBreak/>
         <w:t>3 :</w:t>
       </w:r>
       <w:r>
@@ -3567,6 +3866,7 @@
         </w:rPr>
         <w:t xml:space="preserve">, </w:t>
       </w:r>
+      <w:proofErr w:type="spellStart"/>
       <w:r>
         <w:rPr>
           <w:i/>
@@ -3575,53 +3875,36 @@
         </w:rPr>
         <w:t>Methodes</w:t>
       </w:r>
+      <w:proofErr w:type="spellEnd"/>
       <w:r>
         <w:rPr>
           <w:lang w:val="fr-CA"/>
         </w:rPr>
         <w:t xml:space="preserve">, </w:t>
       </w:r>
+      <w:proofErr w:type="spellStart"/>
       <w:r>
         <w:rPr>
           <w:i/>
           <w:iCs/>
           <w:lang w:val="fr-CA"/>
         </w:rPr>
-        <w:t>Sub Classes</w:t>
-      </w:r>
-      <w:r>
-        <w:rPr>
-          <w:lang w:val="fr-CA"/>
-        </w:rPr>
-        <w:t xml:space="preserve">, </w:t>
-      </w:r>
+        <w:t>Sub</w:t>
+      </w:r>
+      <w:proofErr w:type="spellEnd"/>
       <w:r>
         <w:rPr>
           <w:i/>
           <w:iCs/>
           <w:lang w:val="fr-CA"/>
         </w:rPr>
-        <w:t>Associations/Relations</w:t>
-      </w:r>
-      <w:r>
-        <w:rPr>
-          <w:lang w:val="fr-CA"/>
-        </w:rPr>
-        <w:t xml:space="preserve">. </w:t>
-      </w:r>
-    </w:p>
-    <w:p>
-      <w:pPr>
-        <w:pStyle w:val="Standard"/>
-        <w:rPr>
-          <w:lang w:val="fr-CA"/>
-        </w:rPr>
-      </w:pPr>
-      <w:r>
-        <w:rPr>
-          <w:lang w:val="fr-CA"/>
-        </w:rPr>
-        <w:t xml:space="preserve">Après chargement du fichier (ci celui-ci n’est pas corrompu), a la section </w:t>
+        <w:t xml:space="preserve"> Classes</w:t>
+      </w:r>
+      <w:r>
+        <w:rPr>
+          <w:lang w:val="fr-CA"/>
+        </w:rPr>
+        <w:t xml:space="preserve">, </w:t>
       </w:r>
       <w:r>
         <w:rPr>
@@ -3629,20 +3912,27 @@
           <w:iCs/>
           <w:lang w:val="fr-CA"/>
         </w:rPr>
-        <w:t>Classes</w:t>
-      </w:r>
-      <w:r>
-        <w:rPr>
-          <w:lang w:val="fr-CA"/>
-        </w:rPr>
-        <w:t xml:space="preserve"> on aura </w:t>
-      </w:r>
-      <w:r>
-        <w:rPr>
-          <w:lang w:val="fr-CA"/>
-        </w:rPr>
-        <w:lastRenderedPageBreak/>
-        <w:t xml:space="preserve">une liste de toutes les classes avec la possibilité de cliquer sur chacune d’entre elle pour afficher les informations qui lui sont relatives : ainsi si la classe choisie a 2 attributs et une seule méthode, on va voir les 2 attributs affichés dans la section </w:t>
+        <w:t>Associations/Relations</w:t>
+      </w:r>
+      <w:r>
+        <w:rPr>
+          <w:lang w:val="fr-CA"/>
+        </w:rPr>
+        <w:t xml:space="preserve">. </w:t>
+      </w:r>
+    </w:p>
+    <w:p>
+      <w:pPr>
+        <w:pStyle w:val="Standard"/>
+        <w:rPr>
+          <w:lang w:val="fr-CA"/>
+        </w:rPr>
+      </w:pPr>
+      <w:r>
+        <w:rPr>
+          <w:lang w:val="fr-CA"/>
+        </w:rPr>
+        <w:t xml:space="preserve">Après chargement du fichier (ci celui-ci n’est pas corrompu), a la section </w:t>
       </w:r>
       <w:r>
         <w:rPr>
@@ -3650,13 +3940,13 @@
           <w:iCs/>
           <w:lang w:val="fr-CA"/>
         </w:rPr>
-        <w:t xml:space="preserve">Attributs </w:t>
-      </w:r>
-      <w:r>
-        <w:rPr>
-          <w:lang w:val="fr-CA"/>
-        </w:rPr>
-        <w:t xml:space="preserve">et la méthode affichée dans la section </w:t>
+        <w:t>Classes</w:t>
+      </w:r>
+      <w:r>
+        <w:rPr>
+          <w:lang w:val="fr-CA"/>
+        </w:rPr>
+        <w:t xml:space="preserve"> on aura une liste de toutes les classes avec la possibilité de cliquer sur chacune d’entre elle pour afficher les informations qui lui sont relatives : ainsi si la classe choisie a 2 attributs et une seule méthode, on va voir les 2 attributs affichés dans la section </w:t>
       </w:r>
       <w:r>
         <w:rPr>
@@ -3664,7 +3954,13 @@
           <w:iCs/>
           <w:lang w:val="fr-CA"/>
         </w:rPr>
-        <w:t>Méthodes</w:t>
+        <w:t xml:space="preserve">Attributs </w:t>
+      </w:r>
+      <w:r>
+        <w:rPr>
+          <w:lang w:val="fr-CA"/>
+        </w:rPr>
+        <w:t xml:space="preserve">et la méthode affichée dans la section </w:t>
       </w:r>
       <w:r>
         <w:rPr>
@@ -3672,6 +3968,14 @@
           <w:iCs/>
           <w:lang w:val="fr-CA"/>
         </w:rPr>
+        <w:t>Méthodes</w:t>
+      </w:r>
+      <w:r>
+        <w:rPr>
+          <w:i/>
+          <w:iCs/>
+          <w:lang w:val="fr-CA"/>
+        </w:rPr>
         <w:t>.</w:t>
       </w:r>
       <w:r>
@@ -3946,15 +4250,6 @@
       <w:pPr>
         <w:pStyle w:val="Standard"/>
         <w:rPr>
-          <w:noProof/>
-          <w:lang w:val="fr-CA" w:eastAsia="fr-CA"/>
-        </w:rPr>
-      </w:pPr>
-    </w:p>
-    <w:p>
-      <w:pPr>
-        <w:pStyle w:val="Standard"/>
-        <w:rPr>
           <w:sz w:val="44"/>
           <w:szCs w:val="36"/>
           <w:lang w:val="fr-CA"/>
@@ -3966,14 +4261,230 @@
           <w:szCs w:val="36"/>
           <w:lang w:val="fr-CA"/>
         </w:rPr>
-        <w:t>Extra</w:t>
-      </w:r>
-      <w:r>
+        <w:t>Analyse de notre code</w:t>
+      </w:r>
+    </w:p>
+    <w:p>
+      <w:pPr>
+        <w:pStyle w:val="Standard"/>
+        <w:rPr>
+          <w:lang w:val="fr-CA"/>
+        </w:rPr>
+      </w:pPr>
+      <w:r>
+        <w:rPr>
+          <w:lang w:val="fr-CA"/>
+        </w:rPr>
+        <w:t xml:space="preserve">Nous trouvons que notre classe </w:t>
+      </w:r>
+      <w:proofErr w:type="spellStart"/>
+      <w:r>
+        <w:rPr>
+          <w:i/>
+          <w:lang w:val="fr-CA"/>
+        </w:rPr>
+        <w:t>Classe_dec</w:t>
+      </w:r>
+      <w:proofErr w:type="spellEnd"/>
+      <w:r>
+        <w:rPr>
+          <w:i/>
+          <w:lang w:val="fr-CA"/>
+        </w:rPr>
+        <w:t xml:space="preserve"> </w:t>
+      </w:r>
+      <w:r>
+        <w:rPr>
+          <w:lang w:val="fr-CA"/>
+        </w:rPr>
+        <w:t xml:space="preserve">est beaucoup trop grosse et aurait pu être optimisée d’avantage, notamment pour ce qui est en lien avec les métriques. Il y a une petite lacune au niveau du </w:t>
+      </w:r>
+      <w:proofErr w:type="spellStart"/>
+      <w:r>
+        <w:rPr>
+          <w:lang w:val="fr-CA"/>
+        </w:rPr>
+        <w:t>Parser</w:t>
+      </w:r>
+      <w:proofErr w:type="spellEnd"/>
+      <w:r>
+        <w:rPr>
+          <w:lang w:val="fr-CA"/>
+        </w:rPr>
+        <w:t xml:space="preserve"> et beaucoup d’éléments auraient pu être mis dans les </w:t>
+      </w:r>
+      <w:proofErr w:type="spellStart"/>
+      <w:r>
+        <w:rPr>
+          <w:lang w:val="fr-CA"/>
+        </w:rPr>
+        <w:t>Class_dec</w:t>
+      </w:r>
+      <w:proofErr w:type="spellEnd"/>
+      <w:r>
+        <w:rPr>
+          <w:lang w:val="fr-CA"/>
+        </w:rPr>
+        <w:t xml:space="preserve"> au niveau du </w:t>
+      </w:r>
+      <w:proofErr w:type="spellStart"/>
+      <w:r>
+        <w:rPr>
+          <w:lang w:val="fr-CA"/>
+        </w:rPr>
+        <w:t>parsing</w:t>
+      </w:r>
+      <w:proofErr w:type="spellEnd"/>
+      <w:r>
+        <w:rPr>
+          <w:lang w:val="fr-CA"/>
+        </w:rPr>
+        <w:t xml:space="preserve"> pour simplifier la tâche des calculs de métriques. Il y a malheureusement un peu dédoublement d’effort à ce niveau. Par exemple, garder une liste de string et </w:t>
+      </w:r>
+      <w:proofErr w:type="spellStart"/>
+      <w:r>
+        <w:rPr>
+          <w:i/>
+          <w:lang w:val="fr-CA"/>
+        </w:rPr>
+        <w:t>class_dec</w:t>
+      </w:r>
+      <w:proofErr w:type="spellEnd"/>
+      <w:r>
+        <w:rPr>
+          <w:lang w:val="fr-CA"/>
+        </w:rPr>
+        <w:t xml:space="preserve"> pour les </w:t>
+      </w:r>
+      <w:proofErr w:type="spellStart"/>
+      <w:r>
+        <w:rPr>
+          <w:i/>
+          <w:lang w:val="fr-CA"/>
+        </w:rPr>
+        <w:t>subclass</w:t>
+      </w:r>
+      <w:r>
+        <w:rPr>
+          <w:i/>
+          <w:lang w:val="fr-CA"/>
+        </w:rPr>
+        <w:t>es</w:t>
+      </w:r>
+      <w:proofErr w:type="spellEnd"/>
+      <w:r>
+        <w:rPr>
+          <w:lang w:val="fr-CA"/>
+        </w:rPr>
+        <w:t xml:space="preserve"> est définitivement une faiblesse de conception ici. </w:t>
+      </w:r>
+    </w:p>
+    <w:p>
+      <w:pPr>
+        <w:pStyle w:val="Standard"/>
+        <w:rPr>
+          <w:lang w:val="fr-CA"/>
+        </w:rPr>
+      </w:pPr>
+      <w:r>
+        <w:rPr>
+          <w:lang w:val="fr-CA"/>
+        </w:rPr>
+        <w:t xml:space="preserve">De plus, il est mentionné dans l’énoncé d’utiliser les fonctions statiques avec parcimonie. Nous avons définitivement utilisée ce mot clé un peu plus que l’on aurait du, notamment au niveau du </w:t>
+      </w:r>
+      <w:proofErr w:type="spellStart"/>
+      <w:r>
+        <w:rPr>
+          <w:i/>
+          <w:lang w:val="fr-CA"/>
+        </w:rPr>
+        <w:t>Parser</w:t>
+      </w:r>
+      <w:proofErr w:type="spellEnd"/>
+      <w:r>
+        <w:rPr>
+          <w:lang w:val="fr-CA"/>
+        </w:rPr>
+        <w:t xml:space="preserve">. La logique derrière notre raisonnement était que le </w:t>
+      </w:r>
+      <w:bookmarkStart w:id="0" w:name="_GoBack"/>
+      <w:proofErr w:type="spellStart"/>
+      <w:r>
+        <w:rPr>
+          <w:i/>
+          <w:lang w:val="fr-CA"/>
+        </w:rPr>
+        <w:t>parser</w:t>
+      </w:r>
+      <w:bookmarkEnd w:id="0"/>
+      <w:proofErr w:type="spellEnd"/>
+      <w:r>
+        <w:rPr>
+          <w:lang w:val="fr-CA"/>
+        </w:rPr>
+        <w:t xml:space="preserve"> n’est pas un objet nécessaire à la conception ou la visualisation du diagramme de classe. Nous l’avons donc considéré un peu comme une base de donnée ou on peut lui faire des requêtes quelconque. </w:t>
+      </w:r>
+    </w:p>
+    <w:p>
+      <w:pPr>
+        <w:pStyle w:val="Standard"/>
+        <w:rPr>
+          <w:lang w:val="fr-CA"/>
+        </w:rPr>
+      </w:pPr>
+      <w:r>
+        <w:rPr>
+          <w:lang w:val="fr-CA"/>
+        </w:rPr>
+        <w:t>Aussi, notre classe d’interface graphique est un peu lourde. Cependant, nous avons essayé de garder un certain ordre ou structure pour rendre la visibilité et le maintien plus facile. La partie dont nous sommes le moins fier a ce niveau est ce qui nous per</w:t>
+      </w:r>
+      <w:r>
+        <w:rPr>
+          <w:lang w:val="fr-CA"/>
+        </w:rPr>
+        <w:t>met d’afficher les détails des a</w:t>
+      </w:r>
+      <w:r>
+        <w:rPr>
+          <w:lang w:val="fr-CA"/>
+        </w:rPr>
+        <w:t xml:space="preserve">ssociations et agrégations. Cette partie est très lourde même si les commentaires essaient d’expliquer au maximum. Voir les commentaires à même la classe pour plus de détails. </w:t>
+      </w:r>
+    </w:p>
+    <w:p>
+      <w:pPr>
+        <w:pStyle w:val="Standard"/>
         <w:rPr>
           <w:sz w:val="44"/>
           <w:szCs w:val="36"/>
           <w:lang w:val="fr-CA"/>
         </w:rPr>
+      </w:pPr>
+    </w:p>
+    <w:p>
+      <w:pPr>
+        <w:pStyle w:val="Standard"/>
+        <w:rPr>
+          <w:sz w:val="44"/>
+          <w:szCs w:val="36"/>
+          <w:lang w:val="fr-CA"/>
+        </w:rPr>
+      </w:pPr>
+      <w:r>
+        <w:rPr>
+          <w:sz w:val="44"/>
+          <w:szCs w:val="36"/>
+          <w:lang w:val="fr-CA"/>
+        </w:rPr>
+        <w:lastRenderedPageBreak/>
+        <w:t>Extra</w:t>
+      </w:r>
+      <w:r>
+        <w:rPr>
+          <w:sz w:val="44"/>
+          <w:szCs w:val="36"/>
+          <w:lang w:val="fr-CA"/>
+        </w:rPr>
         <w:t>ction des métriques de notre programme</w:t>
       </w:r>
     </w:p>
@@ -3988,7 +4499,7 @@
     </w:p>
     <w:tbl>
       <w:tblPr>
-        <w:tblStyle w:val="Grilledutableau"/>
+        <w:tblStyle w:val="TableGrid"/>
         <w:tblW w:w="9781" w:type="dxa"/>
         <w:tblInd w:w="-714" w:type="dxa"/>
         <w:tblLayout w:type="fixed"/>
@@ -9153,14 +9664,11 @@
           <w:lang w:val="fr-CA" w:eastAsia="fr-CA"/>
         </w:rPr>
       </w:pPr>
-      <w:bookmarkStart w:id="0" w:name="_GoBack"/>
-      <w:bookmarkEnd w:id="0"/>
       <w:r>
         <w:rPr>
           <w:noProof/>
           <w:lang w:val="fr-CA" w:eastAsia="fr-CA"/>
         </w:rPr>
-        <w:lastRenderedPageBreak/>
         <w:t>quelques</w:t>
       </w:r>
       <w:r>
@@ -9173,7 +9681,7 @@
     </w:p>
     <w:tbl>
       <w:tblPr>
-        <w:tblStyle w:val="Grilledutableau"/>
+        <w:tblStyle w:val="TableGrid"/>
         <w:tblW w:w="0" w:type="auto"/>
         <w:tblLook w:val="04A0" w:firstRow="1" w:lastRow="0" w:firstColumn="1" w:lastColumn="0" w:noHBand="0" w:noVBand="1"/>
       </w:tblPr>
@@ -11094,15 +11602,55 @@
           <w:noProof/>
           <w:lang w:val="fr-CA" w:eastAsia="fr-CA"/>
         </w:rPr>
-        <w:t xml:space="preserve"> mais avec une variation allant jusqu’à 300 ce qui montre qu’on a des classes volumineuse et d’autres beaucoup plus petite. A constater aussi que le rapport des commentaire/ligne_de_code est assez important.  </w:t>
+        <w:t xml:space="preserve"> mais avec une variation allant jusqu’à 300 ce qui montre qu’on a des classes volumineuse et d’autres beaucoup plus </w:t>
       </w:r>
       <w:r>
         <w:rPr>
           <w:noProof/>
           <w:lang w:val="fr-CA" w:eastAsia="fr-CA"/>
         </w:rPr>
+        <w:lastRenderedPageBreak/>
+        <w:t xml:space="preserve">petite. A constater aussi que le rapport des commentaire/ligne_de_code est assez important. </w:t>
+      </w:r>
+      <w:r>
+        <w:rPr>
+          <w:noProof/>
+          <w:lang w:val="fr-CA" w:eastAsia="fr-CA"/>
+        </w:rPr>
         <w:t>Par contre avec un ITC autour de 0.6 on pet dire qu’on a un faible coublage entre les classes. L’heritage est peu profond la moyenne des sous_classe étant de 0.8 avec un maximum de 8 classes.</w:t>
       </w:r>
+      <w:r>
+        <w:rPr>
+          <w:noProof/>
+          <w:lang w:val="fr-CA" w:eastAsia="fr-CA"/>
+        </w:rPr>
+        <w:t xml:space="preserve"> </w:t>
+      </w:r>
+      <w:r>
+        <w:rPr>
+          <w:noProof/>
+          <w:lang w:val="fr-CA" w:eastAsia="fr-CA"/>
+        </w:rPr>
+        <w:t>Nous devons ici noter que la valeur de CLOC utilisée est Ligne de Code totale de la classe – LoC, pour des raisons de temps, les lignes vides seront donc considérées dans cette valeure.</w:t>
+      </w:r>
+    </w:p>
+    <w:p>
+      <w:pPr>
+        <w:pStyle w:val="Standard"/>
+        <w:rPr>
+          <w:noProof/>
+          <w:lang w:val="fr-CA" w:eastAsia="fr-CA"/>
+        </w:rPr>
+      </w:pPr>
+    </w:p>
+    <w:p>
+      <w:pPr>
+        <w:pStyle w:val="Standard"/>
+        <w:rPr>
+          <w:noProof/>
+          <w:lang w:val="fr-CA" w:eastAsia="fr-CA"/>
+        </w:rPr>
+      </w:pPr>
     </w:p>
     <w:p>
       <w:pPr>
@@ -11176,14 +11724,35 @@
           <w:szCs w:val="20"/>
           <w:lang w:val="fr-CA"/>
         </w:rPr>
-        <w:t xml:space="preserve">programme nous avons 14 tests unitaires qui </w:t>
+        <w:t>programme nous avons 15</w:t>
       </w:r>
       <w:r>
         <w:rPr>
           <w:szCs w:val="20"/>
           <w:lang w:val="fr-CA"/>
         </w:rPr>
-        <w:t xml:space="preserve">correspondent chacun a un fichier </w:t>
+        <w:t xml:space="preserve"> tests unitaires qui </w:t>
+      </w:r>
+      <w:r>
+        <w:rPr>
+          <w:szCs w:val="20"/>
+          <w:lang w:val="fr-CA"/>
+        </w:rPr>
+        <w:t xml:space="preserve">correspondent chacun </w:t>
+      </w:r>
+      <w:r>
+        <w:rPr>
+          <w:szCs w:val="20"/>
+          <w:lang w:val="fr-CA"/>
+        </w:rPr>
+        <w:t>à</w:t>
+      </w:r>
+      <w:r>
+        <w:rPr>
+          <w:szCs w:val="20"/>
+          <w:lang w:val="fr-CA"/>
+        </w:rPr>
+        <w:t xml:space="preserve"> un fichier </w:t>
       </w:r>
       <w:r>
         <w:rPr>
@@ -11194,6 +11763,7 @@
         </w:rPr>
         <w:t>.</w:t>
       </w:r>
+      <w:proofErr w:type="spellStart"/>
       <w:r>
         <w:rPr>
           <w:i/>
@@ -11203,6 +11773,7 @@
         </w:rPr>
         <w:t>ucd</w:t>
       </w:r>
+      <w:proofErr w:type="spellEnd"/>
       <w:r>
         <w:rPr>
           <w:szCs w:val="20"/>
@@ -11215,7 +11786,7 @@
           <w:szCs w:val="20"/>
           <w:lang w:val="fr-CA"/>
         </w:rPr>
-        <w:t>.</w:t>
+        <w:t xml:space="preserve"> avec un nom correspondant au test.</w:t>
       </w:r>
     </w:p>
     <w:p>
@@ -11231,7 +11802,14 @@
           <w:szCs w:val="20"/>
           <w:lang w:val="fr-CA"/>
         </w:rPr>
-        <w:t xml:space="preserve">Les 13 premiers sont tous corrompus et </w:t>
+        <w:t>Les 14</w:t>
+      </w:r>
+      <w:r>
+        <w:rPr>
+          <w:szCs w:val="20"/>
+          <w:lang w:val="fr-CA"/>
+        </w:rPr>
+        <w:t xml:space="preserve"> premiers sont tous corrompus et </w:t>
       </w:r>
       <w:r>
         <w:rPr>
@@ -11306,14 +11884,7 @@
           <w:szCs w:val="20"/>
           <w:lang w:val="fr-CA"/>
         </w:rPr>
-        <w:t xml:space="preserve">Fichier avec </w:t>
-      </w:r>
-      <w:r>
-        <w:rPr>
-          <w:szCs w:val="20"/>
-          <w:lang w:val="fr-CA"/>
-        </w:rPr>
-        <w:t xml:space="preserve"> un n</w:t>
+        <w:t>Fichier avec  un n</w:t>
       </w:r>
       <w:r>
         <w:rPr>
@@ -11340,21 +11911,7 @@
           <w:szCs w:val="20"/>
           <w:lang w:val="fr-CA"/>
         </w:rPr>
-        <w:t xml:space="preserve">Fichier avec </w:t>
-      </w:r>
-      <w:r>
-        <w:rPr>
-          <w:szCs w:val="20"/>
-          <w:lang w:val="fr-CA"/>
-        </w:rPr>
-        <w:t xml:space="preserve"> une </w:t>
-      </w:r>
-      <w:r>
-        <w:rPr>
-          <w:szCs w:val="20"/>
-          <w:lang w:val="fr-CA"/>
-        </w:rPr>
-        <w:t>classe dupliquée</w:t>
+        <w:t>Fichier avec une class vide</w:t>
       </w:r>
     </w:p>
     <w:p>
@@ -11374,42 +11931,14 @@
           <w:szCs w:val="20"/>
           <w:lang w:val="fr-CA"/>
         </w:rPr>
-        <w:t xml:space="preserve">Fichier avec </w:t>
+        <w:t xml:space="preserve">Fichier avec  une </w:t>
       </w:r>
       <w:r>
         <w:rPr>
           <w:szCs w:val="20"/>
           <w:lang w:val="fr-CA"/>
         </w:rPr>
-        <w:t>un model qui ne</w:t>
-      </w:r>
-      <w:r>
-        <w:rPr>
-          <w:szCs w:val="20"/>
-          <w:lang w:val="fr-CA"/>
-        </w:rPr>
-        <w:t xml:space="preserve"> </w:t>
-      </w:r>
-      <w:r>
-        <w:rPr>
-          <w:szCs w:val="20"/>
-          <w:lang w:val="fr-CA"/>
-        </w:rPr>
-        <w:t xml:space="preserve">possède </w:t>
-      </w:r>
-      <w:r>
-        <w:rPr>
-          <w:szCs w:val="20"/>
-          <w:lang w:val="fr-CA"/>
-        </w:rPr>
-        <w:t>aucune</w:t>
-      </w:r>
-      <w:r>
-        <w:rPr>
-          <w:szCs w:val="20"/>
-          <w:lang w:val="fr-CA"/>
-        </w:rPr>
-        <w:t xml:space="preserve"> classe</w:t>
+        <w:t>classe dupliquée</w:t>
       </w:r>
     </w:p>
     <w:p>
@@ -11429,42 +11958,35 @@
           <w:szCs w:val="20"/>
           <w:lang w:val="fr-CA"/>
         </w:rPr>
-        <w:t xml:space="preserve">Fichier avec </w:t>
+        <w:t>Fichier avec un model qui ne</w:t>
       </w:r>
       <w:r>
         <w:rPr>
           <w:szCs w:val="20"/>
           <w:lang w:val="fr-CA"/>
         </w:rPr>
-        <w:t>les nom</w:t>
+        <w:t xml:space="preserve"> </w:t>
       </w:r>
       <w:r>
         <w:rPr>
           <w:szCs w:val="20"/>
           <w:lang w:val="fr-CA"/>
         </w:rPr>
-        <w:t>s</w:t>
+        <w:t xml:space="preserve">possède </w:t>
       </w:r>
       <w:r>
         <w:rPr>
           <w:szCs w:val="20"/>
           <w:lang w:val="fr-CA"/>
         </w:rPr>
-        <w:t xml:space="preserve"> de sous-</w:t>
+        <w:t>aucune</w:t>
       </w:r>
       <w:r>
         <w:rPr>
           <w:szCs w:val="20"/>
           <w:lang w:val="fr-CA"/>
         </w:rPr>
-        <w:t xml:space="preserve">classes </w:t>
-      </w:r>
-      <w:r>
-        <w:rPr>
-          <w:szCs w:val="20"/>
-          <w:lang w:val="fr-CA"/>
-        </w:rPr>
-        <w:t xml:space="preserve">vide </w:t>
+        <w:t xml:space="preserve"> classe</w:t>
       </w:r>
     </w:p>
     <w:p>
@@ -11484,35 +12006,35 @@
           <w:szCs w:val="20"/>
           <w:lang w:val="fr-CA"/>
         </w:rPr>
-        <w:t>Fichier avec</w:t>
+        <w:t>Fichier avec les nom</w:t>
       </w:r>
       <w:r>
         <w:rPr>
           <w:szCs w:val="20"/>
           <w:lang w:val="fr-CA"/>
         </w:rPr>
-        <w:t xml:space="preserve"> le nom </w:t>
+        <w:t>s</w:t>
       </w:r>
       <w:r>
         <w:rPr>
           <w:szCs w:val="20"/>
           <w:lang w:val="fr-CA"/>
         </w:rPr>
-        <w:t>ou</w:t>
+        <w:t xml:space="preserve"> de sous-</w:t>
       </w:r>
       <w:r>
         <w:rPr>
           <w:szCs w:val="20"/>
           <w:lang w:val="fr-CA"/>
         </w:rPr>
-        <w:t xml:space="preserve"> le type d’une opération </w:t>
+        <w:t xml:space="preserve">classes </w:t>
       </w:r>
       <w:r>
         <w:rPr>
           <w:szCs w:val="20"/>
           <w:lang w:val="fr-CA"/>
         </w:rPr>
-        <w:t>vide</w:t>
+        <w:t xml:space="preserve">vide </w:t>
       </w:r>
     </w:p>
     <w:p>
@@ -11532,14 +12054,28 @@
           <w:szCs w:val="20"/>
           <w:lang w:val="fr-CA"/>
         </w:rPr>
-        <w:t xml:space="preserve">Fichier avec </w:t>
+        <w:t>Fichier avec</w:t>
       </w:r>
       <w:r>
         <w:rPr>
           <w:szCs w:val="20"/>
           <w:lang w:val="fr-CA"/>
         </w:rPr>
-        <w:t>une opération contenant juste le type de retour.</w:t>
+        <w:t xml:space="preserve"> le nom </w:t>
+      </w:r>
+      <w:r>
+        <w:rPr>
+          <w:szCs w:val="20"/>
+          <w:lang w:val="fr-CA"/>
+        </w:rPr>
+        <w:t>ou</w:t>
+      </w:r>
+      <w:r>
+        <w:rPr>
+          <w:szCs w:val="20"/>
+          <w:lang w:val="fr-CA"/>
+        </w:rPr>
+        <w:t xml:space="preserve"> le type d’une opération vide</w:t>
       </w:r>
     </w:p>
     <w:p>
@@ -11559,49 +12095,7 @@
           <w:szCs w:val="20"/>
           <w:lang w:val="fr-CA"/>
         </w:rPr>
-        <w:t xml:space="preserve">Fichier avec une opération </w:t>
-      </w:r>
-      <w:r>
-        <w:rPr>
-          <w:szCs w:val="20"/>
-          <w:lang w:val="fr-CA"/>
-        </w:rPr>
-        <w:t>mal déclarée (sans les :</w:t>
-      </w:r>
-      <w:r>
-        <w:rPr>
-          <w:szCs w:val="20"/>
-          <w:lang w:val="fr-CA"/>
-        </w:rPr>
-        <w:t xml:space="preserve"> entre le nom</w:t>
-      </w:r>
-      <w:r>
-        <w:rPr>
-          <w:szCs w:val="20"/>
-          <w:lang w:val="fr-CA"/>
-        </w:rPr>
-        <w:t xml:space="preserve"> de la </w:t>
-      </w:r>
-      <w:r>
-        <w:rPr>
-          <w:szCs w:val="20"/>
-          <w:lang w:val="fr-CA"/>
-        </w:rPr>
-        <w:t>méthode</w:t>
-      </w:r>
-      <w:r>
-        <w:rPr>
-          <w:szCs w:val="20"/>
-          <w:lang w:val="fr-CA"/>
-        </w:rPr>
-        <w:t xml:space="preserve"> et le type de retour)</w:t>
-      </w:r>
-      <w:r>
-        <w:rPr>
-          <w:szCs w:val="20"/>
-          <w:lang w:val="fr-CA"/>
-        </w:rPr>
-        <w:t>.</w:t>
+        <w:t>Fichier avec une opération contenant juste le type de retour.</w:t>
       </w:r>
     </w:p>
     <w:p>
@@ -11621,35 +12115,35 @@
           <w:szCs w:val="20"/>
           <w:lang w:val="fr-CA"/>
         </w:rPr>
-        <w:t xml:space="preserve">Fichier avec </w:t>
+        <w:t>Fichier avec une opération mal déclarée (sans les :</w:t>
       </w:r>
       <w:r>
         <w:rPr>
           <w:szCs w:val="20"/>
           <w:lang w:val="fr-CA"/>
         </w:rPr>
-        <w:t>un attribut</w:t>
+        <w:t xml:space="preserve"> entre le nom</w:t>
       </w:r>
       <w:r>
         <w:rPr>
           <w:szCs w:val="20"/>
           <w:lang w:val="fr-CA"/>
         </w:rPr>
-        <w:t xml:space="preserve"> </w:t>
+        <w:t xml:space="preserve"> de la </w:t>
       </w:r>
       <w:r>
         <w:rPr>
           <w:szCs w:val="20"/>
           <w:lang w:val="fr-CA"/>
         </w:rPr>
-        <w:t>sans type</w:t>
+        <w:t>méthode</w:t>
       </w:r>
       <w:r>
         <w:rPr>
           <w:szCs w:val="20"/>
           <w:lang w:val="fr-CA"/>
         </w:rPr>
-        <w:t>.</w:t>
+        <w:t xml:space="preserve"> et le type de retour).</w:t>
       </w:r>
     </w:p>
     <w:p>
@@ -11669,14 +12163,7 @@
           <w:szCs w:val="20"/>
           <w:lang w:val="fr-CA"/>
         </w:rPr>
-        <w:t xml:space="preserve">Fichier avec un attribut sans </w:t>
-      </w:r>
-      <w:r>
-        <w:rPr>
-          <w:szCs w:val="20"/>
-          <w:lang w:val="fr-CA"/>
-        </w:rPr>
-        <w:t xml:space="preserve">nom </w:t>
+        <w:t>Fichier avec un attribut sans type.</w:t>
       </w:r>
     </w:p>
     <w:p>
@@ -11696,14 +12183,14 @@
           <w:szCs w:val="20"/>
           <w:lang w:val="fr-CA"/>
         </w:rPr>
-        <w:t>Fichier avec un</w:t>
+        <w:t xml:space="preserve">Fichier avec un attribut sans </w:t>
       </w:r>
       <w:r>
         <w:rPr>
           <w:szCs w:val="20"/>
           <w:lang w:val="fr-CA"/>
         </w:rPr>
-        <w:t>e multiplicité erronée (n’existe pas)</w:t>
+        <w:t xml:space="preserve">nom </w:t>
       </w:r>
     </w:p>
     <w:p>
@@ -11723,30 +12210,14 @@
           <w:szCs w:val="20"/>
           <w:lang w:val="fr-CA"/>
         </w:rPr>
-        <w:t xml:space="preserve">Fichier avec </w:t>
+        <w:t>Fichier avec un</w:t>
       </w:r>
       <w:r>
         <w:rPr>
           <w:szCs w:val="20"/>
           <w:lang w:val="fr-CA"/>
         </w:rPr>
-        <w:t>une relation sans les rôles de lasses</w:t>
-      </w:r>
-    </w:p>
-    <w:p>
-      <w:pPr>
-        <w:pStyle w:val="Standard"/>
-        <w:rPr>
-          <w:szCs w:val="20"/>
-          <w:lang w:val="fr-CA"/>
-        </w:rPr>
-      </w:pPr>
-      <w:r>
-        <w:rPr>
-          <w:szCs w:val="20"/>
-          <w:lang w:val="fr-CA"/>
-        </w:rPr>
-        <w:t>L’exécution de chacun de ces tests revoient un erreur.</w:t>
+        <w:t>e multiplicité erronée (n’existe pas)</w:t>
       </w:r>
     </w:p>
     <w:p>
@@ -11766,14 +12237,65 @@
           <w:szCs w:val="20"/>
           <w:lang w:val="fr-CA"/>
         </w:rPr>
-        <w:t xml:space="preserve">Fichier </w:t>
-      </w:r>
-      <w:r>
+        <w:t>Fichier avec une relation sans les rôles de lasses</w:t>
+      </w:r>
+    </w:p>
+    <w:p>
+      <w:pPr>
+        <w:pStyle w:val="Standard"/>
         <w:rPr>
           <w:szCs w:val="20"/>
           <w:lang w:val="fr-CA"/>
         </w:rPr>
-        <w:t>non corrompu (ligue.ucd)</w:t>
+      </w:pPr>
+      <w:r>
+        <w:rPr>
+          <w:szCs w:val="20"/>
+          <w:lang w:val="fr-CA"/>
+        </w:rPr>
+        <w:t xml:space="preserve">L’exécution de chacun de ces tests </w:t>
+      </w:r>
+      <w:r>
+        <w:rPr>
+          <w:szCs w:val="20"/>
+          <w:lang w:val="fr-CA"/>
+        </w:rPr>
+        <w:t>revoit</w:t>
+      </w:r>
+      <w:r>
+        <w:rPr>
+          <w:szCs w:val="20"/>
+          <w:lang w:val="fr-CA"/>
+        </w:rPr>
+        <w:t xml:space="preserve"> </w:t>
+      </w:r>
+      <w:r>
+        <w:rPr>
+          <w:szCs w:val="20"/>
+          <w:lang w:val="fr-CA"/>
+        </w:rPr>
+        <w:t>une</w:t>
+      </w:r>
+      <w:r>
+        <w:rPr>
+          <w:szCs w:val="20"/>
+          <w:lang w:val="fr-CA"/>
+        </w:rPr>
+        <w:t xml:space="preserve"> erreur</w:t>
+      </w:r>
+      <w:r>
+        <w:rPr>
+          <w:szCs w:val="20"/>
+          <w:lang w:val="fr-CA"/>
+        </w:rPr>
+        <w:t xml:space="preserve"> et l’</w:t>
+      </w:r>
+      <w:r>
+        <w:rPr>
+          <w:szCs w:val="20"/>
+          <w:lang w:val="fr-CA"/>
+        </w:rPr>
+        <w:t>.</w:t>
       </w:r>
     </w:p>
     <w:p>
@@ -11784,20 +12306,175 @@
           <w:numId w:val="2"/>
         </w:numPr>
         <w:rPr>
-          <w:sz w:val="44"/>
-          <w:szCs w:val="36"/>
-          <w:lang w:val="fr-CA"/>
-        </w:rPr>
-      </w:pPr>
-      <w:r>
-        <w:rPr>
-          <w:sz w:val="44"/>
-          <w:szCs w:val="36"/>
-          <w:lang w:val="fr-CA"/>
-        </w:rPr>
-        <w:lastRenderedPageBreak/>
-        <w:t>Arborescence de notre programme : </w:t>
-      </w:r>
+          <w:szCs w:val="20"/>
+          <w:lang w:val="fr-CA"/>
+        </w:rPr>
+      </w:pPr>
+      <w:r>
+        <w:rPr>
+          <w:szCs w:val="20"/>
+          <w:lang w:val="fr-CA"/>
+        </w:rPr>
+        <w:t xml:space="preserve">Fichier </w:t>
+      </w:r>
+      <w:r>
+        <w:rPr>
+          <w:szCs w:val="20"/>
+          <w:lang w:val="fr-CA"/>
+        </w:rPr>
+        <w:t>non corrompu (</w:t>
+      </w:r>
+      <w:proofErr w:type="spellStart"/>
+      <w:r>
+        <w:rPr>
+          <w:szCs w:val="20"/>
+          <w:lang w:val="fr-CA"/>
+        </w:rPr>
+        <w:t>ligue.ucd</w:t>
+      </w:r>
+      <w:proofErr w:type="spellEnd"/>
+      <w:r>
+        <w:rPr>
+          <w:szCs w:val="20"/>
+          <w:lang w:val="fr-CA"/>
+        </w:rPr>
+        <w:t>)</w:t>
+      </w:r>
+    </w:p>
+    <w:p>
+      <w:pPr>
+        <w:pStyle w:val="Standard"/>
+        <w:rPr>
+          <w:szCs w:val="20"/>
+          <w:lang w:val="fr-CA"/>
+        </w:rPr>
+      </w:pPr>
+    </w:p>
+    <w:p>
+      <w:pPr>
+        <w:pStyle w:val="Standard"/>
+        <w:rPr>
+          <w:szCs w:val="20"/>
+          <w:lang w:val="fr-CA"/>
+        </w:rPr>
+      </w:pPr>
+    </w:p>
+    <w:p>
+      <w:pPr>
+        <w:pStyle w:val="Standard"/>
+        <w:rPr>
+          <w:szCs w:val="20"/>
+          <w:lang w:val="fr-CA"/>
+        </w:rPr>
+      </w:pPr>
+    </w:p>
+    <w:p>
+      <w:pPr>
+        <w:pStyle w:val="Standard"/>
+        <w:rPr>
+          <w:szCs w:val="20"/>
+          <w:lang w:val="fr-CA"/>
+        </w:rPr>
+      </w:pPr>
+    </w:p>
+    <w:p>
+      <w:pPr>
+        <w:pStyle w:val="Standard"/>
+        <w:rPr>
+          <w:szCs w:val="20"/>
+          <w:lang w:val="fr-CA"/>
+        </w:rPr>
+      </w:pPr>
+    </w:p>
+    <w:p>
+      <w:pPr>
+        <w:pStyle w:val="Standard"/>
+        <w:rPr>
+          <w:szCs w:val="20"/>
+          <w:lang w:val="fr-CA"/>
+        </w:rPr>
+      </w:pPr>
+    </w:p>
+    <w:p>
+      <w:pPr>
+        <w:pStyle w:val="Standard"/>
+        <w:rPr>
+          <w:szCs w:val="20"/>
+          <w:lang w:val="fr-CA"/>
+        </w:rPr>
+      </w:pPr>
+    </w:p>
+    <w:p>
+      <w:pPr>
+        <w:pStyle w:val="Standard"/>
+        <w:rPr>
+          <w:szCs w:val="20"/>
+          <w:lang w:val="fr-CA"/>
+        </w:rPr>
+      </w:pPr>
+    </w:p>
+    <w:p>
+      <w:pPr>
+        <w:pStyle w:val="Standard"/>
+        <w:rPr>
+          <w:szCs w:val="20"/>
+          <w:lang w:val="fr-CA"/>
+        </w:rPr>
+      </w:pPr>
+    </w:p>
+    <w:p>
+      <w:pPr>
+        <w:pStyle w:val="Standard"/>
+        <w:rPr>
+          <w:szCs w:val="20"/>
+          <w:lang w:val="fr-CA"/>
+        </w:rPr>
+      </w:pPr>
+    </w:p>
+    <w:p>
+      <w:pPr>
+        <w:pStyle w:val="Standard"/>
+        <w:rPr>
+          <w:szCs w:val="20"/>
+          <w:lang w:val="fr-CA"/>
+        </w:rPr>
+      </w:pPr>
+    </w:p>
+    <w:p>
+      <w:pPr>
+        <w:pStyle w:val="Standard"/>
+        <w:rPr>
+          <w:szCs w:val="20"/>
+          <w:lang w:val="fr-CA"/>
+        </w:rPr>
+      </w:pPr>
+    </w:p>
+    <w:p>
+      <w:pPr>
+        <w:pStyle w:val="Standard"/>
+        <w:rPr>
+          <w:szCs w:val="20"/>
+          <w:lang w:val="fr-CA"/>
+        </w:rPr>
+      </w:pPr>
+    </w:p>
+    <w:p>
+      <w:pPr>
+        <w:pStyle w:val="Standard"/>
+        <w:rPr>
+          <w:szCs w:val="20"/>
+          <w:lang w:val="fr-CA"/>
+        </w:rPr>
+      </w:pPr>
+    </w:p>
+    <w:p>
+      <w:pPr>
+        <w:pStyle w:val="Standard"/>
+        <w:rPr>
+          <w:szCs w:val="20"/>
+          <w:lang w:val="fr-CA"/>
+        </w:rPr>
+      </w:pPr>
     </w:p>
     <w:p>
       <w:pPr>
@@ -11807,16 +12484,72 @@
           <w:numId w:val="2"/>
         </w:numPr>
         <w:rPr>
-          <w:lang w:val="fr-CA"/>
-        </w:rPr>
-      </w:pPr>
-      <w:r>
-        <w:rPr>
-          <w:noProof/>
-          <w:lang w:val="fr-CA" w:eastAsia="fr-CA"/>
+          <w:sz w:val="44"/>
+          <w:szCs w:val="36"/>
+          <w:lang w:val="fr-CA"/>
+        </w:rPr>
+      </w:pPr>
+      <w:r>
+        <w:rPr>
+          <w:sz w:val="44"/>
+          <w:szCs w:val="36"/>
+          <w:lang w:val="fr-CA"/>
+        </w:rPr>
+        <w:lastRenderedPageBreak/>
+        <w:t xml:space="preserve">Arborescence de notre </w:t>
+      </w:r>
+      <w:r>
+        <w:rPr>
+          <w:sz w:val="44"/>
+          <w:szCs w:val="36"/>
+          <w:lang w:val="fr-CA"/>
+        </w:rPr>
+        <w:t>fichi</w:t>
+      </w:r>
+      <w:r>
+        <w:rPr>
+          <w:sz w:val="44"/>
+          <w:szCs w:val="36"/>
+          <w:lang w:val="fr-CA"/>
+        </w:rPr>
+        <w:t>e</w:t>
+      </w:r>
+      <w:r>
+        <w:rPr>
+          <w:sz w:val="44"/>
+          <w:szCs w:val="36"/>
+          <w:lang w:val="fr-CA"/>
+        </w:rPr>
+        <w:t>r de remise</w:t>
+      </w:r>
+      <w:r>
+        <w:rPr>
+          <w:sz w:val="44"/>
+          <w:szCs w:val="36"/>
+          <w:lang w:val="fr-CA"/>
+        </w:rPr>
+        <w:t> : </w:t>
+      </w:r>
+    </w:p>
+    <w:p>
+      <w:pPr>
+        <w:pStyle w:val="Standard"/>
+        <w:numPr>
+          <w:ilvl w:val="0"/>
+          <w:numId w:val="2"/>
+        </w:numPr>
+        <w:jc w:val="center"/>
+        <w:rPr>
+          <w:lang w:val="fr-CA"/>
+        </w:rPr>
+      </w:pPr>
+      <w:r>
+        <w:rPr>
+          <w:noProof/>
+          <w:lang w:val="en-US" w:bidi="ar-SA"/>
         </w:rPr>
         <w:drawing>
-          <wp:inline distT="0" distB="0" distL="0" distR="0" wp14:anchorId="47AB73EB" wp14:editId="178AE16E">
+          <wp:inline distT="0" distB="0" distL="0" distR="0" wp14:anchorId="3C2E24C3" wp14:editId="514522DB">
             <wp:extent cx="7656468" cy="3586393"/>
             <wp:effectExtent l="0" t="3175" r="0" b="0"/>
             <wp:docPr id="22" name="Image 22"/>
@@ -11831,7 +12564,7 @@
                     <pic:cNvPicPr/>
                   </pic:nvPicPr>
                   <pic:blipFill rotWithShape="1">
-                    <a:blip r:embed="rId8"/>
+                    <a:blip r:embed="rId9"/>
                     <a:srcRect l="23446" t="19210" r="4213" b="20548"/>
                     <a:stretch/>
                   </pic:blipFill>
@@ -11847,7 +12580,7 @@
                       <a:noFill/>
                     </a:ln>
                     <a:extLst>
-                      <a:ext uri="{53640926-AAD7-44D8-BBD7-CCE9431645EC}">
+                      <a:ext uri="{53640926-AAD7-44d8-BBD7-CCE9431645EC}">
                         <a14:shadowObscured xmlns:a14="http://schemas.microsoft.com/office/drawing/2010/main"/>
                       </a:ext>
                     </a:extLst>
@@ -11863,17 +12596,6 @@
       <w:pPr>
         <w:pStyle w:val="Standard"/>
         <w:rPr>
-          <w:szCs w:val="20"/>
-          <w:lang w:val="fr-CA"/>
-        </w:rPr>
-      </w:pPr>
-    </w:p>
-    <w:p>
-      <w:pPr>
-        <w:pStyle w:val="Standard"/>
-        <w:rPr>
-          <w:sz w:val="44"/>
-          <w:szCs w:val="36"/>
           <w:lang w:val="fr-CA"/>
         </w:rPr>
       </w:pPr>
@@ -11927,7 +12649,53 @@
           <w:szCs w:val="20"/>
           <w:lang w:val="fr-CA"/>
         </w:rPr>
-        <w:t xml:space="preserve">S’il y a deux espaces après une déclaration de méthode les attributs ne sont pas parser. </w:t>
+        <w:t xml:space="preserve">S’il y a deux </w:t>
+      </w:r>
+      <w:r>
+        <w:rPr>
+          <w:szCs w:val="20"/>
+          <w:lang w:val="fr-CA"/>
+        </w:rPr>
+        <w:t xml:space="preserve">ou plus </w:t>
+      </w:r>
+      <w:r>
+        <w:rPr>
+          <w:szCs w:val="20"/>
+          <w:lang w:val="fr-CA"/>
+        </w:rPr>
+        <w:t>espaces après une déclaration de mét</w:t>
+      </w:r>
+      <w:r>
+        <w:rPr>
+          <w:szCs w:val="20"/>
+          <w:lang w:val="fr-CA"/>
+        </w:rPr>
+        <w:t xml:space="preserve">hode les attributs ne sont pas </w:t>
+      </w:r>
+      <w:proofErr w:type="spellStart"/>
+      <w:r>
+        <w:rPr>
+          <w:i/>
+          <w:szCs w:val="20"/>
+          <w:lang w:val="fr-CA"/>
+        </w:rPr>
+        <w:t>p</w:t>
+      </w:r>
+      <w:r>
+        <w:rPr>
+          <w:i/>
+          <w:szCs w:val="20"/>
+          <w:lang w:val="fr-CA"/>
+        </w:rPr>
+        <w:t>arser</w:t>
+      </w:r>
+      <w:proofErr w:type="spellEnd"/>
+      <w:r>
+        <w:rPr>
+          <w:szCs w:val="20"/>
+          <w:lang w:val="fr-CA"/>
+        </w:rPr>
+        <w:t xml:space="preserve">. </w:t>
       </w:r>
     </w:p>
     <w:p>
@@ -11947,7 +12715,32 @@
           <w:szCs w:val="20"/>
           <w:lang w:val="fr-CA"/>
         </w:rPr>
-        <w:t>Si un attribut est déclaré avec 2 types le fichier sera parer mais le 2eme type ne sera pas pris en compte.</w:t>
+        <w:t xml:space="preserve">Si un attribut est déclaré avec 2 types le fichier sera </w:t>
+      </w:r>
+      <w:proofErr w:type="spellStart"/>
+      <w:r>
+        <w:rPr>
+          <w:i/>
+          <w:szCs w:val="20"/>
+          <w:lang w:val="fr-CA"/>
+        </w:rPr>
+        <w:t>par</w:t>
+      </w:r>
+      <w:r>
+        <w:rPr>
+          <w:i/>
+          <w:szCs w:val="20"/>
+          <w:lang w:val="fr-CA"/>
+        </w:rPr>
+        <w:t>sé</w:t>
+      </w:r>
+      <w:proofErr w:type="spellEnd"/>
+      <w:r>
+        <w:rPr>
+          <w:szCs w:val="20"/>
+          <w:lang w:val="fr-CA"/>
+        </w:rPr>
+        <w:t xml:space="preserve"> mais le 2eme type ne sera pas pris en compte.</w:t>
       </w:r>
     </w:p>
     <w:p>
@@ -11967,7 +12760,40 @@
           <w:szCs w:val="20"/>
           <w:lang w:val="fr-CA"/>
         </w:rPr>
-        <w:t>Si une méthode est déclarée avec 2 type le fichier sera parser et les les deux types seront affichés</w:t>
+        <w:t xml:space="preserve">Si une méthode est déclarée avec 2 </w:t>
+      </w:r>
+      <w:proofErr w:type="gramStart"/>
+      <w:r>
+        <w:rPr>
+          <w:szCs w:val="20"/>
+          <w:lang w:val="fr-CA"/>
+        </w:rPr>
+        <w:t>type</w:t>
+      </w:r>
+      <w:proofErr w:type="gramEnd"/>
+      <w:r>
+        <w:rPr>
+          <w:szCs w:val="20"/>
+          <w:lang w:val="fr-CA"/>
+        </w:rPr>
+        <w:t xml:space="preserve"> le fichier sera </w:t>
+      </w:r>
+      <w:proofErr w:type="spellStart"/>
+      <w:r>
+        <w:rPr>
+          <w:i/>
+          <w:szCs w:val="20"/>
+          <w:lang w:val="fr-CA"/>
+        </w:rPr>
+        <w:t>parser</w:t>
+      </w:r>
+      <w:proofErr w:type="spellEnd"/>
+      <w:r>
+        <w:rPr>
+          <w:szCs w:val="20"/>
+          <w:lang w:val="fr-CA"/>
+        </w:rPr>
+        <w:t xml:space="preserve"> et les deux types seront affichés</w:t>
       </w:r>
     </w:p>
     <w:p>
@@ -11987,7 +12813,37 @@
           <w:szCs w:val="20"/>
           <w:lang w:val="fr-CA"/>
         </w:rPr>
-        <w:t>Si une classe ne contient aucun attribut le parseur lance une erreur.</w:t>
+        <w:t>Si une classe ne contient aucun attribut le parseur lance une erreur</w:t>
+      </w:r>
+      <w:r>
+        <w:rPr>
+          <w:szCs w:val="20"/>
+          <w:lang w:val="fr-CA"/>
+        </w:rPr>
+        <w:t xml:space="preserve"> de classe vide est </w:t>
+      </w:r>
+      <w:proofErr w:type="spellStart"/>
+      <w:r>
+        <w:rPr>
+          <w:szCs w:val="20"/>
+          <w:lang w:val="fr-CA"/>
+        </w:rPr>
+        <w:t>lanc</w:t>
+      </w:r>
+      <w:r>
+        <w:rPr>
+          <w:szCs w:val="20"/>
+          <w:lang w:val="fr-FR"/>
+        </w:rPr>
+        <w:t>ée</w:t>
+      </w:r>
+      <w:proofErr w:type="spellEnd"/>
+      <w:r>
+        <w:rPr>
+          <w:szCs w:val="20"/>
+          <w:lang w:val="fr-CA"/>
+        </w:rPr>
+        <w:t>.</w:t>
       </w:r>
     </w:p>
     <w:p>
@@ -12007,7 +12863,28 @@
           <w:szCs w:val="20"/>
           <w:lang w:val="fr-CA"/>
         </w:rPr>
-        <w:t>On aurait pu mettre plus de tests unitaires on estimes que 14 ce n’est pas assez.</w:t>
+        <w:t>On aurait pu mettre plus de t</w:t>
+      </w:r>
+      <w:r>
+        <w:rPr>
+          <w:szCs w:val="20"/>
+          <w:lang w:val="fr-CA"/>
+        </w:rPr>
+        <w:t>ests unitaires on estimes que 15</w:t>
+      </w:r>
+      <w:r>
+        <w:rPr>
+          <w:szCs w:val="20"/>
+          <w:lang w:val="fr-CA"/>
+        </w:rPr>
+        <w:t xml:space="preserve"> ce n’est pas assez.</w:t>
+      </w:r>
+      <w:r>
+        <w:rPr>
+          <w:szCs w:val="20"/>
+          <w:lang w:val="fr-CA"/>
+        </w:rPr>
+        <w:t xml:space="preserve"> En plus de tester les cas d’erreurs, on aurait pu tester les cas de succès (nombres de méthodes, arguments, attributs, etc.)</w:t>
       </w:r>
     </w:p>
     <w:p>
@@ -12027,17 +12904,15 @@
           <w:szCs w:val="20"/>
           <w:lang w:val="fr-CA"/>
         </w:rPr>
-        <w:t>On aurait du mettre des tests pour les métriques. On fait juste comparer les résultats obtenus avec nos calculs fait à la mains.</w:t>
-      </w:r>
-    </w:p>
-    <w:p>
-      <w:pPr>
-        <w:pStyle w:val="Standard"/>
+        <w:t xml:space="preserve">On aurait du mettre des tests pour les métriques. </w:t>
+      </w:r>
+      <w:r>
         <w:rPr>
           <w:szCs w:val="20"/>
           <w:lang w:val="fr-CA"/>
         </w:rPr>
-      </w:pPr>
+        <w:t>L’ensemble des tests de nos métriques est donc la comparaison des résultats du programme et ceux que nous effectués à la main.</w:t>
+      </w:r>
     </w:p>
     <w:p>
       <w:pPr>
@@ -12088,8 +12963,8 @@
 </file>
 
 <file path=word/numbering.xml><?xml version="1.0" encoding="utf-8"?>
-<w:numbering xmlns:wpc="http://schemas.microsoft.com/office/word/2010/wordprocessingCanvas" xmlns:cx="http://schemas.microsoft.com/office/drawing/2014/chartex" xmlns:cx1="http://schemas.microsoft.com/office/drawing/2015/9/8/chartex" xmlns:mc="http://schemas.openxmlformats.org/markup-compatibility/2006" xmlns:o="urn:schemas-microsoft-com:office:office" xmlns:r="http://schemas.openxmlformats.org/officeDocument/2006/relationships" xmlns:m="http://schemas.openxmlformats.org/officeDocument/2006/math" xmlns:v="urn:schemas-microsoft-com:vml" xmlns:wp14="http://schemas.microsoft.com/office/word/2010/wordprocessingDrawing" xmlns:wp="http://schemas.openxmlformats.org/drawingml/2006/wordprocessingDrawing" xmlns:w10="urn:schemas-microsoft-com:office:word" xmlns:w="http://schemas.openxmlformats.org/wordprocessingml/2006/main" xmlns:w14="http://schemas.microsoft.com/office/word/2010/wordml" xmlns:w15="http://schemas.microsoft.com/office/word/2012/wordml" xmlns:w16se="http://schemas.microsoft.com/office/word/2015/wordml/symex" xmlns:wpg="http://schemas.microsoft.com/office/word/2010/wordprocessingGroup" xmlns:wpi="http://schemas.microsoft.com/office/word/2010/wordprocessingInk" xmlns:wne="http://schemas.microsoft.com/office/word/2006/wordml" xmlns:wps="http://schemas.microsoft.com/office/word/2010/wordprocessingShape" mc:Ignorable="w14 w15 w16se wp14">
-  <w:abstractNum w:abstractNumId="0" w15:restartNumberingAfterBreak="0">
+<w:numbering xmlns:wpc="http://schemas.microsoft.com/office/word/2010/wordprocessingCanvas" xmlns:mo="http://schemas.microsoft.com/office/mac/office/2008/main" xmlns:mc="http://schemas.openxmlformats.org/markup-compatibility/2006" xmlns:mv="urn:schemas-microsoft-com:mac:vml" xmlns:o="urn:schemas-microsoft-com:office:office" xmlns:r="http://schemas.openxmlformats.org/officeDocument/2006/relationships" xmlns:m="http://schemas.openxmlformats.org/officeDocument/2006/math" xmlns:v="urn:schemas-microsoft-com:vml" xmlns:wp14="http://schemas.microsoft.com/office/word/2010/wordprocessingDrawing" xmlns:wp="http://schemas.openxmlformats.org/drawingml/2006/wordprocessingDrawing" xmlns:w10="urn:schemas-microsoft-com:office:word" xmlns:w="http://schemas.openxmlformats.org/wordprocessingml/2006/main" xmlns:w14="http://schemas.microsoft.com/office/word/2010/wordml" xmlns:wpg="http://schemas.microsoft.com/office/word/2010/wordprocessingGroup" xmlns:wpi="http://schemas.microsoft.com/office/word/2010/wordprocessingInk" xmlns:wne="http://schemas.microsoft.com/office/word/2006/wordml" xmlns:wps="http://schemas.microsoft.com/office/word/2010/wordprocessingShape" mc:Ignorable="w14 wp14">
+  <w:abstractNum w:abstractNumId="0">
     <w:nsid w:val="527060D8"/>
     <w:multiLevelType w:val="hybridMultilevel"/>
     <w:tmpl w:val="F9469008"/>
@@ -12202,7 +13077,7 @@
       </w:rPr>
     </w:lvl>
   </w:abstractNum>
-  <w:abstractNum w:abstractNumId="1" w15:restartNumberingAfterBreak="0">
+  <w:abstractNum w:abstractNumId="1">
     <w:nsid w:val="66E11FC6"/>
     <w:multiLevelType w:val="hybridMultilevel"/>
     <w:tmpl w:val="A80A05B2"/>
@@ -12324,7 +13199,7 @@
 </file>
 
 <file path=word/styles.xml><?xml version="1.0" encoding="utf-8"?>
-<w:styles xmlns:mc="http://schemas.openxmlformats.org/markup-compatibility/2006" xmlns:r="http://schemas.openxmlformats.org/officeDocument/2006/relationships" xmlns:w="http://schemas.openxmlformats.org/wordprocessingml/2006/main" xmlns:w14="http://schemas.microsoft.com/office/word/2010/wordml" xmlns:w15="http://schemas.microsoft.com/office/word/2012/wordml" xmlns:w16se="http://schemas.microsoft.com/office/word/2015/wordml/symex" mc:Ignorable="w14 w15 w16se">
+<w:styles xmlns:mc="http://schemas.openxmlformats.org/markup-compatibility/2006" xmlns:r="http://schemas.openxmlformats.org/officeDocument/2006/relationships" xmlns:w="http://schemas.openxmlformats.org/wordprocessingml/2006/main" xmlns:w14="http://schemas.microsoft.com/office/word/2010/wordml" mc:Ignorable="w14">
   <w:docDefaults>
     <w:rPrDefault>
       <w:rPr>
@@ -12340,378 +13215,153 @@
       </w:pPr>
     </w:pPrDefault>
   </w:docDefaults>
-  <w:latentStyles w:defLockedState="0" w:defUIPriority="99" w:defSemiHidden="0" w:defUnhideWhenUsed="0" w:defQFormat="0" w:count="371">
-    <w:lsdException w:name="Normal" w:uiPriority="0" w:qFormat="1"/>
-    <w:lsdException w:name="heading 1" w:uiPriority="9" w:qFormat="1"/>
-    <w:lsdException w:name="heading 2" w:semiHidden="1" w:uiPriority="9" w:unhideWhenUsed="1" w:qFormat="1"/>
-    <w:lsdException w:name="heading 3" w:semiHidden="1" w:uiPriority="9" w:unhideWhenUsed="1" w:qFormat="1"/>
-    <w:lsdException w:name="heading 4" w:semiHidden="1" w:uiPriority="9" w:unhideWhenUsed="1" w:qFormat="1"/>
-    <w:lsdException w:name="heading 5" w:semiHidden="1" w:uiPriority="9" w:unhideWhenUsed="1" w:qFormat="1"/>
-    <w:lsdException w:name="heading 6" w:semiHidden="1" w:uiPriority="9" w:unhideWhenUsed="1" w:qFormat="1"/>
-    <w:lsdException w:name="heading 7" w:semiHidden="1" w:uiPriority="9" w:unhideWhenUsed="1" w:qFormat="1"/>
-    <w:lsdException w:name="heading 8" w:semiHidden="1" w:uiPriority="9" w:unhideWhenUsed="1" w:qFormat="1"/>
-    <w:lsdException w:name="heading 9" w:semiHidden="1" w:uiPriority="9" w:unhideWhenUsed="1" w:qFormat="1"/>
-    <w:lsdException w:name="index 1" w:semiHidden="1" w:unhideWhenUsed="1"/>
-    <w:lsdException w:name="index 2" w:semiHidden="1" w:unhideWhenUsed="1"/>
-    <w:lsdException w:name="index 3" w:semiHidden="1" w:unhideWhenUsed="1"/>
-    <w:lsdException w:name="index 4" w:semiHidden="1" w:unhideWhenUsed="1"/>
-    <w:lsdException w:name="index 5" w:semiHidden="1" w:unhideWhenUsed="1"/>
-    <w:lsdException w:name="index 6" w:semiHidden="1" w:unhideWhenUsed="1"/>
-    <w:lsdException w:name="index 7" w:semiHidden="1" w:unhideWhenUsed="1"/>
-    <w:lsdException w:name="index 8" w:semiHidden="1" w:unhideWhenUsed="1"/>
-    <w:lsdException w:name="index 9" w:semiHidden="1" w:unhideWhenUsed="1"/>
-    <w:lsdException w:name="toc 1" w:semiHidden="1" w:uiPriority="39" w:unhideWhenUsed="1"/>
-    <w:lsdException w:name="toc 2" w:semiHidden="1" w:uiPriority="39" w:unhideWhenUsed="1"/>
-    <w:lsdException w:name="toc 3" w:semiHidden="1" w:uiPriority="39" w:unhideWhenUsed="1"/>
-    <w:lsdException w:name="toc 4" w:semiHidden="1" w:uiPriority="39" w:unhideWhenUsed="1"/>
-    <w:lsdException w:name="toc 5" w:semiHidden="1" w:uiPriority="39" w:unhideWhenUsed="1"/>
-    <w:lsdException w:name="toc 6" w:semiHidden="1" w:uiPriority="39" w:unhideWhenUsed="1"/>
-    <w:lsdException w:name="toc 7" w:semiHidden="1" w:uiPriority="39" w:unhideWhenUsed="1"/>
-    <w:lsdException w:name="toc 8" w:semiHidden="1" w:uiPriority="39" w:unhideWhenUsed="1"/>
-    <w:lsdException w:name="toc 9" w:semiHidden="1" w:uiPriority="39" w:unhideWhenUsed="1"/>
-    <w:lsdException w:name="Normal Indent" w:semiHidden="1" w:unhideWhenUsed="1"/>
-    <w:lsdException w:name="footnote text" w:semiHidden="1" w:unhideWhenUsed="1"/>
-    <w:lsdException w:name="annotation text" w:semiHidden="1" w:unhideWhenUsed="1"/>
-    <w:lsdException w:name="header" w:semiHidden="1" w:unhideWhenUsed="1"/>
-    <w:lsdException w:name="footer" w:semiHidden="1" w:unhideWhenUsed="1"/>
-    <w:lsdException w:name="index heading" w:semiHidden="1" w:unhideWhenUsed="1"/>
-    <w:lsdException w:name="caption" w:semiHidden="1" w:uiPriority="35" w:unhideWhenUsed="1" w:qFormat="1"/>
-    <w:lsdException w:name="table of figures" w:semiHidden="1" w:unhideWhenUsed="1"/>
-    <w:lsdException w:name="envelope address" w:semiHidden="1" w:unhideWhenUsed="1"/>
-    <w:lsdException w:name="envelope return" w:semiHidden="1" w:unhideWhenUsed="1"/>
-    <w:lsdException w:name="footnote reference" w:semiHidden="1" w:unhideWhenUsed="1"/>
-    <w:lsdException w:name="annotation reference" w:semiHidden="1" w:unhideWhenUsed="1"/>
-    <w:lsdException w:name="line number" w:semiHidden="1" w:unhideWhenUsed="1"/>
-    <w:lsdException w:name="page number" w:semiHidden="1" w:unhideWhenUsed="1"/>
-    <w:lsdException w:name="endnote reference" w:semiHidden="1" w:unhideWhenUsed="1"/>
-    <w:lsdException w:name="endnote text" w:semiHidden="1" w:unhideWhenUsed="1"/>
-    <w:lsdException w:name="table of authorities" w:semiHidden="1" w:unhideWhenUsed="1"/>
-    <w:lsdException w:name="macro" w:semiHidden="1" w:unhideWhenUsed="1"/>
-    <w:lsdException w:name="toa heading" w:semiHidden="1" w:unhideWhenUsed="1"/>
-    <w:lsdException w:name="List" w:semiHidden="1" w:unhideWhenUsed="1"/>
-    <w:lsdException w:name="List Bullet" w:semiHidden="1" w:unhideWhenUsed="1"/>
-    <w:lsdException w:name="List Number" w:semiHidden="1" w:unhideWhenUsed="1"/>
-    <w:lsdException w:name="List 2" w:semiHidden="1" w:unhideWhenUsed="1"/>
-    <w:lsdException w:name="List 3" w:semiHidden="1" w:unhideWhenUsed="1"/>
-    <w:lsdException w:name="List 4" w:semiHidden="1" w:unhideWhenUsed="1"/>
-    <w:lsdException w:name="List 5" w:semiHidden="1" w:unhideWhenUsed="1"/>
-    <w:lsdException w:name="List Bullet 2" w:semiHidden="1" w:unhideWhenUsed="1"/>
-    <w:lsdException w:name="List Bullet 3" w:semiHidden="1" w:unhideWhenUsed="1"/>
-    <w:lsdException w:name="List Bullet 4" w:semiHidden="1" w:unhideWhenUsed="1"/>
-    <w:lsdException w:name="List Bullet 5" w:semiHidden="1" w:unhideWhenUsed="1"/>
-    <w:lsdException w:name="List Number 2" w:semiHidden="1" w:unhideWhenUsed="1"/>
-    <w:lsdException w:name="List Number 3" w:semiHidden="1" w:unhideWhenUsed="1"/>
-    <w:lsdException w:name="List Number 4" w:semiHidden="1" w:unhideWhenUsed="1"/>
-    <w:lsdException w:name="List Number 5" w:semiHidden="1" w:unhideWhenUsed="1"/>
-    <w:lsdException w:name="Title" w:uiPriority="10" w:qFormat="1"/>
-    <w:lsdException w:name="Closing" w:semiHidden="1" w:unhideWhenUsed="1"/>
-    <w:lsdException w:name="Signature" w:semiHidden="1" w:unhideWhenUsed="1"/>
-    <w:lsdException w:name="Default Paragraph Font" w:semiHidden="1" w:uiPriority="1" w:unhideWhenUsed="1"/>
-    <w:lsdException w:name="Body Text" w:semiHidden="1" w:unhideWhenUsed="1"/>
-    <w:lsdException w:name="Body Text Indent" w:semiHidden="1" w:unhideWhenUsed="1"/>
-    <w:lsdException w:name="List Continue" w:semiHidden="1" w:unhideWhenUsed="1"/>
-    <w:lsdException w:name="List Continue 2" w:semiHidden="1" w:unhideWhenUsed="1"/>
-    <w:lsdException w:name="List Continue 3" w:semiHidden="1" w:unhideWhenUsed="1"/>
-    <w:lsdException w:name="List Continue 4" w:semiHidden="1" w:unhideWhenUsed="1"/>
-    <w:lsdException w:name="List Continue 5" w:semiHidden="1" w:unhideWhenUsed="1"/>
-    <w:lsdException w:name="Message Header" w:semiHidden="1" w:unhideWhenUsed="1"/>
-    <w:lsdException w:name="Subtitle" w:uiPriority="11" w:qFormat="1"/>
-    <w:lsdException w:name="Salutation" w:semiHidden="1" w:unhideWhenUsed="1"/>
-    <w:lsdException w:name="Date" w:semiHidden="1" w:unhideWhenUsed="1"/>
-    <w:lsdException w:name="Body Text First Indent" w:semiHidden="1" w:unhideWhenUsed="1"/>
-    <w:lsdException w:name="Body Text First Indent 2" w:semiHidden="1" w:unhideWhenUsed="1"/>
-    <w:lsdException w:name="Note Heading" w:semiHidden="1" w:unhideWhenUsed="1"/>
-    <w:lsdException w:name="Body Text 2" w:semiHidden="1" w:unhideWhenUsed="1"/>
-    <w:lsdException w:name="Body Text 3" w:semiHidden="1" w:unhideWhenUsed="1"/>
-    <w:lsdException w:name="Body Text Indent 2" w:semiHidden="1" w:unhideWhenUsed="1"/>
-    <w:lsdException w:name="Body Text Indent 3" w:semiHidden="1" w:unhideWhenUsed="1"/>
-    <w:lsdException w:name="Block Text" w:semiHidden="1" w:unhideWhenUsed="1"/>
-    <w:lsdException w:name="Hyperlink" w:semiHidden="1" w:unhideWhenUsed="1"/>
-    <w:lsdException w:name="FollowedHyperlink" w:semiHidden="1" w:unhideWhenUsed="1"/>
-    <w:lsdException w:name="Strong" w:uiPriority="22" w:qFormat="1"/>
-    <w:lsdException w:name="Emphasis" w:uiPriority="20" w:qFormat="1"/>
-    <w:lsdException w:name="Document Map" w:semiHidden="1" w:unhideWhenUsed="1"/>
-    <w:lsdException w:name="Plain Text" w:semiHidden="1" w:unhideWhenUsed="1"/>
-    <w:lsdException w:name="E-mail Signature" w:semiHidden="1" w:unhideWhenUsed="1"/>
-    <w:lsdException w:name="HTML Top of Form" w:semiHidden="1" w:unhideWhenUsed="1"/>
-    <w:lsdException w:name="HTML Bottom of Form" w:semiHidden="1" w:unhideWhenUsed="1"/>
-    <w:lsdException w:name="Normal (Web)" w:semiHidden="1" w:unhideWhenUsed="1"/>
-    <w:lsdException w:name="HTML Acronym" w:semiHidden="1" w:unhideWhenUsed="1"/>
-    <w:lsdException w:name="HTML Address" w:semiHidden="1" w:unhideWhenUsed="1"/>
-    <w:lsdException w:name="HTML Cite" w:semiHidden="1" w:unhideWhenUsed="1"/>
-    <w:lsdException w:name="HTML Code" w:semiHidden="1" w:unhideWhenUsed="1"/>
-    <w:lsdException w:name="HTML Definition" w:semiHidden="1" w:unhideWhenUsed="1"/>
-    <w:lsdException w:name="HTML Keyboard" w:semiHidden="1" w:unhideWhenUsed="1"/>
-    <w:lsdException w:name="HTML Preformatted" w:semiHidden="1" w:unhideWhenUsed="1"/>
-    <w:lsdException w:name="HTML Sample" w:semiHidden="1" w:unhideWhenUsed="1"/>
-    <w:lsdException w:name="HTML Typewriter" w:semiHidden="1" w:unhideWhenUsed="1"/>
-    <w:lsdException w:name="HTML Variable" w:semiHidden="1" w:unhideWhenUsed="1"/>
-    <w:lsdException w:name="Normal Table" w:semiHidden="1" w:unhideWhenUsed="1"/>
-    <w:lsdException w:name="annotation subject" w:semiHidden="1" w:unhideWhenUsed="1"/>
-    <w:lsdException w:name="No List" w:semiHidden="1" w:unhideWhenUsed="1"/>
-    <w:lsdException w:name="Outline List 1" w:semiHidden="1" w:unhideWhenUsed="1"/>
-    <w:lsdException w:name="Outline List 2" w:semiHidden="1" w:unhideWhenUsed="1"/>
-    <w:lsdException w:name="Outline List 3" w:semiHidden="1" w:unhideWhenUsed="1"/>
-    <w:lsdException w:name="Table Simple 1" w:semiHidden="1" w:unhideWhenUsed="1"/>
-    <w:lsdException w:name="Table Simple 2" w:semiHidden="1" w:unhideWhenUsed="1"/>
-    <w:lsdException w:name="Table Simple 3" w:semiHidden="1" w:unhideWhenUsed="1"/>
-    <w:lsdException w:name="Table Classic 1" w:semiHidden="1" w:unhideWhenUsed="1"/>
-    <w:lsdException w:name="Table Classic 2" w:semiHidden="1" w:unhideWhenUsed="1"/>
-    <w:lsdException w:name="Table Classic 3" w:semiHidden="1" w:unhideWhenUsed="1"/>
-    <w:lsdException w:name="Table Classic 4" w:semiHidden="1" w:unhideWhenUsed="1"/>
-    <w:lsdException w:name="Table Colorful 1" w:semiHidden="1" w:unhideWhenUsed="1"/>
-    <w:lsdException w:name="Table Colorful 2" w:semiHidden="1" w:unhideWhenUsed="1"/>
-    <w:lsdException w:name="Table Colorful 3" w:semiHidden="1" w:unhideWhenUsed="1"/>
-    <w:lsdException w:name="Table Columns 1" w:semiHidden="1" w:unhideWhenUsed="1"/>
-    <w:lsdException w:name="Table Columns 2" w:semiHidden="1" w:unhideWhenUsed="1"/>
-    <w:lsdException w:name="Table Columns 3" w:semiHidden="1" w:unhideWhenUsed="1"/>
-    <w:lsdException w:name="Table Columns 4" w:semiHidden="1" w:unhideWhenUsed="1"/>
-    <w:lsdException w:name="Table Columns 5" w:semiHidden="1" w:unhideWhenUsed="1"/>
-    <w:lsdException w:name="Table Grid 1" w:semiHidden="1" w:unhideWhenUsed="1"/>
-    <w:lsdException w:name="Table Grid 2" w:semiHidden="1" w:unhideWhenUsed="1"/>
-    <w:lsdException w:name="Table Grid 3" w:semiHidden="1" w:unhideWhenUsed="1"/>
-    <w:lsdException w:name="Table Grid 4" w:semiHidden="1" w:unhideWhenUsed="1"/>
-    <w:lsdException w:name="Table Grid 5" w:semiHidden="1" w:unhideWhenUsed="1"/>
-    <w:lsdException w:name="Table Grid 6" w:semiHidden="1" w:unhideWhenUsed="1"/>
-    <w:lsdException w:name="Table Grid 7" w:semiHidden="1" w:unhideWhenUsed="1"/>
-    <w:lsdException w:name="Table Grid 8" w:semiHidden="1" w:unhideWhenUsed="1"/>
-    <w:lsdException w:name="Table List 1" w:semiHidden="1" w:unhideWhenUsed="1"/>
-    <w:lsdException w:name="Table List 2" w:semiHidden="1" w:unhideWhenUsed="1"/>
-    <w:lsdException w:name="Table List 3" w:semiHidden="1" w:unhideWhenUsed="1"/>
-    <w:lsdException w:name="Table List 4" w:semiHidden="1" w:unhideWhenUsed="1"/>
-    <w:lsdException w:name="Table List 5" w:semiHidden="1" w:unhideWhenUsed="1"/>
-    <w:lsdException w:name="Table List 6" w:semiHidden="1" w:unhideWhenUsed="1"/>
-    <w:lsdException w:name="Table List 7" w:semiHidden="1" w:unhideWhenUsed="1"/>
-    <w:lsdException w:name="Table List 8" w:semiHidden="1" w:unhideWhenUsed="1"/>
-    <w:lsdException w:name="Table 3D effects 1" w:semiHidden="1" w:unhideWhenUsed="1"/>
-    <w:lsdException w:name="Table 3D effects 2" w:semiHidden="1" w:unhideWhenUsed="1"/>
-    <w:lsdException w:name="Table 3D effects 3" w:semiHidden="1" w:unhideWhenUsed="1"/>
-    <w:lsdException w:name="Table Contemporary" w:semiHidden="1" w:unhideWhenUsed="1"/>
-    <w:lsdException w:name="Table Elegant" w:semiHidden="1" w:unhideWhenUsed="1"/>
-    <w:lsdException w:name="Table Professional" w:semiHidden="1" w:unhideWhenUsed="1"/>
-    <w:lsdException w:name="Table Subtle 1" w:semiHidden="1" w:unhideWhenUsed="1"/>
-    <w:lsdException w:name="Table Subtle 2" w:semiHidden="1" w:unhideWhenUsed="1"/>
-    <w:lsdException w:name="Table Web 1" w:semiHidden="1" w:unhideWhenUsed="1"/>
-    <w:lsdException w:name="Table Web 2" w:semiHidden="1" w:unhideWhenUsed="1"/>
-    <w:lsdException w:name="Table Web 3" w:semiHidden="1" w:unhideWhenUsed="1"/>
-    <w:lsdException w:name="Balloon Text" w:semiHidden="1" w:unhideWhenUsed="1"/>
-    <w:lsdException w:name="Table Grid" w:uiPriority="39"/>
-    <w:lsdException w:name="Table Theme" w:semiHidden="1" w:unhideWhenUsed="1"/>
-    <w:lsdException w:name="Placeholder Text" w:semiHidden="1"/>
-    <w:lsdException w:name="No Spacing" w:uiPriority="1" w:qFormat="1"/>
-    <w:lsdException w:name="Light Shading" w:uiPriority="60"/>
-    <w:lsdException w:name="Light List" w:uiPriority="61"/>
-    <w:lsdException w:name="Light Grid" w:uiPriority="62"/>
-    <w:lsdException w:name="Medium Shading 1" w:uiPriority="63"/>
-    <w:lsdException w:name="Medium Shading 2" w:uiPriority="64"/>
-    <w:lsdException w:name="Medium List 1" w:uiPriority="65"/>
-    <w:lsdException w:name="Medium List 2" w:uiPriority="66"/>
-    <w:lsdException w:name="Medium Grid 1" w:uiPriority="67"/>
-    <w:lsdException w:name="Medium Grid 2" w:uiPriority="68"/>
-    <w:lsdException w:name="Medium Grid 3" w:uiPriority="69"/>
-    <w:lsdException w:name="Dark List" w:uiPriority="70"/>
-    <w:lsdException w:name="Colorful Shading" w:uiPriority="71"/>
-    <w:lsdException w:name="Colorful List" w:uiPriority="72"/>
-    <w:lsdException w:name="Colorful Grid" w:uiPriority="73"/>
-    <w:lsdException w:name="Light Shading Accent 1" w:uiPriority="60"/>
-    <w:lsdException w:name="Light List Accent 1" w:uiPriority="61"/>
-    <w:lsdException w:name="Light Grid Accent 1" w:uiPriority="62"/>
-    <w:lsdException w:name="Medium Shading 1 Accent 1" w:uiPriority="63"/>
-    <w:lsdException w:name="Medium Shading 2 Accent 1" w:uiPriority="64"/>
-    <w:lsdException w:name="Medium List 1 Accent 1" w:uiPriority="65"/>
-    <w:lsdException w:name="Revision" w:semiHidden="1"/>
-    <w:lsdException w:name="List Paragraph" w:uiPriority="34" w:qFormat="1"/>
-    <w:lsdException w:name="Quote" w:uiPriority="29" w:qFormat="1"/>
-    <w:lsdException w:name="Intense Quote" w:uiPriority="30" w:qFormat="1"/>
-    <w:lsdException w:name="Medium List 2 Accent 1" w:uiPriority="66"/>
-    <w:lsdException w:name="Medium Grid 1 Accent 1" w:uiPriority="67"/>
-    <w:lsdException w:name="Medium Grid 2 Accent 1" w:uiPriority="68"/>
-    <w:lsdException w:name="Medium Grid 3 Accent 1" w:uiPriority="69"/>
-    <w:lsdException w:name="Dark List Accent 1" w:uiPriority="70"/>
-    <w:lsdException w:name="Colorful Shading Accent 1" w:uiPriority="71"/>
-    <w:lsdException w:name="Colorful List Accent 1" w:uiPriority="72"/>
-    <w:lsdException w:name="Colorful Grid Accent 1" w:uiPriority="73"/>
-    <w:lsdException w:name="Light Shading Accent 2" w:uiPriority="60"/>
-    <w:lsdException w:name="Light List Accent 2" w:uiPriority="61"/>
-    <w:lsdException w:name="Light Grid Accent 2" w:uiPriority="62"/>
-    <w:lsdException w:name="Medium Shading 1 Accent 2" w:uiPriority="63"/>
-    <w:lsdException w:name="Medium Shading 2 Accent 2" w:uiPriority="64"/>
-    <w:lsdException w:name="Medium List 1 Accent 2" w:uiPriority="65"/>
-    <w:lsdException w:name="Medium List 2 Accent 2" w:uiPriority="66"/>
-    <w:lsdException w:name="Medium Grid 1 Accent 2" w:uiPriority="67"/>
-    <w:lsdException w:name="Medium Grid 2 Accent 2" w:uiPriority="68"/>
-    <w:lsdException w:name="Medium Grid 3 Accent 2" w:uiPriority="69"/>
-    <w:lsdException w:name="Dark List Accent 2" w:uiPriority="70"/>
-    <w:lsdException w:name="Colorful Shading Accent 2" w:uiPriority="71"/>
-    <w:lsdException w:name="Colorful List Accent 2" w:uiPriority="72"/>
-    <w:lsdException w:name="Colorful Grid Accent 2" w:uiPriority="73"/>
-    <w:lsdException w:name="Light Shading Accent 3" w:uiPriority="60"/>
-    <w:lsdException w:name="Light List Accent 3" w:uiPriority="61"/>
-    <w:lsdException w:name="Light Grid Accent 3" w:uiPriority="62"/>
-    <w:lsdException w:name="Medium Shading 1 Accent 3" w:uiPriority="63"/>
-    <w:lsdException w:name="Medium Shading 2 Accent 3" w:uiPriority="64"/>
-    <w:lsdException w:name="Medium List 1 Accent 3" w:uiPriority="65"/>
-    <w:lsdException w:name="Medium List 2 Accent 3" w:uiPriority="66"/>
-    <w:lsdException w:name="Medium Grid 1 Accent 3" w:uiPriority="67"/>
-    <w:lsdException w:name="Medium Grid 2 Accent 3" w:uiPriority="68"/>
-    <w:lsdException w:name="Medium Grid 3 Accent 3" w:uiPriority="69"/>
-    <w:lsdException w:name="Dark List Accent 3" w:uiPriority="70"/>
-    <w:lsdException w:name="Colorful Shading Accent 3" w:uiPriority="71"/>
-    <w:lsdException w:name="Colorful List Accent 3" w:uiPriority="72"/>
-    <w:lsdException w:name="Colorful Grid Accent 3" w:uiPriority="73"/>
-    <w:lsdException w:name="Light Shading Accent 4" w:uiPriority="60"/>
-    <w:lsdException w:name="Light List Accent 4" w:uiPriority="61"/>
-    <w:lsdException w:name="Light Grid Accent 4" w:uiPriority="62"/>
-    <w:lsdException w:name="Medium Shading 1 Accent 4" w:uiPriority="63"/>
-    <w:lsdException w:name="Medium Shading 2 Accent 4" w:uiPriority="64"/>
-    <w:lsdException w:name="Medium List 1 Accent 4" w:uiPriority="65"/>
-    <w:lsdException w:name="Medium List 2 Accent 4" w:uiPriority="66"/>
-    <w:lsdException w:name="Medium Grid 1 Accent 4" w:uiPriority="67"/>
-    <w:lsdException w:name="Medium Grid 2 Accent 4" w:uiPriority="68"/>
-    <w:lsdException w:name="Medium Grid 3 Accent 4" w:uiPriority="69"/>
-    <w:lsdException w:name="Dark List Accent 4" w:uiPriority="70"/>
-    <w:lsdException w:name="Colorful Shading Accent 4" w:uiPriority="71"/>
-    <w:lsdException w:name="Colorful List Accent 4" w:uiPriority="72"/>
-    <w:lsdException w:name="Colorful Grid Accent 4" w:uiPriority="73"/>
-    <w:lsdException w:name="Light Shading Accent 5" w:uiPriority="60"/>
-    <w:lsdException w:name="Light List Accent 5" w:uiPriority="61"/>
-    <w:lsdException w:name="Light Grid Accent 5" w:uiPriority="62"/>
-    <w:lsdException w:name="Medium Shading 1 Accent 5" w:uiPriority="63"/>
-    <w:lsdException w:name="Medium Shading 2 Accent 5" w:uiPriority="64"/>
-    <w:lsdException w:name="Medium List 1 Accent 5" w:uiPriority="65"/>
-    <w:lsdException w:name="Medium List 2 Accent 5" w:uiPriority="66"/>
-    <w:lsdException w:name="Medium Grid 1 Accent 5" w:uiPriority="67"/>
-    <w:lsdException w:name="Medium Grid 2 Accent 5" w:uiPriority="68"/>
-    <w:lsdException w:name="Medium Grid 3 Accent 5" w:uiPriority="69"/>
-    <w:lsdException w:name="Dark List Accent 5" w:uiPriority="70"/>
-    <w:lsdException w:name="Colorful Shading Accent 5" w:uiPriority="71"/>
-    <w:lsdException w:name="Colorful List Accent 5" w:uiPriority="72"/>
-    <w:lsdException w:name="Colorful Grid Accent 5" w:uiPriority="73"/>
-    <w:lsdException w:name="Light Shading Accent 6" w:uiPriority="60"/>
-    <w:lsdException w:name="Light List Accent 6" w:uiPriority="61"/>
-    <w:lsdException w:name="Light Grid Accent 6" w:uiPriority="62"/>
-    <w:lsdException w:name="Medium Shading 1 Accent 6" w:uiPriority="63"/>
-    <w:lsdException w:name="Medium Shading 2 Accent 6" w:uiPriority="64"/>
-    <w:lsdException w:name="Medium List 1 Accent 6" w:uiPriority="65"/>
-    <w:lsdException w:name="Medium List 2 Accent 6" w:uiPriority="66"/>
-    <w:lsdException w:name="Medium Grid 1 Accent 6" w:uiPriority="67"/>
-    <w:lsdException w:name="Medium Grid 2 Accent 6" w:uiPriority="68"/>
-    <w:lsdException w:name="Medium Grid 3 Accent 6" w:uiPriority="69"/>
-    <w:lsdException w:name="Dark List Accent 6" w:uiPriority="70"/>
-    <w:lsdException w:name="Colorful Shading Accent 6" w:uiPriority="71"/>
-    <w:lsdException w:name="Colorful List Accent 6" w:uiPriority="72"/>
-    <w:lsdException w:name="Colorful Grid Accent 6" w:uiPriority="73"/>
-    <w:lsdException w:name="Subtle Emphasis" w:uiPriority="19" w:qFormat="1"/>
-    <w:lsdException w:name="Intense Emphasis" w:uiPriority="21" w:qFormat="1"/>
-    <w:lsdException w:name="Subtle Reference" w:uiPriority="31" w:qFormat="1"/>
-    <w:lsdException w:name="Intense Reference" w:uiPriority="32" w:qFormat="1"/>
-    <w:lsdException w:name="Book Title" w:uiPriority="33" w:qFormat="1"/>
-    <w:lsdException w:name="Bibliography" w:semiHidden="1" w:uiPriority="37" w:unhideWhenUsed="1"/>
-    <w:lsdException w:name="TOC Heading" w:semiHidden="1" w:uiPriority="39" w:unhideWhenUsed="1" w:qFormat="1"/>
-    <w:lsdException w:name="Plain Table 1" w:uiPriority="41"/>
-    <w:lsdException w:name="Plain Table 2" w:uiPriority="42"/>
-    <w:lsdException w:name="Plain Table 3" w:uiPriority="43"/>
-    <w:lsdException w:name="Plain Table 4" w:uiPriority="44"/>
-    <w:lsdException w:name="Plain Table 5" w:uiPriority="45"/>
-    <w:lsdException w:name="Grid Table Light" w:uiPriority="40"/>
-    <w:lsdException w:name="Grid Table 1 Light" w:uiPriority="46"/>
-    <w:lsdException w:name="Grid Table 2" w:uiPriority="47"/>
-    <w:lsdException w:name="Grid Table 3" w:uiPriority="48"/>
-    <w:lsdException w:name="Grid Table 4" w:uiPriority="49"/>
-    <w:lsdException w:name="Grid Table 5 Dark" w:uiPriority="50"/>
-    <w:lsdException w:name="Grid Table 6 Colorful" w:uiPriority="51"/>
-    <w:lsdException w:name="Grid Table 7 Colorful" w:uiPriority="52"/>
-    <w:lsdException w:name="Grid Table 1 Light Accent 1" w:uiPriority="46"/>
-    <w:lsdException w:name="Grid Table 2 Accent 1" w:uiPriority="47"/>
-    <w:lsdException w:name="Grid Table 3 Accent 1" w:uiPriority="48"/>
-    <w:lsdException w:name="Grid Table 4 Accent 1" w:uiPriority="49"/>
-    <w:lsdException w:name="Grid Table 5 Dark Accent 1" w:uiPriority="50"/>
-    <w:lsdException w:name="Grid Table 6 Colorful Accent 1" w:uiPriority="51"/>
-    <w:lsdException w:name="Grid Table 7 Colorful Accent 1" w:uiPriority="52"/>
-    <w:lsdException w:name="Grid Table 1 Light Accent 2" w:uiPriority="46"/>
-    <w:lsdException w:name="Grid Table 2 Accent 2" w:uiPriority="47"/>
-    <w:lsdException w:name="Grid Table 3 Accent 2" w:uiPriority="48"/>
-    <w:lsdException w:name="Grid Table 4 Accent 2" w:uiPriority="49"/>
-    <w:lsdException w:name="Grid Table 5 Dark Accent 2" w:uiPriority="50"/>
-    <w:lsdException w:name="Grid Table 6 Colorful Accent 2" w:uiPriority="51"/>
-    <w:lsdException w:name="Grid Table 7 Colorful Accent 2" w:uiPriority="52"/>
-    <w:lsdException w:name="Grid Table 1 Light Accent 3" w:uiPriority="46"/>
-    <w:lsdException w:name="Grid Table 2 Accent 3" w:uiPriority="47"/>
-    <w:lsdException w:name="Grid Table 3 Accent 3" w:uiPriority="48"/>
-    <w:lsdException w:name="Grid Table 4 Accent 3" w:uiPriority="49"/>
-    <w:lsdException w:name="Grid Table 5 Dark Accent 3" w:uiPriority="50"/>
-    <w:lsdException w:name="Grid Table 6 Colorful Accent 3" w:uiPriority="51"/>
-    <w:lsdException w:name="Grid Table 7 Colorful Accent 3" w:uiPriority="52"/>
-    <w:lsdException w:name="Grid Table 1 Light Accent 4" w:uiPriority="46"/>
-    <w:lsdException w:name="Grid Table 2 Accent 4" w:uiPriority="47"/>
-    <w:lsdException w:name="Grid Table 3 Accent 4" w:uiPriority="48"/>
-    <w:lsdException w:name="Grid Table 4 Accent 4" w:uiPriority="49"/>
-    <w:lsdException w:name="Grid Table 5 Dark Accent 4" w:uiPriority="50"/>
-    <w:lsdException w:name="Grid Table 6 Colorful Accent 4" w:uiPriority="51"/>
-    <w:lsdException w:name="Grid Table 7 Colorful Accent 4" w:uiPriority="52"/>
-    <w:lsdException w:name="Grid Table 1 Light Accent 5" w:uiPriority="46"/>
-    <w:lsdException w:name="Grid Table 2 Accent 5" w:uiPriority="47"/>
-    <w:lsdException w:name="Grid Table 3 Accent 5" w:uiPriority="48"/>
-    <w:lsdException w:name="Grid Table 4 Accent 5" w:uiPriority="49"/>
-    <w:lsdException w:name="Grid Table 5 Dark Accent 5" w:uiPriority="50"/>
-    <w:lsdException w:name="Grid Table 6 Colorful Accent 5" w:uiPriority="51"/>
-    <w:lsdException w:name="Grid Table 7 Colorful Accent 5" w:uiPriority="52"/>
-    <w:lsdException w:name="Grid Table 1 Light Accent 6" w:uiPriority="46"/>
-    <w:lsdException w:name="Grid Table 2 Accent 6" w:uiPriority="47"/>
-    <w:lsdException w:name="Grid Table 3 Accent 6" w:uiPriority="48"/>
-    <w:lsdException w:name="Grid Table 4 Accent 6" w:uiPriority="49"/>
-    <w:lsdException w:name="Grid Table 5 Dark Accent 6" w:uiPriority="50"/>
-    <w:lsdException w:name="Grid Table 6 Colorful Accent 6" w:uiPriority="51"/>
-    <w:lsdException w:name="Grid Table 7 Colorful Accent 6" w:uiPriority="52"/>
-    <w:lsdException w:name="List Table 1 Light" w:uiPriority="46"/>
-    <w:lsdException w:name="List Table 2" w:uiPriority="47"/>
-    <w:lsdException w:name="List Table 3" w:uiPriority="48"/>
-    <w:lsdException w:name="List Table 4" w:uiPriority="49"/>
-    <w:lsdException w:name="List Table 5 Dark" w:uiPriority="50"/>
-    <w:lsdException w:name="List Table 6 Colorful" w:uiPriority="51"/>
-    <w:lsdException w:name="List Table 7 Colorful" w:uiPriority="52"/>
-    <w:lsdException w:name="List Table 1 Light Accent 1" w:uiPriority="46"/>
-    <w:lsdException w:name="List Table 2 Accent 1" w:uiPriority="47"/>
-    <w:lsdException w:name="List Table 3 Accent 1" w:uiPriority="48"/>
-    <w:lsdException w:name="List Table 4 Accent 1" w:uiPriority="49"/>
-    <w:lsdException w:name="List Table 5 Dark Accent 1" w:uiPriority="50"/>
-    <w:lsdException w:name="List Table 6 Colorful Accent 1" w:uiPriority="51"/>
-    <w:lsdException w:name="List Table 7 Colorful Accent 1" w:uiPriority="52"/>
-    <w:lsdException w:name="List Table 1 Light Accent 2" w:uiPriority="46"/>
-    <w:lsdException w:name="List Table 2 Accent 2" w:uiPriority="47"/>
-    <w:lsdException w:name="List Table 3 Accent 2" w:uiPriority="48"/>
-    <w:lsdException w:name="List Table 4 Accent 2" w:uiPriority="49"/>
-    <w:lsdException w:name="List Table 5 Dark Accent 2" w:uiPriority="50"/>
-    <w:lsdException w:name="List Table 6 Colorful Accent 2" w:uiPriority="51"/>
-    <w:lsdException w:name="List Table 7 Colorful Accent 2" w:uiPriority="52"/>
-    <w:lsdException w:name="List Table 1 Light Accent 3" w:uiPriority="46"/>
-    <w:lsdException w:name="List Table 2 Accent 3" w:uiPriority="47"/>
-    <w:lsdException w:name="List Table 3 Accent 3" w:uiPriority="48"/>
-    <w:lsdException w:name="List Table 4 Accent 3" w:uiPriority="49"/>
-    <w:lsdException w:name="List Table 5 Dark Accent 3" w:uiPriority="50"/>
-    <w:lsdException w:name="List Table 6 Colorful Accent 3" w:uiPriority="51"/>
-    <w:lsdException w:name="List Table 7 Colorful Accent 3" w:uiPriority="52"/>
-    <w:lsdException w:name="List Table 1 Light Accent 4" w:uiPriority="46"/>
-    <w:lsdException w:name="List Table 2 Accent 4" w:uiPriority="47"/>
-    <w:lsdException w:name="List Table 3 Accent 4" w:uiPriority="48"/>
-    <w:lsdException w:name="List Table 4 Accent 4" w:uiPriority="49"/>
-    <w:lsdException w:name="List Table 5 Dark Accent 4" w:uiPriority="50"/>
-    <w:lsdException w:name="List Table 6 Colorful Accent 4" w:uiPriority="51"/>
-    <w:lsdException w:name="List Table 7 Colorful Accent 4" w:uiPriority="52"/>
-    <w:lsdException w:name="List Table 1 Light Accent 5" w:uiPriority="46"/>
-    <w:lsdException w:name="List Table 2 Accent 5" w:uiPriority="47"/>
-    <w:lsdException w:name="List Table 3 Accent 5" w:uiPriority="48"/>
-    <w:lsdException w:name="List Table 4 Accent 5" w:uiPriority="49"/>
-    <w:lsdException w:name="List Table 5 Dark Accent 5" w:uiPriority="50"/>
-    <w:lsdException w:name="List Table 6 Colorful Accent 5" w:uiPriority="51"/>
-    <w:lsdException w:name="List Table 7 Colorful Accent 5" w:uiPriority="52"/>
-    <w:lsdException w:name="List Table 1 Light Accent 6" w:uiPriority="46"/>
-    <w:lsdException w:name="List Table 2 Accent 6" w:uiPriority="47"/>
-    <w:lsdException w:name="List Table 3 Accent 6" w:uiPriority="48"/>
-    <w:lsdException w:name="List Table 4 Accent 6" w:uiPriority="49"/>
-    <w:lsdException w:name="List Table 5 Dark Accent 6" w:uiPriority="50"/>
-    <w:lsdException w:name="List Table 6 Colorful Accent 6" w:uiPriority="51"/>
-    <w:lsdException w:name="List Table 7 Colorful Accent 6" w:uiPriority="52"/>
+  <w:latentStyles w:defLockedState="0" w:defUIPriority="99" w:defSemiHidden="1" w:defUnhideWhenUsed="1" w:defQFormat="0" w:count="276">
+    <w:lsdException w:name="Normal" w:semiHidden="0" w:uiPriority="0" w:unhideWhenUsed="0" w:qFormat="1"/>
+    <w:lsdException w:name="heading 1" w:semiHidden="0" w:uiPriority="9" w:unhideWhenUsed="0" w:qFormat="1"/>
+    <w:lsdException w:name="heading 2" w:uiPriority="9" w:qFormat="1"/>
+    <w:lsdException w:name="heading 3" w:uiPriority="9" w:qFormat="1"/>
+    <w:lsdException w:name="heading 4" w:uiPriority="9" w:qFormat="1"/>
+    <w:lsdException w:name="heading 5" w:uiPriority="9" w:qFormat="1"/>
+    <w:lsdException w:name="heading 6" w:uiPriority="9" w:qFormat="1"/>
+    <w:lsdException w:name="heading 7" w:uiPriority="9" w:qFormat="1"/>
+    <w:lsdException w:name="heading 8" w:uiPriority="9" w:qFormat="1"/>
+    <w:lsdException w:name="heading 9" w:uiPriority="9" w:qFormat="1"/>
+    <w:lsdException w:name="toc 1" w:uiPriority="39"/>
+    <w:lsdException w:name="toc 2" w:uiPriority="39"/>
+    <w:lsdException w:name="toc 3" w:uiPriority="39"/>
+    <w:lsdException w:name="toc 4" w:uiPriority="39"/>
+    <w:lsdException w:name="toc 5" w:uiPriority="39"/>
+    <w:lsdException w:name="toc 6" w:uiPriority="39"/>
+    <w:lsdException w:name="toc 7" w:uiPriority="39"/>
+    <w:lsdException w:name="toc 8" w:uiPriority="39"/>
+    <w:lsdException w:name="toc 9" w:uiPriority="39"/>
+    <w:lsdException w:name="caption" w:uiPriority="35" w:qFormat="1"/>
+    <w:lsdException w:name="Title" w:semiHidden="0" w:uiPriority="10" w:unhideWhenUsed="0" w:qFormat="1"/>
+    <w:lsdException w:name="Default Paragraph Font" w:uiPriority="1"/>
+    <w:lsdException w:name="Subtitle" w:semiHidden="0" w:uiPriority="11" w:unhideWhenUsed="0" w:qFormat="1"/>
+    <w:lsdException w:name="Strong" w:semiHidden="0" w:uiPriority="22" w:unhideWhenUsed="0" w:qFormat="1"/>
+    <w:lsdException w:name="Emphasis" w:semiHidden="0" w:uiPriority="20" w:unhideWhenUsed="0" w:qFormat="1"/>
+    <w:lsdException w:name="Table Grid" w:semiHidden="0" w:uiPriority="39" w:unhideWhenUsed="0"/>
+    <w:lsdException w:name="Note Level 1" w:semiHidden="0" w:unhideWhenUsed="0"/>
+    <w:lsdException w:name="Note Level 2" w:semiHidden="0" w:unhideWhenUsed="0"/>
+    <w:lsdException w:name="Note Level 3" w:semiHidden="0" w:unhideWhenUsed="0"/>
+    <w:lsdException w:name="Note Level 4" w:semiHidden="0" w:unhideWhenUsed="0"/>
+    <w:lsdException w:name="Note Level 5" w:semiHidden="0" w:unhideWhenUsed="0"/>
+    <w:lsdException w:name="Note Level 6" w:semiHidden="0" w:unhideWhenUsed="0"/>
+    <w:lsdException w:name="Note Level 7" w:semiHidden="0" w:unhideWhenUsed="0"/>
+    <w:lsdException w:name="Note Level 8" w:semiHidden="0" w:unhideWhenUsed="0"/>
+    <w:lsdException w:name="Note Level 9" w:semiHidden="0" w:unhideWhenUsed="0"/>
+    <w:lsdException w:name="Placeholder Text" w:unhideWhenUsed="0"/>
+    <w:lsdException w:name="No Spacing" w:semiHidden="0" w:uiPriority="1" w:unhideWhenUsed="0" w:qFormat="1"/>
+    <w:lsdException w:name="Light Shading" w:semiHidden="0" w:uiPriority="60" w:unhideWhenUsed="0"/>
+    <w:lsdException w:name="Light List" w:semiHidden="0" w:uiPriority="61" w:unhideWhenUsed="0"/>
+    <w:lsdException w:name="Light Grid" w:semiHidden="0" w:uiPriority="62" w:unhideWhenUsed="0"/>
+    <w:lsdException w:name="Medium Shading 1" w:semiHidden="0" w:uiPriority="63" w:unhideWhenUsed="0"/>
+    <w:lsdException w:name="Medium Shading 2" w:semiHidden="0" w:uiPriority="64" w:unhideWhenUsed="0"/>
+    <w:lsdException w:name="Medium List 1" w:semiHidden="0" w:uiPriority="65" w:unhideWhenUsed="0"/>
+    <w:lsdException w:name="Medium List 2" w:semiHidden="0" w:uiPriority="66" w:unhideWhenUsed="0"/>
+    <w:lsdException w:name="Medium Grid 1" w:semiHidden="0" w:uiPriority="67" w:unhideWhenUsed="0"/>
+    <w:lsdException w:name="Medium Grid 2" w:semiHidden="0" w:uiPriority="68" w:unhideWhenUsed="0"/>
+    <w:lsdException w:name="Medium Grid 3" w:semiHidden="0" w:uiPriority="69" w:unhideWhenUsed="0"/>
+    <w:lsdException w:name="Dark List" w:semiHidden="0" w:uiPriority="70" w:unhideWhenUsed="0"/>
+    <w:lsdException w:name="Colorful Shading" w:semiHidden="0" w:uiPriority="71" w:unhideWhenUsed="0"/>
+    <w:lsdException w:name="Colorful List" w:semiHidden="0" w:uiPriority="72" w:unhideWhenUsed="0"/>
+    <w:lsdException w:name="Colorful Grid" w:semiHidden="0" w:uiPriority="73" w:unhideWhenUsed="0"/>
+    <w:lsdException w:name="Light Shading Accent 1" w:semiHidden="0" w:uiPriority="60" w:unhideWhenUsed="0"/>
+    <w:lsdException w:name="Light List Accent 1" w:semiHidden="0" w:uiPriority="61" w:unhideWhenUsed="0"/>
+    <w:lsdException w:name="Light Grid Accent 1" w:semiHidden="0" w:uiPriority="62" w:unhideWhenUsed="0"/>
+    <w:lsdException w:name="Medium Shading 1 Accent 1" w:semiHidden="0" w:uiPriority="63" w:unhideWhenUsed="0"/>
+    <w:lsdException w:name="Medium Shading 2 Accent 1" w:semiHidden="0" w:uiPriority="64" w:unhideWhenUsed="0"/>
+    <w:lsdException w:name="Medium List 1 Accent 1" w:semiHidden="0" w:uiPriority="65" w:unhideWhenUsed="0"/>
+    <w:lsdException w:name="Revision" w:unhideWhenUsed="0"/>
+    <w:lsdException w:name="List Paragraph" w:semiHidden="0" w:uiPriority="34" w:unhideWhenUsed="0" w:qFormat="1"/>
+    <w:lsdException w:name="Quote" w:semiHidden="0" w:uiPriority="29" w:unhideWhenUsed="0" w:qFormat="1"/>
+    <w:lsdException w:name="Intense Quote" w:semiHidden="0" w:uiPriority="30" w:unhideWhenUsed="0" w:qFormat="1"/>
+    <w:lsdException w:name="Medium List 2 Accent 1" w:semiHidden="0" w:uiPriority="66" w:unhideWhenUsed="0"/>
+    <w:lsdException w:name="Medium Grid 1 Accent 1" w:semiHidden="0" w:uiPriority="67" w:unhideWhenUsed="0"/>
+    <w:lsdException w:name="Medium Grid 2 Accent 1" w:semiHidden="0" w:uiPriority="68" w:unhideWhenUsed="0"/>
+    <w:lsdException w:name="Medium Grid 3 Accent 1" w:semiHidden="0" w:uiPriority="69" w:unhideWhenUsed="0"/>
+    <w:lsdException w:name="Dark List Accent 1" w:semiHidden="0" w:uiPriority="70" w:unhideWhenUsed="0"/>
+    <w:lsdException w:name="Colorful Shading Accent 1" w:semiHidden="0" w:uiPriority="71" w:unhideWhenUsed="0"/>
+    <w:lsdException w:name="Colorful List Accent 1" w:semiHidden="0" w:uiPriority="72" w:unhideWhenUsed="0"/>
+    <w:lsdException w:name="Colorful Grid Accent 1" w:semiHidden="0" w:uiPriority="73" w:unhideWhenUsed="0"/>
+    <w:lsdException w:name="Light Shading Accent 2" w:semiHidden="0" w:uiPriority="60" w:unhideWhenUsed="0"/>
+    <w:lsdException w:name="Light List Accent 2" w:semiHidden="0" w:uiPriority="61" w:unhideWhenUsed="0"/>
+    <w:lsdException w:name="Light Grid Accent 2" w:semiHidden="0" w:uiPriority="62" w:unhideWhenUsed="0"/>
+    <w:lsdException w:name="Medium Shading 1 Accent 2" w:semiHidden="0" w:uiPriority="63" w:unhideWhenUsed="0"/>
+    <w:lsdException w:name="Medium Shading 2 Accent 2" w:semiHidden="0" w:uiPriority="64" w:unhideWhenUsed="0"/>
+    <w:lsdException w:name="Medium List 1 Accent 2" w:semiHidden="0" w:uiPriority="65" w:unhideWhenUsed="0"/>
+    <w:lsdException w:name="Medium List 2 Accent 2" w:semiHidden="0" w:uiPriority="66" w:unhideWhenUsed="0"/>
+    <w:lsdException w:name="Medium Grid 1 Accent 2" w:semiHidden="0" w:uiPriority="67" w:unhideWhenUsed="0"/>
+    <w:lsdException w:name="Medium Grid 2 Accent 2" w:semiHidden="0" w:uiPriority="68" w:unhideWhenUsed="0"/>
+    <w:lsdException w:name="Medium Grid 3 Accent 2" w:semiHidden="0" w:uiPriority="69" w:unhideWhenUsed="0"/>
+    <w:lsdException w:name="Dark List Accent 2" w:semiHidden="0" w:uiPriority="70" w:unhideWhenUsed="0"/>
+    <w:lsdException w:name="Colorful Shading Accent 2" w:semiHidden="0" w:uiPriority="71" w:unhideWhenUsed="0"/>
+    <w:lsdException w:name="Colorful List Accent 2" w:semiHidden="0" w:uiPriority="72" w:unhideWhenUsed="0"/>
+    <w:lsdException w:name="Colorful Grid Accent 2" w:semiHidden="0" w:uiPriority="73" w:unhideWhenUsed="0"/>
+    <w:lsdException w:name="Light Shading Accent 3" w:semiHidden="0" w:uiPriority="60" w:unhideWhenUsed="0"/>
+    <w:lsdException w:name="Light List Accent 3" w:semiHidden="0" w:uiPriority="61" w:unhideWhenUsed="0"/>
+    <w:lsdException w:name="Light Grid Accent 3" w:semiHidden="0" w:uiPriority="62" w:unhideWhenUsed="0"/>
+    <w:lsdException w:name="Medium Shading 1 Accent 3" w:semiHidden="0" w:uiPriority="63" w:unhideWhenUsed="0"/>
+    <w:lsdException w:name="Medium Shading 2 Accent 3" w:semiHidden="0" w:uiPriority="64" w:unhideWhenUsed="0"/>
+    <w:lsdException w:name="Medium List 1 Accent 3" w:semiHidden="0" w:uiPriority="65" w:unhideWhenUsed="0"/>
+    <w:lsdException w:name="Medium List 2 Accent 3" w:semiHidden="0" w:uiPriority="66" w:unhideWhenUsed="0"/>
+    <w:lsdException w:name="Medium Grid 1 Accent 3" w:semiHidden="0" w:uiPriority="67" w:unhideWhenUsed="0"/>
+    <w:lsdException w:name="Medium Grid 2 Accent 3" w:semiHidden="0" w:uiPriority="68" w:unhideWhenUsed="0"/>
+    <w:lsdException w:name="Medium Grid 3 Accent 3" w:semiHidden="0" w:uiPriority="69" w:unhideWhenUsed="0"/>
+    <w:lsdException w:name="Dark List Accent 3" w:semiHidden="0" w:uiPriority="70" w:unhideWhenUsed="0"/>
+    <w:lsdException w:name="Colorful Shading Accent 3" w:semiHidden="0" w:uiPriority="71" w:unhideWhenUsed="0"/>
+    <w:lsdException w:name="Colorful List Accent 3" w:semiHidden="0" w:uiPriority="72" w:unhideWhenUsed="0"/>
+    <w:lsdException w:name="Colorful Grid Accent 3" w:semiHidden="0" w:uiPriority="73" w:unhideWhenUsed="0"/>
+    <w:lsdException w:name="Light Shading Accent 4" w:semiHidden="0" w:uiPriority="60" w:unhideWhenUsed="0"/>
+    <w:lsdException w:name="Light List Accent 4" w:semiHidden="0" w:uiPriority="61" w:unhideWhenUsed="0"/>
+    <w:lsdException w:name="Light Grid Accent 4" w:semiHidden="0" w:uiPriority="62" w:unhideWhenUsed="0"/>
+    <w:lsdException w:name="Medium Shading 1 Accent 4" w:semiHidden="0" w:uiPriority="63" w:unhideWhenUsed="0"/>
+    <w:lsdException w:name="Medium Shading 2 Accent 4" w:semiHidden="0" w:uiPriority="64" w:unhideWhenUsed="0"/>
+    <w:lsdException w:name="Medium List 1 Accent 4" w:semiHidden="0" w:uiPriority="65" w:unhideWhenUsed="0"/>
+    <w:lsdException w:name="Medium List 2 Accent 4" w:semiHidden="0" w:uiPriority="66" w:unhideWhenUsed="0"/>
+    <w:lsdException w:name="Medium Grid 1 Accent 4" w:semiHidden="0" w:uiPriority="67" w:unhideWhenUsed="0"/>
+    <w:lsdException w:name="Medium Grid 2 Accent 4" w:semiHidden="0" w:uiPriority="68" w:unhideWhenUsed="0"/>
+    <w:lsdException w:name="Medium Grid 3 Accent 4" w:semiHidden="0" w:uiPriority="69" w:unhideWhenUsed="0"/>
+    <w:lsdException w:name="Dark List Accent 4" w:semiHidden="0" w:uiPriority="70" w:unhideWhenUsed="0"/>
+    <w:lsdException w:name="Colorful Shading Accent 4" w:semiHidden="0" w:uiPriority="71" w:unhideWhenUsed="0"/>
+    <w:lsdException w:name="Colorful List Accent 4" w:semiHidden="0" w:uiPriority="72" w:unhideWhenUsed="0"/>
+    <w:lsdException w:name="Colorful Grid Accent 4" w:semiHidden="0" w:uiPriority="73" w:unhideWhenUsed="0"/>
+    <w:lsdException w:name="Light Shading Accent 5" w:semiHidden="0" w:uiPriority="60" w:unhideWhenUsed="0"/>
+    <w:lsdException w:name="Light List Accent 5" w:semiHidden="0" w:uiPriority="61" w:unhideWhenUsed="0"/>
+    <w:lsdException w:name="Light Grid Accent 5" w:semiHidden="0" w:uiPriority="62" w:unhideWhenUsed="0"/>
+    <w:lsdException w:name="Medium Shading 1 Accent 5" w:semiHidden="0" w:uiPriority="63" w:unhideWhenUsed="0"/>
+    <w:lsdException w:name="Medium Shading 2 Accent 5" w:semiHidden="0" w:uiPriority="64" w:unhideWhenUsed="0"/>
+    <w:lsdException w:name="Medium List 1 Accent 5" w:semiHidden="0" w:uiPriority="65" w:unhideWhenUsed="0"/>
+    <w:lsdException w:name="Medium List 2 Accent 5" w:semiHidden="0" w:uiPriority="66" w:unhideWhenUsed="0"/>
+    <w:lsdException w:name="Medium Grid 1 Accent 5" w:semiHidden="0" w:uiPriority="67" w:unhideWhenUsed="0"/>
+    <w:lsdException w:name="Medium Grid 2 Accent 5" w:semiHidden="0" w:uiPriority="68" w:unhideWhenUsed="0"/>
+    <w:lsdException w:name="Medium Grid 3 Accent 5" w:semiHidden="0" w:uiPriority="69" w:unhideWhenUsed="0"/>
+    <w:lsdException w:name="Dark List Accent 5" w:semiHidden="0" w:uiPriority="70" w:unhideWhenUsed="0"/>
+    <w:lsdException w:name="Colorful Shading Accent 5" w:semiHidden="0" w:uiPriority="71" w:unhideWhenUsed="0"/>
+    <w:lsdException w:name="Colorful List Accent 5" w:semiHidden="0" w:uiPriority="72" w:unhideWhenUsed="0"/>
+    <w:lsdException w:name="Colorful Grid Accent 5" w:semiHidden="0" w:uiPriority="73" w:unhideWhenUsed="0"/>
+    <w:lsdException w:name="Light Shading Accent 6" w:semiHidden="0" w:uiPriority="60" w:unhideWhenUsed="0"/>
+    <w:lsdException w:name="Light List Accent 6" w:semiHidden="0" w:uiPriority="61" w:unhideWhenUsed="0"/>
+    <w:lsdException w:name="Light Grid Accent 6" w:semiHidden="0" w:uiPriority="62" w:unhideWhenUsed="0"/>
+    <w:lsdException w:name="Medium Shading 1 Accent 6" w:semiHidden="0" w:uiPriority="63" w:unhideWhenUsed="0"/>
+    <w:lsdException w:name="Medium Shading 2 Accent 6" w:semiHidden="0" w:uiPriority="64" w:unhideWhenUsed="0"/>
+    <w:lsdException w:name="Medium List 1 Accent 6" w:semiHidden="0" w:uiPriority="65" w:unhideWhenUsed="0"/>
+    <w:lsdException w:name="Medium List 2 Accent 6" w:semiHidden="0" w:uiPriority="66" w:unhideWhenUsed="0"/>
+    <w:lsdException w:name="Medium Grid 1 Accent 6" w:semiHidden="0" w:uiPriority="67" w:unhideWhenUsed="0"/>
+    <w:lsdException w:name="Medium Grid 2 Accent 6" w:semiHidden="0" w:uiPriority="68" w:unhideWhenUsed="0"/>
+    <w:lsdException w:name="Medium Grid 3 Accent 6" w:semiHidden="0" w:uiPriority="69" w:unhideWhenUsed="0"/>
+    <w:lsdException w:name="Dark List Accent 6" w:semiHidden="0" w:uiPriority="70" w:unhideWhenUsed="0"/>
+    <w:lsdException w:name="Colorful Shading Accent 6" w:semiHidden="0" w:uiPriority="71" w:unhideWhenUsed="0"/>
+    <w:lsdException w:name="Colorful List Accent 6" w:semiHidden="0" w:uiPriority="72" w:unhideWhenUsed="0"/>
+    <w:lsdException w:name="Colorful Grid Accent 6" w:semiHidden="0" w:uiPriority="73" w:unhideWhenUsed="0"/>
+    <w:lsdException w:name="Subtle Emphasis" w:semiHidden="0" w:uiPriority="19" w:unhideWhenUsed="0" w:qFormat="1"/>
+    <w:lsdException w:name="Intense Emphasis" w:semiHidden="0" w:uiPriority="21" w:unhideWhenUsed="0" w:qFormat="1"/>
+    <w:lsdException w:name="Subtle Reference" w:semiHidden="0" w:uiPriority="31" w:unhideWhenUsed="0" w:qFormat="1"/>
+    <w:lsdException w:name="Intense Reference" w:semiHidden="0" w:uiPriority="32" w:unhideWhenUsed="0" w:qFormat="1"/>
+    <w:lsdException w:name="Book Title" w:semiHidden="0" w:uiPriority="33" w:unhideWhenUsed="0" w:qFormat="1"/>
+    <w:lsdException w:name="Bibliography" w:uiPriority="37"/>
+    <w:lsdException w:name="TOC Heading" w:uiPriority="39" w:qFormat="1"/>
   </w:latentStyles>
   <w:style w:type="paragraph" w:default="1" w:styleId="Normal">
     <w:name w:val="Normal"/>
@@ -12727,13 +13377,13 @@
       <w:lang w:val="en-CA"/>
     </w:rPr>
   </w:style>
-  <w:style w:type="character" w:default="1" w:styleId="Policepardfaut">
+  <w:style w:type="character" w:default="1" w:styleId="DefaultParagraphFont">
     <w:name w:val="Default Paragraph Font"/>
     <w:uiPriority w:val="1"/>
     <w:semiHidden/>
     <w:unhideWhenUsed/>
   </w:style>
-  <w:style w:type="table" w:default="1" w:styleId="TableauNormal">
+  <w:style w:type="table" w:default="1" w:styleId="TableNormal">
     <w:name w:val="Normal Table"/>
     <w:uiPriority w:val="99"/>
     <w:semiHidden/>
@@ -12748,7 +13398,7 @@
       </w:tblCellMar>
     </w:tblPr>
   </w:style>
-  <w:style w:type="numbering" w:default="1" w:styleId="Aucuneliste">
+  <w:style w:type="numbering" w:default="1" w:styleId="NoList">
     <w:name w:val="No List"/>
     <w:uiPriority w:val="99"/>
     <w:semiHidden/>
@@ -12772,15 +13422,16 @@
       <w:lang w:val="en-CA" w:bidi="he-IL"/>
     </w:rPr>
   </w:style>
-  <w:style w:type="table" w:styleId="Grilledutableau">
+  <w:style w:type="table" w:styleId="TableGrid">
     <w:name w:val="Table Grid"/>
-    <w:basedOn w:val="TableauNormal"/>
+    <w:basedOn w:val="TableNormal"/>
     <w:uiPriority w:val="39"/>
     <w:rsid w:val="00B06355"/>
     <w:pPr>
       <w:spacing w:after="0" w:line="240" w:lineRule="auto"/>
     </w:pPr>
     <w:tblPr>
+      <w:tblInd w:w="0" w:type="dxa"/>
       <w:tblBorders>
         <w:top w:val="single" w:sz="4" w:space="0" w:color="auto"/>
         <w:left w:val="single" w:sz="4" w:space="0" w:color="auto"/>
@@ -12789,12 +13440,332 @@
         <w:insideH w:val="single" w:sz="4" w:space="0" w:color="auto"/>
         <w:insideV w:val="single" w:sz="4" w:space="0" w:color="auto"/>
       </w:tblBorders>
+      <w:tblCellMar>
+        <w:top w:w="0" w:type="dxa"/>
+        <w:left w:w="108" w:type="dxa"/>
+        <w:bottom w:w="0" w:type="dxa"/>
+        <w:right w:w="108" w:type="dxa"/>
+      </w:tblCellMar>
     </w:tblPr>
   </w:style>
   <w:style w:type="character" w:customStyle="1" w:styleId="5yl5">
     <w:name w:val="_5yl5"/>
-    <w:basedOn w:val="Policepardfaut"/>
+    <w:basedOn w:val="DefaultParagraphFont"/>
     <w:rsid w:val="00CE4A08"/>
+  </w:style>
+  <w:style w:type="paragraph" w:styleId="BalloonText">
+    <w:name w:val="Balloon Text"/>
+    <w:basedOn w:val="Normal"/>
+    <w:link w:val="BalloonTextChar"/>
+    <w:uiPriority w:val="99"/>
+    <w:semiHidden/>
+    <w:unhideWhenUsed/>
+    <w:rsid w:val="000F230A"/>
+    <w:rPr>
+      <w:rFonts w:ascii="Lucida Grande" w:hAnsi="Lucida Grande" w:cs="Lucida Grande"/>
+      <w:sz w:val="18"/>
+      <w:szCs w:val="18"/>
+    </w:rPr>
+  </w:style>
+  <w:style w:type="character" w:customStyle="1" w:styleId="BalloonTextChar">
+    <w:name w:val="Balloon Text Char"/>
+    <w:basedOn w:val="DefaultParagraphFont"/>
+    <w:link w:val="BalloonText"/>
+    <w:uiPriority w:val="99"/>
+    <w:semiHidden/>
+    <w:rsid w:val="000F230A"/>
+    <w:rPr>
+      <w:rFonts w:ascii="Lucida Grande" w:eastAsiaTheme="minorEastAsia" w:hAnsi="Lucida Grande" w:cs="Lucida Grande"/>
+      <w:sz w:val="18"/>
+      <w:szCs w:val="18"/>
+      <w:lang w:val="en-CA"/>
+    </w:rPr>
+  </w:style>
+</w:styles>
+</file>
+
+<file path=word/stylesWithEffects.xml><?xml version="1.0" encoding="utf-8"?>
+<w:styles xmlns:wpc="http://schemas.microsoft.com/office/word/2010/wordprocessingCanvas" xmlns:mo="http://schemas.microsoft.com/office/mac/office/2008/main" xmlns:mc="http://schemas.openxmlformats.org/markup-compatibility/2006" xmlns:mv="urn:schemas-microsoft-com:mac:vml" xmlns:o="urn:schemas-microsoft-com:office:office" xmlns:r="http://schemas.openxmlformats.org/officeDocument/2006/relationships" xmlns:m="http://schemas.openxmlformats.org/officeDocument/2006/math" xmlns:v="urn:schemas-microsoft-com:vml" xmlns:wp14="http://schemas.microsoft.com/office/word/2010/wordprocessingDrawing" xmlns:wp="http://schemas.openxmlformats.org/drawingml/2006/wordprocessingDrawing" xmlns:w10="urn:schemas-microsoft-com:office:word" xmlns:w="http://schemas.openxmlformats.org/wordprocessingml/2006/main" xmlns:w14="http://schemas.microsoft.com/office/word/2010/wordml" xmlns:wpg="http://schemas.microsoft.com/office/word/2010/wordprocessingGroup" xmlns:wpi="http://schemas.microsoft.com/office/word/2010/wordprocessingInk" xmlns:wne="http://schemas.microsoft.com/office/word/2006/wordml" xmlns:wps="http://schemas.microsoft.com/office/word/2010/wordprocessingShape" mc:Ignorable="w14 wp14">
+  <w:docDefaults>
+    <w:rPrDefault>
+      <w:rPr>
+        <w:rFonts w:asciiTheme="minorHAnsi" w:eastAsia="MS Mincho" w:hAnsiTheme="minorHAnsi" w:cstheme="minorBidi"/>
+        <w:sz w:val="22"/>
+        <w:szCs w:val="22"/>
+        <w:lang w:val="fr-CA" w:eastAsia="en-US" w:bidi="ar-SA"/>
+      </w:rPr>
+    </w:rPrDefault>
+    <w:pPrDefault>
+      <w:pPr>
+        <w:spacing w:after="160" w:line="259" w:lineRule="auto"/>
+      </w:pPr>
+    </w:pPrDefault>
+  </w:docDefaults>
+  <w:latentStyles w:defLockedState="0" w:defUIPriority="99" w:defSemiHidden="1" w:defUnhideWhenUsed="1" w:defQFormat="0" w:count="276">
+    <w:lsdException w:name="Normal" w:semiHidden="0" w:uiPriority="0" w:unhideWhenUsed="0" w:qFormat="1"/>
+    <w:lsdException w:name="heading 1" w:semiHidden="0" w:uiPriority="9" w:unhideWhenUsed="0" w:qFormat="1"/>
+    <w:lsdException w:name="heading 2" w:uiPriority="9" w:qFormat="1"/>
+    <w:lsdException w:name="heading 3" w:uiPriority="9" w:qFormat="1"/>
+    <w:lsdException w:name="heading 4" w:uiPriority="9" w:qFormat="1"/>
+    <w:lsdException w:name="heading 5" w:uiPriority="9" w:qFormat="1"/>
+    <w:lsdException w:name="heading 6" w:uiPriority="9" w:qFormat="1"/>
+    <w:lsdException w:name="heading 7" w:uiPriority="9" w:qFormat="1"/>
+    <w:lsdException w:name="heading 8" w:uiPriority="9" w:qFormat="1"/>
+    <w:lsdException w:name="heading 9" w:uiPriority="9" w:qFormat="1"/>
+    <w:lsdException w:name="toc 1" w:uiPriority="39"/>
+    <w:lsdException w:name="toc 2" w:uiPriority="39"/>
+    <w:lsdException w:name="toc 3" w:uiPriority="39"/>
+    <w:lsdException w:name="toc 4" w:uiPriority="39"/>
+    <w:lsdException w:name="toc 5" w:uiPriority="39"/>
+    <w:lsdException w:name="toc 6" w:uiPriority="39"/>
+    <w:lsdException w:name="toc 7" w:uiPriority="39"/>
+    <w:lsdException w:name="toc 8" w:uiPriority="39"/>
+    <w:lsdException w:name="toc 9" w:uiPriority="39"/>
+    <w:lsdException w:name="caption" w:uiPriority="35" w:qFormat="1"/>
+    <w:lsdException w:name="Title" w:semiHidden="0" w:uiPriority="10" w:unhideWhenUsed="0" w:qFormat="1"/>
+    <w:lsdException w:name="Default Paragraph Font" w:uiPriority="1"/>
+    <w:lsdException w:name="Subtitle" w:semiHidden="0" w:uiPriority="11" w:unhideWhenUsed="0" w:qFormat="1"/>
+    <w:lsdException w:name="Strong" w:semiHidden="0" w:uiPriority="22" w:unhideWhenUsed="0" w:qFormat="1"/>
+    <w:lsdException w:name="Emphasis" w:semiHidden="0" w:uiPriority="20" w:unhideWhenUsed="0" w:qFormat="1"/>
+    <w:lsdException w:name="Table Grid" w:semiHidden="0" w:uiPriority="39" w:unhideWhenUsed="0"/>
+    <w:lsdException w:name="Note Level 1" w:semiHidden="0" w:unhideWhenUsed="0"/>
+    <w:lsdException w:name="Note Level 2" w:semiHidden="0" w:unhideWhenUsed="0"/>
+    <w:lsdException w:name="Note Level 3" w:semiHidden="0" w:unhideWhenUsed="0"/>
+    <w:lsdException w:name="Note Level 4" w:semiHidden="0" w:unhideWhenUsed="0"/>
+    <w:lsdException w:name="Note Level 5" w:semiHidden="0" w:unhideWhenUsed="0"/>
+    <w:lsdException w:name="Note Level 6" w:semiHidden="0" w:unhideWhenUsed="0"/>
+    <w:lsdException w:name="Note Level 7" w:semiHidden="0" w:unhideWhenUsed="0"/>
+    <w:lsdException w:name="Note Level 8" w:semiHidden="0" w:unhideWhenUsed="0"/>
+    <w:lsdException w:name="Note Level 9" w:semiHidden="0" w:unhideWhenUsed="0"/>
+    <w:lsdException w:name="Placeholder Text" w:unhideWhenUsed="0"/>
+    <w:lsdException w:name="No Spacing" w:semiHidden="0" w:uiPriority="1" w:unhideWhenUsed="0" w:qFormat="1"/>
+    <w:lsdException w:name="Light Shading" w:semiHidden="0" w:uiPriority="60" w:unhideWhenUsed="0"/>
+    <w:lsdException w:name="Light List" w:semiHidden="0" w:uiPriority="61" w:unhideWhenUsed="0"/>
+    <w:lsdException w:name="Light Grid" w:semiHidden="0" w:uiPriority="62" w:unhideWhenUsed="0"/>
+    <w:lsdException w:name="Medium Shading 1" w:semiHidden="0" w:uiPriority="63" w:unhideWhenUsed="0"/>
+    <w:lsdException w:name="Medium Shading 2" w:semiHidden="0" w:uiPriority="64" w:unhideWhenUsed="0"/>
+    <w:lsdException w:name="Medium List 1" w:semiHidden="0" w:uiPriority="65" w:unhideWhenUsed="0"/>
+    <w:lsdException w:name="Medium List 2" w:semiHidden="0" w:uiPriority="66" w:unhideWhenUsed="0"/>
+    <w:lsdException w:name="Medium Grid 1" w:semiHidden="0" w:uiPriority="67" w:unhideWhenUsed="0"/>
+    <w:lsdException w:name="Medium Grid 2" w:semiHidden="0" w:uiPriority="68" w:unhideWhenUsed="0"/>
+    <w:lsdException w:name="Medium Grid 3" w:semiHidden="0" w:uiPriority="69" w:unhideWhenUsed="0"/>
+    <w:lsdException w:name="Dark List" w:semiHidden="0" w:uiPriority="70" w:unhideWhenUsed="0"/>
+    <w:lsdException w:name="Colorful Shading" w:semiHidden="0" w:uiPriority="71" w:unhideWhenUsed="0"/>
+    <w:lsdException w:name="Colorful List" w:semiHidden="0" w:uiPriority="72" w:unhideWhenUsed="0"/>
+    <w:lsdException w:name="Colorful Grid" w:semiHidden="0" w:uiPriority="73" w:unhideWhenUsed="0"/>
+    <w:lsdException w:name="Light Shading Accent 1" w:semiHidden="0" w:uiPriority="60" w:unhideWhenUsed="0"/>
+    <w:lsdException w:name="Light List Accent 1" w:semiHidden="0" w:uiPriority="61" w:unhideWhenUsed="0"/>
+    <w:lsdException w:name="Light Grid Accent 1" w:semiHidden="0" w:uiPriority="62" w:unhideWhenUsed="0"/>
+    <w:lsdException w:name="Medium Shading 1 Accent 1" w:semiHidden="0" w:uiPriority="63" w:unhideWhenUsed="0"/>
+    <w:lsdException w:name="Medium Shading 2 Accent 1" w:semiHidden="0" w:uiPriority="64" w:unhideWhenUsed="0"/>
+    <w:lsdException w:name="Medium List 1 Accent 1" w:semiHidden="0" w:uiPriority="65" w:unhideWhenUsed="0"/>
+    <w:lsdException w:name="Revision" w:unhideWhenUsed="0"/>
+    <w:lsdException w:name="List Paragraph" w:semiHidden="0" w:uiPriority="34" w:unhideWhenUsed="0" w:qFormat="1"/>
+    <w:lsdException w:name="Quote" w:semiHidden="0" w:uiPriority="29" w:unhideWhenUsed="0" w:qFormat="1"/>
+    <w:lsdException w:name="Intense Quote" w:semiHidden="0" w:uiPriority="30" w:unhideWhenUsed="0" w:qFormat="1"/>
+    <w:lsdException w:name="Medium List 2 Accent 1" w:semiHidden="0" w:uiPriority="66" w:unhideWhenUsed="0"/>
+    <w:lsdException w:name="Medium Grid 1 Accent 1" w:semiHidden="0" w:uiPriority="67" w:unhideWhenUsed="0"/>
+    <w:lsdException w:name="Medium Grid 2 Accent 1" w:semiHidden="0" w:uiPriority="68" w:unhideWhenUsed="0"/>
+    <w:lsdException w:name="Medium Grid 3 Accent 1" w:semiHidden="0" w:uiPriority="69" w:unhideWhenUsed="0"/>
+    <w:lsdException w:name="Dark List Accent 1" w:semiHidden="0" w:uiPriority="70" w:unhideWhenUsed="0"/>
+    <w:lsdException w:name="Colorful Shading Accent 1" w:semiHidden="0" w:uiPriority="71" w:unhideWhenUsed="0"/>
+    <w:lsdException w:name="Colorful List Accent 1" w:semiHidden="0" w:uiPriority="72" w:unhideWhenUsed="0"/>
+    <w:lsdException w:name="Colorful Grid Accent 1" w:semiHidden="0" w:uiPriority="73" w:unhideWhenUsed="0"/>
+    <w:lsdException w:name="Light Shading Accent 2" w:semiHidden="0" w:uiPriority="60" w:unhideWhenUsed="0"/>
+    <w:lsdException w:name="Light List Accent 2" w:semiHidden="0" w:uiPriority="61" w:unhideWhenUsed="0"/>
+    <w:lsdException w:name="Light Grid Accent 2" w:semiHidden="0" w:uiPriority="62" w:unhideWhenUsed="0"/>
+    <w:lsdException w:name="Medium Shading 1 Accent 2" w:semiHidden="0" w:uiPriority="63" w:unhideWhenUsed="0"/>
+    <w:lsdException w:name="Medium Shading 2 Accent 2" w:semiHidden="0" w:uiPriority="64" w:unhideWhenUsed="0"/>
+    <w:lsdException w:name="Medium List 1 Accent 2" w:semiHidden="0" w:uiPriority="65" w:unhideWhenUsed="0"/>
+    <w:lsdException w:name="Medium List 2 Accent 2" w:semiHidden="0" w:uiPriority="66" w:unhideWhenUsed="0"/>
+    <w:lsdException w:name="Medium Grid 1 Accent 2" w:semiHidden="0" w:uiPriority="67" w:unhideWhenUsed="0"/>
+    <w:lsdException w:name="Medium Grid 2 Accent 2" w:semiHidden="0" w:uiPriority="68" w:unhideWhenUsed="0"/>
+    <w:lsdException w:name="Medium Grid 3 Accent 2" w:semiHidden="0" w:uiPriority="69" w:unhideWhenUsed="0"/>
+    <w:lsdException w:name="Dark List Accent 2" w:semiHidden="0" w:uiPriority="70" w:unhideWhenUsed="0"/>
+    <w:lsdException w:name="Colorful Shading Accent 2" w:semiHidden="0" w:uiPriority="71" w:unhideWhenUsed="0"/>
+    <w:lsdException w:name="Colorful List Accent 2" w:semiHidden="0" w:uiPriority="72" w:unhideWhenUsed="0"/>
+    <w:lsdException w:name="Colorful Grid Accent 2" w:semiHidden="0" w:uiPriority="73" w:unhideWhenUsed="0"/>
+    <w:lsdException w:name="Light Shading Accent 3" w:semiHidden="0" w:uiPriority="60" w:unhideWhenUsed="0"/>
+    <w:lsdException w:name="Light List Accent 3" w:semiHidden="0" w:uiPriority="61" w:unhideWhenUsed="0"/>
+    <w:lsdException w:name="Light Grid Accent 3" w:semiHidden="0" w:uiPriority="62" w:unhideWhenUsed="0"/>
+    <w:lsdException w:name="Medium Shading 1 Accent 3" w:semiHidden="0" w:uiPriority="63" w:unhideWhenUsed="0"/>
+    <w:lsdException w:name="Medium Shading 2 Accent 3" w:semiHidden="0" w:uiPriority="64" w:unhideWhenUsed="0"/>
+    <w:lsdException w:name="Medium List 1 Accent 3" w:semiHidden="0" w:uiPriority="65" w:unhideWhenUsed="0"/>
+    <w:lsdException w:name="Medium List 2 Accent 3" w:semiHidden="0" w:uiPriority="66" w:unhideWhenUsed="0"/>
+    <w:lsdException w:name="Medium Grid 1 Accent 3" w:semiHidden="0" w:uiPriority="67" w:unhideWhenUsed="0"/>
+    <w:lsdException w:name="Medium Grid 2 Accent 3" w:semiHidden="0" w:uiPriority="68" w:unhideWhenUsed="0"/>
+    <w:lsdException w:name="Medium Grid 3 Accent 3" w:semiHidden="0" w:uiPriority="69" w:unhideWhenUsed="0"/>
+    <w:lsdException w:name="Dark List Accent 3" w:semiHidden="0" w:uiPriority="70" w:unhideWhenUsed="0"/>
+    <w:lsdException w:name="Colorful Shading Accent 3" w:semiHidden="0" w:uiPriority="71" w:unhideWhenUsed="0"/>
+    <w:lsdException w:name="Colorful List Accent 3" w:semiHidden="0" w:uiPriority="72" w:unhideWhenUsed="0"/>
+    <w:lsdException w:name="Colorful Grid Accent 3" w:semiHidden="0" w:uiPriority="73" w:unhideWhenUsed="0"/>
+    <w:lsdException w:name="Light Shading Accent 4" w:semiHidden="0" w:uiPriority="60" w:unhideWhenUsed="0"/>
+    <w:lsdException w:name="Light List Accent 4" w:semiHidden="0" w:uiPriority="61" w:unhideWhenUsed="0"/>
+    <w:lsdException w:name="Light Grid Accent 4" w:semiHidden="0" w:uiPriority="62" w:unhideWhenUsed="0"/>
+    <w:lsdException w:name="Medium Shading 1 Accent 4" w:semiHidden="0" w:uiPriority="63" w:unhideWhenUsed="0"/>
+    <w:lsdException w:name="Medium Shading 2 Accent 4" w:semiHidden="0" w:uiPriority="64" w:unhideWhenUsed="0"/>
+    <w:lsdException w:name="Medium List 1 Accent 4" w:semiHidden="0" w:uiPriority="65" w:unhideWhenUsed="0"/>
+    <w:lsdException w:name="Medium List 2 Accent 4" w:semiHidden="0" w:uiPriority="66" w:unhideWhenUsed="0"/>
+    <w:lsdException w:name="Medium Grid 1 Accent 4" w:semiHidden="0" w:uiPriority="67" w:unhideWhenUsed="0"/>
+    <w:lsdException w:name="Medium Grid 2 Accent 4" w:semiHidden="0" w:uiPriority="68" w:unhideWhenUsed="0"/>
+    <w:lsdException w:name="Medium Grid 3 Accent 4" w:semiHidden="0" w:uiPriority="69" w:unhideWhenUsed="0"/>
+    <w:lsdException w:name="Dark List Accent 4" w:semiHidden="0" w:uiPriority="70" w:unhideWhenUsed="0"/>
+    <w:lsdException w:name="Colorful Shading Accent 4" w:semiHidden="0" w:uiPriority="71" w:unhideWhenUsed="0"/>
+    <w:lsdException w:name="Colorful List Accent 4" w:semiHidden="0" w:uiPriority="72" w:unhideWhenUsed="0"/>
+    <w:lsdException w:name="Colorful Grid Accent 4" w:semiHidden="0" w:uiPriority="73" w:unhideWhenUsed="0"/>
+    <w:lsdException w:name="Light Shading Accent 5" w:semiHidden="0" w:uiPriority="60" w:unhideWhenUsed="0"/>
+    <w:lsdException w:name="Light List Accent 5" w:semiHidden="0" w:uiPriority="61" w:unhideWhenUsed="0"/>
+    <w:lsdException w:name="Light Grid Accent 5" w:semiHidden="0" w:uiPriority="62" w:unhideWhenUsed="0"/>
+    <w:lsdException w:name="Medium Shading 1 Accent 5" w:semiHidden="0" w:uiPriority="63" w:unhideWhenUsed="0"/>
+    <w:lsdException w:name="Medium Shading 2 Accent 5" w:semiHidden="0" w:uiPriority="64" w:unhideWhenUsed="0"/>
+    <w:lsdException w:name="Medium List 1 Accent 5" w:semiHidden="0" w:uiPriority="65" w:unhideWhenUsed="0"/>
+    <w:lsdException w:name="Medium List 2 Accent 5" w:semiHidden="0" w:uiPriority="66" w:unhideWhenUsed="0"/>
+    <w:lsdException w:name="Medium Grid 1 Accent 5" w:semiHidden="0" w:uiPriority="67" w:unhideWhenUsed="0"/>
+    <w:lsdException w:name="Medium Grid 2 Accent 5" w:semiHidden="0" w:uiPriority="68" w:unhideWhenUsed="0"/>
+    <w:lsdException w:name="Medium Grid 3 Accent 5" w:semiHidden="0" w:uiPriority="69" w:unhideWhenUsed="0"/>
+    <w:lsdException w:name="Dark List Accent 5" w:semiHidden="0" w:uiPriority="70" w:unhideWhenUsed="0"/>
+    <w:lsdException w:name="Colorful Shading Accent 5" w:semiHidden="0" w:uiPriority="71" w:unhideWhenUsed="0"/>
+    <w:lsdException w:name="Colorful List Accent 5" w:semiHidden="0" w:uiPriority="72" w:unhideWhenUsed="0"/>
+    <w:lsdException w:name="Colorful Grid Accent 5" w:semiHidden="0" w:uiPriority="73" w:unhideWhenUsed="0"/>
+    <w:lsdException w:name="Light Shading Accent 6" w:semiHidden="0" w:uiPriority="60" w:unhideWhenUsed="0"/>
+    <w:lsdException w:name="Light List Accent 6" w:semiHidden="0" w:uiPriority="61" w:unhideWhenUsed="0"/>
+    <w:lsdException w:name="Light Grid Accent 6" w:semiHidden="0" w:uiPriority="62" w:unhideWhenUsed="0"/>
+    <w:lsdException w:name="Medium Shading 1 Accent 6" w:semiHidden="0" w:uiPriority="63" w:unhideWhenUsed="0"/>
+    <w:lsdException w:name="Medium Shading 2 Accent 6" w:semiHidden="0" w:uiPriority="64" w:unhideWhenUsed="0"/>
+    <w:lsdException w:name="Medium List 1 Accent 6" w:semiHidden="0" w:uiPriority="65" w:unhideWhenUsed="0"/>
+    <w:lsdException w:name="Medium List 2 Accent 6" w:semiHidden="0" w:uiPriority="66" w:unhideWhenUsed="0"/>
+    <w:lsdException w:name="Medium Grid 1 Accent 6" w:semiHidden="0" w:uiPriority="67" w:unhideWhenUsed="0"/>
+    <w:lsdException w:name="Medium Grid 2 Accent 6" w:semiHidden="0" w:uiPriority="68" w:unhideWhenUsed="0"/>
+    <w:lsdException w:name="Medium Grid 3 Accent 6" w:semiHidden="0" w:uiPriority="69" w:unhideWhenUsed="0"/>
+    <w:lsdException w:name="Dark List Accent 6" w:semiHidden="0" w:uiPriority="70" w:unhideWhenUsed="0"/>
+    <w:lsdException w:name="Colorful Shading Accent 6" w:semiHidden="0" w:uiPriority="71" w:unhideWhenUsed="0"/>
+    <w:lsdException w:name="Colorful List Accent 6" w:semiHidden="0" w:uiPriority="72" w:unhideWhenUsed="0"/>
+    <w:lsdException w:name="Colorful Grid Accent 6" w:semiHidden="0" w:uiPriority="73" w:unhideWhenUsed="0"/>
+    <w:lsdException w:name="Subtle Emphasis" w:semiHidden="0" w:uiPriority="19" w:unhideWhenUsed="0" w:qFormat="1"/>
+    <w:lsdException w:name="Intense Emphasis" w:semiHidden="0" w:uiPriority="21" w:unhideWhenUsed="0" w:qFormat="1"/>
+    <w:lsdException w:name="Subtle Reference" w:semiHidden="0" w:uiPriority="31" w:unhideWhenUsed="0" w:qFormat="1"/>
+    <w:lsdException w:name="Intense Reference" w:semiHidden="0" w:uiPriority="32" w:unhideWhenUsed="0" w:qFormat="1"/>
+    <w:lsdException w:name="Book Title" w:semiHidden="0" w:uiPriority="33" w:unhideWhenUsed="0" w:qFormat="1"/>
+    <w:lsdException w:name="Bibliography" w:uiPriority="37"/>
+    <w:lsdException w:name="TOC Heading" w:uiPriority="39" w:qFormat="1"/>
+  </w:latentStyles>
+  <w:style w:type="paragraph" w:default="1" w:styleId="Normal">
+    <w:name w:val="Normal"/>
+    <w:qFormat/>
+    <w:rsid w:val="00995EDA"/>
+    <w:pPr>
+      <w:spacing w:after="0" w:line="240" w:lineRule="auto"/>
+    </w:pPr>
+    <w:rPr>
+      <w:rFonts w:eastAsiaTheme="minorEastAsia"/>
+      <w:sz w:val="24"/>
+      <w:szCs w:val="24"/>
+      <w:lang w:val="en-CA"/>
+    </w:rPr>
+  </w:style>
+  <w:style w:type="character" w:default="1" w:styleId="DefaultParagraphFont">
+    <w:name w:val="Default Paragraph Font"/>
+    <w:uiPriority w:val="1"/>
+    <w:semiHidden/>
+    <w:unhideWhenUsed/>
+  </w:style>
+  <w:style w:type="table" w:default="1" w:styleId="TableNormal">
+    <w:name w:val="Normal Table"/>
+    <w:uiPriority w:val="99"/>
+    <w:semiHidden/>
+    <w:unhideWhenUsed/>
+    <w:tblPr>
+      <w:tblInd w:w="0" w:type="dxa"/>
+      <w:tblCellMar>
+        <w:top w:w="0" w:type="dxa"/>
+        <w:left w:w="108" w:type="dxa"/>
+        <w:bottom w:w="0" w:type="dxa"/>
+        <w:right w:w="108" w:type="dxa"/>
+      </w:tblCellMar>
+    </w:tblPr>
+  </w:style>
+  <w:style w:type="numbering" w:default="1" w:styleId="NoList">
+    <w:name w:val="No List"/>
+    <w:uiPriority w:val="99"/>
+    <w:semiHidden/>
+    <w:unhideWhenUsed/>
+  </w:style>
+  <w:style w:type="paragraph" w:customStyle="1" w:styleId="Standard">
+    <w:name w:val="Standard"/>
+    <w:rsid w:val="00995EDA"/>
+    <w:pPr>
+      <w:widowControl w:val="0"/>
+      <w:suppressAutoHyphens/>
+      <w:autoSpaceDN w:val="0"/>
+      <w:spacing w:after="0" w:line="240" w:lineRule="auto"/>
+      <w:textAlignment w:val="baseline"/>
+    </w:pPr>
+    <w:rPr>
+      <w:rFonts w:ascii="Times New Roman" w:eastAsia="Andale Sans UI" w:hAnsi="Times New Roman" w:cs="Tahoma"/>
+      <w:kern w:val="3"/>
+      <w:sz w:val="24"/>
+      <w:szCs w:val="24"/>
+      <w:lang w:val="en-CA" w:bidi="he-IL"/>
+    </w:rPr>
+  </w:style>
+  <w:style w:type="table" w:styleId="TableGrid">
+    <w:name w:val="Table Grid"/>
+    <w:basedOn w:val="TableNormal"/>
+    <w:uiPriority w:val="39"/>
+    <w:rsid w:val="00B06355"/>
+    <w:pPr>
+      <w:spacing w:after="0" w:line="240" w:lineRule="auto"/>
+    </w:pPr>
+    <w:tblPr>
+      <w:tblInd w:w="0" w:type="dxa"/>
+      <w:tblBorders>
+        <w:top w:val="single" w:sz="4" w:space="0" w:color="auto"/>
+        <w:left w:val="single" w:sz="4" w:space="0" w:color="auto"/>
+        <w:bottom w:val="single" w:sz="4" w:space="0" w:color="auto"/>
+        <w:right w:val="single" w:sz="4" w:space="0" w:color="auto"/>
+        <w:insideH w:val="single" w:sz="4" w:space="0" w:color="auto"/>
+        <w:insideV w:val="single" w:sz="4" w:space="0" w:color="auto"/>
+      </w:tblBorders>
+      <w:tblCellMar>
+        <w:top w:w="0" w:type="dxa"/>
+        <w:left w:w="108" w:type="dxa"/>
+        <w:bottom w:w="0" w:type="dxa"/>
+        <w:right w:w="108" w:type="dxa"/>
+      </w:tblCellMar>
+    </w:tblPr>
+  </w:style>
+  <w:style w:type="character" w:customStyle="1" w:styleId="5yl5">
+    <w:name w:val="_5yl5"/>
+    <w:basedOn w:val="DefaultParagraphFont"/>
+    <w:rsid w:val="00CE4A08"/>
+  </w:style>
+  <w:style w:type="paragraph" w:styleId="BalloonText">
+    <w:name w:val="Balloon Text"/>
+    <w:basedOn w:val="Normal"/>
+    <w:link w:val="BalloonTextChar"/>
+    <w:uiPriority w:val="99"/>
+    <w:semiHidden/>
+    <w:unhideWhenUsed/>
+    <w:rsid w:val="000F230A"/>
+    <w:rPr>
+      <w:rFonts w:ascii="Lucida Grande" w:hAnsi="Lucida Grande" w:cs="Lucida Grande"/>
+      <w:sz w:val="18"/>
+      <w:szCs w:val="18"/>
+    </w:rPr>
+  </w:style>
+  <w:style w:type="character" w:customStyle="1" w:styleId="BalloonTextChar">
+    <w:name w:val="Balloon Text Char"/>
+    <w:basedOn w:val="DefaultParagraphFont"/>
+    <w:link w:val="BalloonText"/>
+    <w:uiPriority w:val="99"/>
+    <w:semiHidden/>
+    <w:rsid w:val="000F230A"/>
+    <w:rPr>
+      <w:rFonts w:ascii="Lucida Grande" w:eastAsiaTheme="minorEastAsia" w:hAnsi="Lucida Grande" w:cs="Lucida Grande"/>
+      <w:sz w:val="18"/>
+      <w:szCs w:val="18"/>
+      <w:lang w:val="en-CA"/>
+    </w:rPr>
   </w:style>
 </w:styles>
 </file>
@@ -12842,7 +13813,7 @@
     </a:clrScheme>
     <a:fontScheme name="Office">
       <a:majorFont>
-        <a:latin typeface="Calibri Light" panose="020F0302020204030204"/>
+        <a:latin typeface="Calibri Light"/>
         <a:ea typeface=""/>
         <a:cs typeface=""/>
         <a:font script="Jpan" typeface="ＭＳ ゴシック"/>
@@ -12877,7 +13848,7 @@
         <a:font script="Geor" typeface="Sylfaen"/>
       </a:majorFont>
       <a:minorFont>
-        <a:latin typeface="Calibri" panose="020F0502020204030204"/>
+        <a:latin typeface="Calibri"/>
         <a:ea typeface=""/>
         <a:cs typeface=""/>
         <a:font script="Jpan" typeface="ＭＳ 明朝"/>
@@ -13054,7 +14025,7 @@
   <a:extraClrSchemeLst/>
   <a:extLst>
     <a:ext uri="{05A4C25C-085E-4340-85A3-A5531E510DB2}">
-      <thm15:themeFamily xmlns:thm15="http://schemas.microsoft.com/office/thememl/2012/main" name="Office Theme" id="{62F939B6-93AF-4DB8-9C6B-D6C7DFDC589F}" vid="{4A3C46E8-61CC-4603-A589-7422A47A8E4A}"/>
+      <thm15:themeFamily xmlns:thm15="http://schemas.microsoft.com/office/thememl/2012/main" xmlns="" name="Office Theme" id="{62F939B6-93AF-4DB8-9C6B-D6C7DFDC589F}" vid="{4A3C46E8-61CC-4603-A589-7422A47A8E4A}"/>
     </a:ext>
   </a:extLst>
 </a:theme>

</xml_diff>